<commit_message>
use case példa bővítése, Gherkin elfogadási kritériumok bővítése
</commit_message>
<xml_diff>
--- a/src/main/resources/docs/rft_muszaki_dok_SZA.docx
+++ b/src/main/resources/docs/rft_muszaki_dok_SZA.docx
@@ -285,7 +285,7 @@
           <w:r>
             <w:fldChar w:fldCharType="separate"/>
           </w:r>
-          <w:hyperlink w:anchor="_Toc180739267" w:history="1">
+          <w:hyperlink w:anchor="_Toc180747093" w:history="1">
             <w:r>
               <w:rPr>
                 <w:rStyle w:val="Hiperhivatkozs"/>
@@ -312,7 +312,7 @@
                 <w:noProof/>
                 <w:webHidden/>
               </w:rPr>
-              <w:instrText xml:space="preserve"> PAGEREF _Toc180739267 \h </w:instrText>
+              <w:instrText xml:space="preserve"> PAGEREF _Toc180747093 \h </w:instrText>
             </w:r>
             <w:r>
               <w:rPr>
@@ -359,7 +359,7 @@
               <w14:ligatures w14:val="standardContextual"/>
             </w:rPr>
           </w:pPr>
-          <w:hyperlink w:anchor="_Toc180739268" w:history="1">
+          <w:hyperlink w:anchor="_Toc180747094" w:history="1">
             <w:r>
               <w:rPr>
                 <w:rStyle w:val="Hiperhivatkozs"/>
@@ -387,7 +387,7 @@
                 <w:noProof/>
                 <w:webHidden/>
               </w:rPr>
-              <w:instrText xml:space="preserve"> PAGEREF _Toc180739268 \h </w:instrText>
+              <w:instrText xml:space="preserve"> PAGEREF _Toc180747094 \h </w:instrText>
             </w:r>
             <w:r>
               <w:rPr>
@@ -434,7 +434,7 @@
               <w14:ligatures w14:val="standardContextual"/>
             </w:rPr>
           </w:pPr>
-          <w:hyperlink w:anchor="_Toc180739269" w:history="1">
+          <w:hyperlink w:anchor="_Toc180747095" w:history="1">
             <w:r>
               <w:rPr>
                 <w:rStyle w:val="Hiperhivatkozs"/>
@@ -462,7 +462,7 @@
                 <w:noProof/>
                 <w:webHidden/>
               </w:rPr>
-              <w:instrText xml:space="preserve"> PAGEREF _Toc180739269 \h </w:instrText>
+              <w:instrText xml:space="preserve"> PAGEREF _Toc180747095 \h </w:instrText>
             </w:r>
             <w:r>
               <w:rPr>
@@ -509,7 +509,7 @@
               <w14:ligatures w14:val="standardContextual"/>
             </w:rPr>
           </w:pPr>
-          <w:hyperlink w:anchor="_Toc180739270" w:history="1">
+          <w:hyperlink w:anchor="_Toc180747096" w:history="1">
             <w:r>
               <w:rPr>
                 <w:rStyle w:val="Hiperhivatkozs"/>
@@ -537,7 +537,7 @@
                 <w:noProof/>
                 <w:webHidden/>
               </w:rPr>
-              <w:instrText xml:space="preserve"> PAGEREF _Toc180739270 \h </w:instrText>
+              <w:instrText xml:space="preserve"> PAGEREF _Toc180747096 \h </w:instrText>
             </w:r>
             <w:r>
               <w:rPr>
@@ -584,7 +584,7 @@
               <w14:ligatures w14:val="standardContextual"/>
             </w:rPr>
           </w:pPr>
-          <w:hyperlink w:anchor="_Toc180739271" w:history="1">
+          <w:hyperlink w:anchor="_Toc180747097" w:history="1">
             <w:r>
               <w:rPr>
                 <w:rStyle w:val="Hiperhivatkozs"/>
@@ -612,7 +612,7 @@
                 <w:noProof/>
                 <w:webHidden/>
               </w:rPr>
-              <w:instrText xml:space="preserve"> PAGEREF _Toc180739271 \h </w:instrText>
+              <w:instrText xml:space="preserve"> PAGEREF _Toc180747097 \h </w:instrText>
             </w:r>
             <w:r>
               <w:rPr>
@@ -659,7 +659,7 @@
               <w14:ligatures w14:val="standardContextual"/>
             </w:rPr>
           </w:pPr>
-          <w:hyperlink w:anchor="_Toc180739272" w:history="1">
+          <w:hyperlink w:anchor="_Toc180747098" w:history="1">
             <w:r>
               <w:rPr>
                 <w:rStyle w:val="Hiperhivatkozs"/>
@@ -687,7 +687,7 @@
                 <w:noProof/>
                 <w:webHidden/>
               </w:rPr>
-              <w:instrText xml:space="preserve"> PAGEREF _Toc180739272 \h </w:instrText>
+              <w:instrText xml:space="preserve"> PAGEREF _Toc180747098 \h </w:instrText>
             </w:r>
             <w:r>
               <w:rPr>
@@ -734,7 +734,7 @@
               <w14:ligatures w14:val="standardContextual"/>
             </w:rPr>
           </w:pPr>
-          <w:hyperlink w:anchor="_Toc180739273" w:history="1">
+          <w:hyperlink w:anchor="_Toc180747099" w:history="1">
             <w:r>
               <w:rPr>
                 <w:rStyle w:val="Hiperhivatkozs"/>
@@ -762,7 +762,7 @@
                 <w:noProof/>
                 <w:webHidden/>
               </w:rPr>
-              <w:instrText xml:space="preserve"> PAGEREF _Toc180739273 \h </w:instrText>
+              <w:instrText xml:space="preserve"> PAGEREF _Toc180747099 \h </w:instrText>
             </w:r>
             <w:r>
               <w:rPr>
@@ -809,7 +809,7 @@
               <w14:ligatures w14:val="standardContextual"/>
             </w:rPr>
           </w:pPr>
-          <w:hyperlink w:anchor="_Toc180739274" w:history="1">
+          <w:hyperlink w:anchor="_Toc180747100" w:history="1">
             <w:r>
               <w:rPr>
                 <w:rStyle w:val="Hiperhivatkozs"/>
@@ -837,7 +837,7 @@
                 <w:noProof/>
                 <w:webHidden/>
               </w:rPr>
-              <w:instrText xml:space="preserve"> PAGEREF _Toc180739274 \h </w:instrText>
+              <w:instrText xml:space="preserve"> PAGEREF _Toc180747100 \h </w:instrText>
             </w:r>
             <w:r>
               <w:rPr>
@@ -884,7 +884,7 @@
               <w14:ligatures w14:val="standardContextual"/>
             </w:rPr>
           </w:pPr>
-          <w:hyperlink w:anchor="_Toc180739275" w:history="1">
+          <w:hyperlink w:anchor="_Toc180747101" w:history="1">
             <w:r>
               <w:rPr>
                 <w:rStyle w:val="Hiperhivatkozs"/>
@@ -911,7 +911,7 @@
                 <w:noProof/>
                 <w:webHidden/>
               </w:rPr>
-              <w:instrText xml:space="preserve"> PAGEREF _Toc180739275 \h </w:instrText>
+              <w:instrText xml:space="preserve"> PAGEREF _Toc180747101 \h </w:instrText>
             </w:r>
             <w:r>
               <w:rPr>
@@ -958,7 +958,7 @@
               <w14:ligatures w14:val="standardContextual"/>
             </w:rPr>
           </w:pPr>
-          <w:hyperlink w:anchor="_Toc180739276" w:history="1">
+          <w:hyperlink w:anchor="_Toc180747102" w:history="1">
             <w:r>
               <w:rPr>
                 <w:rStyle w:val="Hiperhivatkozs"/>
@@ -986,7 +986,7 @@
                 <w:noProof/>
                 <w:webHidden/>
               </w:rPr>
-              <w:instrText xml:space="preserve"> PAGEREF _Toc180739276 \h </w:instrText>
+              <w:instrText xml:space="preserve"> PAGEREF _Toc180747102 \h </w:instrText>
             </w:r>
             <w:r>
               <w:rPr>
@@ -1033,7 +1033,7 @@
               <w14:ligatures w14:val="standardContextual"/>
             </w:rPr>
           </w:pPr>
-          <w:hyperlink w:anchor="_Toc180739277" w:history="1">
+          <w:hyperlink w:anchor="_Toc180747103" w:history="1">
             <w:r>
               <w:rPr>
                 <w:rStyle w:val="Hiperhivatkozs"/>
@@ -1061,7 +1061,7 @@
                 <w:noProof/>
                 <w:webHidden/>
               </w:rPr>
-              <w:instrText xml:space="preserve"> PAGEREF _Toc180739277 \h </w:instrText>
+              <w:instrText xml:space="preserve"> PAGEREF _Toc180747103 \h </w:instrText>
             </w:r>
             <w:r>
               <w:rPr>
@@ -1108,7 +1108,7 @@
               <w14:ligatures w14:val="standardContextual"/>
             </w:rPr>
           </w:pPr>
-          <w:hyperlink w:anchor="_Toc180739278" w:history="1">
+          <w:hyperlink w:anchor="_Toc180747104" w:history="1">
             <w:r>
               <w:rPr>
                 <w:rStyle w:val="Hiperhivatkozs"/>
@@ -1136,7 +1136,7 @@
                 <w:noProof/>
                 <w:webHidden/>
               </w:rPr>
-              <w:instrText xml:space="preserve"> PAGEREF _Toc180739278 \h </w:instrText>
+              <w:instrText xml:space="preserve"> PAGEREF _Toc180747104 \h </w:instrText>
             </w:r>
             <w:r>
               <w:rPr>
@@ -1183,7 +1183,7 @@
               <w14:ligatures w14:val="standardContextual"/>
             </w:rPr>
           </w:pPr>
-          <w:hyperlink w:anchor="_Toc180739279" w:history="1">
+          <w:hyperlink w:anchor="_Toc180747105" w:history="1">
             <w:r>
               <w:rPr>
                 <w:rStyle w:val="Hiperhivatkozs"/>
@@ -1211,7 +1211,7 @@
                 <w:noProof/>
                 <w:webHidden/>
               </w:rPr>
-              <w:instrText xml:space="preserve"> PAGEREF _Toc180739279 \h </w:instrText>
+              <w:instrText xml:space="preserve"> PAGEREF _Toc180747105 \h </w:instrText>
             </w:r>
             <w:r>
               <w:rPr>
@@ -1258,7 +1258,7 @@
               <w14:ligatures w14:val="standardContextual"/>
             </w:rPr>
           </w:pPr>
-          <w:hyperlink w:anchor="_Toc180739280" w:history="1">
+          <w:hyperlink w:anchor="_Toc180747106" w:history="1">
             <w:r>
               <w:rPr>
                 <w:rStyle w:val="Hiperhivatkozs"/>
@@ -1286,7 +1286,7 @@
                 <w:noProof/>
                 <w:webHidden/>
               </w:rPr>
-              <w:instrText xml:space="preserve"> PAGEREF _Toc180739280 \h </w:instrText>
+              <w:instrText xml:space="preserve"> PAGEREF _Toc180747106 \h </w:instrText>
             </w:r>
             <w:r>
               <w:rPr>
@@ -1333,7 +1333,7 @@
               <w14:ligatures w14:val="standardContextual"/>
             </w:rPr>
           </w:pPr>
-          <w:hyperlink w:anchor="_Toc180739281" w:history="1">
+          <w:hyperlink w:anchor="_Toc180747107" w:history="1">
             <w:r>
               <w:rPr>
                 <w:rStyle w:val="Hiperhivatkozs"/>
@@ -1361,7 +1361,7 @@
                 <w:noProof/>
                 <w:webHidden/>
               </w:rPr>
-              <w:instrText xml:space="preserve"> PAGEREF _Toc180739281 \h </w:instrText>
+              <w:instrText xml:space="preserve"> PAGEREF _Toc180747107 \h </w:instrText>
             </w:r>
             <w:r>
               <w:rPr>
@@ -1408,7 +1408,7 @@
               <w14:ligatures w14:val="standardContextual"/>
             </w:rPr>
           </w:pPr>
-          <w:hyperlink w:anchor="_Toc180739282" w:history="1">
+          <w:hyperlink w:anchor="_Toc180747108" w:history="1">
             <w:r>
               <w:rPr>
                 <w:rStyle w:val="Hiperhivatkozs"/>
@@ -1436,7 +1436,7 @@
                 <w:noProof/>
                 <w:webHidden/>
               </w:rPr>
-              <w:instrText xml:space="preserve"> PAGEREF _Toc180739282 \h </w:instrText>
+              <w:instrText xml:space="preserve"> PAGEREF _Toc180747108 \h </w:instrText>
             </w:r>
             <w:r>
               <w:rPr>
@@ -1483,7 +1483,7 @@
               <w14:ligatures w14:val="standardContextual"/>
             </w:rPr>
           </w:pPr>
-          <w:hyperlink w:anchor="_Toc180739283" w:history="1">
+          <w:hyperlink w:anchor="_Toc180747109" w:history="1">
             <w:r>
               <w:rPr>
                 <w:rStyle w:val="Hiperhivatkozs"/>
@@ -1510,7 +1510,7 @@
                 <w:noProof/>
                 <w:webHidden/>
               </w:rPr>
-              <w:instrText xml:space="preserve"> PAGEREF _Toc180739283 \h </w:instrText>
+              <w:instrText xml:space="preserve"> PAGEREF _Toc180747109 \h </w:instrText>
             </w:r>
             <w:r>
               <w:rPr>
@@ -1557,7 +1557,7 @@
               <w14:ligatures w14:val="standardContextual"/>
             </w:rPr>
           </w:pPr>
-          <w:hyperlink w:anchor="_Toc180739284" w:history="1">
+          <w:hyperlink w:anchor="_Toc180747110" w:history="1">
             <w:r>
               <w:rPr>
                 <w:rStyle w:val="Hiperhivatkozs"/>
@@ -1585,7 +1585,7 @@
                 <w:noProof/>
                 <w:webHidden/>
               </w:rPr>
-              <w:instrText xml:space="preserve"> PAGEREF _Toc180739284 \h </w:instrText>
+              <w:instrText xml:space="preserve"> PAGEREF _Toc180747110 \h </w:instrText>
             </w:r>
             <w:r>
               <w:rPr>
@@ -1632,7 +1632,7 @@
               <w14:ligatures w14:val="standardContextual"/>
             </w:rPr>
           </w:pPr>
-          <w:hyperlink w:anchor="_Toc180739285" w:history="1">
+          <w:hyperlink w:anchor="_Toc180747111" w:history="1">
             <w:r>
               <w:rPr>
                 <w:rStyle w:val="Hiperhivatkozs"/>
@@ -1660,7 +1660,7 @@
                 <w:noProof/>
                 <w:webHidden/>
               </w:rPr>
-              <w:instrText xml:space="preserve"> PAGEREF _Toc180739285 \h </w:instrText>
+              <w:instrText xml:space="preserve"> PAGEREF _Toc180747111 \h </w:instrText>
             </w:r>
             <w:r>
               <w:rPr>
@@ -1707,7 +1707,7 @@
               <w14:ligatures w14:val="standardContextual"/>
             </w:rPr>
           </w:pPr>
-          <w:hyperlink w:anchor="_Toc180739286" w:history="1">
+          <w:hyperlink w:anchor="_Toc180747112" w:history="1">
             <w:r>
               <w:rPr>
                 <w:rStyle w:val="Hiperhivatkozs"/>
@@ -1735,7 +1735,7 @@
                 <w:noProof/>
                 <w:webHidden/>
               </w:rPr>
-              <w:instrText xml:space="preserve"> PAGEREF _Toc180739286 \h </w:instrText>
+              <w:instrText xml:space="preserve"> PAGEREF _Toc180747112 \h </w:instrText>
             </w:r>
             <w:r>
               <w:rPr>
@@ -1782,7 +1782,7 @@
               <w14:ligatures w14:val="standardContextual"/>
             </w:rPr>
           </w:pPr>
-          <w:hyperlink w:anchor="_Toc180739287" w:history="1">
+          <w:hyperlink w:anchor="_Toc180747113" w:history="1">
             <w:r>
               <w:rPr>
                 <w:rStyle w:val="Hiperhivatkozs"/>
@@ -1810,7 +1810,7 @@
                 <w:noProof/>
                 <w:webHidden/>
               </w:rPr>
-              <w:instrText xml:space="preserve"> PAGEREF _Toc180739287 \h </w:instrText>
+              <w:instrText xml:space="preserve"> PAGEREF _Toc180747113 \h </w:instrText>
             </w:r>
             <w:r>
               <w:rPr>
@@ -1857,7 +1857,7 @@
               <w14:ligatures w14:val="standardContextual"/>
             </w:rPr>
           </w:pPr>
-          <w:hyperlink w:anchor="_Toc180739288" w:history="1">
+          <w:hyperlink w:anchor="_Toc180747114" w:history="1">
             <w:r>
               <w:rPr>
                 <w:rStyle w:val="Hiperhivatkozs"/>
@@ -1885,7 +1885,7 @@
                 <w:noProof/>
                 <w:webHidden/>
               </w:rPr>
-              <w:instrText xml:space="preserve"> PAGEREF _Toc180739288 \h </w:instrText>
+              <w:instrText xml:space="preserve"> PAGEREF _Toc180747114 \h </w:instrText>
             </w:r>
             <w:r>
               <w:rPr>
@@ -1932,7 +1932,7 @@
               <w14:ligatures w14:val="standardContextual"/>
             </w:rPr>
           </w:pPr>
-          <w:hyperlink w:anchor="_Toc180739289" w:history="1">
+          <w:hyperlink w:anchor="_Toc180747115" w:history="1">
             <w:r>
               <w:rPr>
                 <w:rStyle w:val="Hiperhivatkozs"/>
@@ -1959,7 +1959,7 @@
                 <w:noProof/>
                 <w:webHidden/>
               </w:rPr>
-              <w:instrText xml:space="preserve"> PAGEREF _Toc180739289 \h </w:instrText>
+              <w:instrText xml:space="preserve"> PAGEREF _Toc180747115 \h </w:instrText>
             </w:r>
             <w:r>
               <w:rPr>
@@ -2006,7 +2006,7 @@
               <w14:ligatures w14:val="standardContextual"/>
             </w:rPr>
           </w:pPr>
-          <w:hyperlink w:anchor="_Toc180739290" w:history="1">
+          <w:hyperlink w:anchor="_Toc180747116" w:history="1">
             <w:r>
               <w:rPr>
                 <w:rStyle w:val="Hiperhivatkozs"/>
@@ -2034,7 +2034,7 @@
                 <w:noProof/>
                 <w:webHidden/>
               </w:rPr>
-              <w:instrText xml:space="preserve"> PAGEREF _Toc180739290 \h </w:instrText>
+              <w:instrText xml:space="preserve"> PAGEREF _Toc180747116 \h </w:instrText>
             </w:r>
             <w:r>
               <w:rPr>
@@ -2081,7 +2081,7 @@
               <w14:ligatures w14:val="standardContextual"/>
             </w:rPr>
           </w:pPr>
-          <w:hyperlink w:anchor="_Toc180739291" w:history="1">
+          <w:hyperlink w:anchor="_Toc180747117" w:history="1">
             <w:r>
               <w:rPr>
                 <w:rStyle w:val="Hiperhivatkozs"/>
@@ -2109,7 +2109,7 @@
                 <w:noProof/>
                 <w:webHidden/>
               </w:rPr>
-              <w:instrText xml:space="preserve"> PAGEREF _Toc180739291 \h </w:instrText>
+              <w:instrText xml:space="preserve"> PAGEREF _Toc180747117 \h </w:instrText>
             </w:r>
             <w:r>
               <w:rPr>
@@ -2156,7 +2156,7 @@
               <w14:ligatures w14:val="standardContextual"/>
             </w:rPr>
           </w:pPr>
-          <w:hyperlink w:anchor="_Toc180739292" w:history="1">
+          <w:hyperlink w:anchor="_Toc180747118" w:history="1">
             <w:r>
               <w:rPr>
                 <w:rStyle w:val="Hiperhivatkozs"/>
@@ -2184,7 +2184,7 @@
                 <w:noProof/>
                 <w:webHidden/>
               </w:rPr>
-              <w:instrText xml:space="preserve"> PAGEREF _Toc180739292 \h </w:instrText>
+              <w:instrText xml:space="preserve"> PAGEREF _Toc180747118 \h </w:instrText>
             </w:r>
             <w:r>
               <w:rPr>
@@ -2231,7 +2231,7 @@
               <w14:ligatures w14:val="standardContextual"/>
             </w:rPr>
           </w:pPr>
-          <w:hyperlink w:anchor="_Toc180739293" w:history="1">
+          <w:hyperlink w:anchor="_Toc180747119" w:history="1">
             <w:r>
               <w:rPr>
                 <w:rStyle w:val="Hiperhivatkozs"/>
@@ -2259,7 +2259,7 @@
                 <w:noProof/>
                 <w:webHidden/>
               </w:rPr>
-              <w:instrText xml:space="preserve"> PAGEREF _Toc180739293 \h </w:instrText>
+              <w:instrText xml:space="preserve"> PAGEREF _Toc180747119 \h </w:instrText>
             </w:r>
             <w:r>
               <w:rPr>
@@ -2306,7 +2306,7 @@
               <w14:ligatures w14:val="standardContextual"/>
             </w:rPr>
           </w:pPr>
-          <w:hyperlink w:anchor="_Toc180739294" w:history="1">
+          <w:hyperlink w:anchor="_Toc180747120" w:history="1">
             <w:r>
               <w:rPr>
                 <w:rStyle w:val="Hiperhivatkozs"/>
@@ -2333,7 +2333,7 @@
                 <w:noProof/>
                 <w:webHidden/>
               </w:rPr>
-              <w:instrText xml:space="preserve"> PAGEREF _Toc180739294 \h </w:instrText>
+              <w:instrText xml:space="preserve"> PAGEREF _Toc180747120 \h </w:instrText>
             </w:r>
             <w:r>
               <w:rPr>
@@ -2380,7 +2380,7 @@
               <w14:ligatures w14:val="standardContextual"/>
             </w:rPr>
           </w:pPr>
-          <w:hyperlink w:anchor="_Toc180739295" w:history="1">
+          <w:hyperlink w:anchor="_Toc180747121" w:history="1">
             <w:r>
               <w:rPr>
                 <w:rStyle w:val="Hiperhivatkozs"/>
@@ -2407,7 +2407,7 @@
                 <w:noProof/>
                 <w:webHidden/>
               </w:rPr>
-              <w:instrText xml:space="preserve"> PAGEREF _Toc180739295 \h </w:instrText>
+              <w:instrText xml:space="preserve"> PAGEREF _Toc180747121 \h </w:instrText>
             </w:r>
             <w:r>
               <w:rPr>
@@ -2454,7 +2454,7 @@
               <w14:ligatures w14:val="standardContextual"/>
             </w:rPr>
           </w:pPr>
-          <w:hyperlink w:anchor="_Toc180739296" w:history="1">
+          <w:hyperlink w:anchor="_Toc180747122" w:history="1">
             <w:r>
               <w:rPr>
                 <w:rStyle w:val="Hiperhivatkozs"/>
@@ -2482,7 +2482,7 @@
                 <w:noProof/>
                 <w:webHidden/>
               </w:rPr>
-              <w:instrText xml:space="preserve"> PAGEREF _Toc180739296 \h </w:instrText>
+              <w:instrText xml:space="preserve"> PAGEREF _Toc180747122 \h </w:instrText>
             </w:r>
             <w:r>
               <w:rPr>
@@ -2529,7 +2529,7 @@
               <w14:ligatures w14:val="standardContextual"/>
             </w:rPr>
           </w:pPr>
-          <w:hyperlink w:anchor="_Toc180739297" w:history="1">
+          <w:hyperlink w:anchor="_Toc180747123" w:history="1">
             <w:r>
               <w:rPr>
                 <w:rStyle w:val="Hiperhivatkozs"/>
@@ -2537,6 +2537,82 @@
                 <w:noProof/>
                 <w:lang w:eastAsia="hu-HU"/>
               </w:rPr>
+              <w:t>Elfogadási kritériumok- Acceptance Criteria</w:t>
+            </w:r>
+            <w:r>
+              <w:rPr>
+                <w:noProof/>
+                <w:webHidden/>
+              </w:rPr>
+              <w:tab/>
+            </w:r>
+            <w:r>
+              <w:rPr>
+                <w:noProof/>
+                <w:webHidden/>
+              </w:rPr>
+              <w:fldChar w:fldCharType="begin"/>
+            </w:r>
+            <w:r>
+              <w:rPr>
+                <w:noProof/>
+                <w:webHidden/>
+              </w:rPr>
+              <w:instrText xml:space="preserve"> PAGEREF _Toc180747123 \h </w:instrText>
+            </w:r>
+            <w:r>
+              <w:rPr>
+                <w:noProof/>
+                <w:webHidden/>
+              </w:rPr>
+            </w:r>
+            <w:r>
+              <w:rPr>
+                <w:noProof/>
+                <w:webHidden/>
+              </w:rPr>
+              <w:fldChar w:fldCharType="separate"/>
+            </w:r>
+            <w:r>
+              <w:rPr>
+                <w:noProof/>
+                <w:webHidden/>
+              </w:rPr>
+              <w:t>9</w:t>
+            </w:r>
+            <w:r>
+              <w:rPr>
+                <w:noProof/>
+                <w:webHidden/>
+              </w:rPr>
+              <w:fldChar w:fldCharType="end"/>
+            </w:r>
+          </w:hyperlink>
+        </w:p>
+        <w:p>
+          <w:pPr>
+            <w:pStyle w:val="TJ1"/>
+            <w:tabs>
+              <w:tab w:val="right" w:leader="dot" w:pos="9062"/>
+            </w:tabs>
+            <w:rPr>
+              <w:rFonts w:eastAsiaTheme="minorEastAsia"/>
+              <w:noProof/>
+              <w:kern w:val="2"/>
+              <w:sz w:val="24"/>
+              <w:szCs w:val="24"/>
+              <w:lang w:eastAsia="hu-HU"/>
+              <w14:ligatures w14:val="standardContextual"/>
+            </w:rPr>
+          </w:pPr>
+          <w:hyperlink w:anchor="_Toc180747124" w:history="1">
+            <w:r>
+              <w:rPr>
+                <w:rStyle w:val="Hiperhivatkozs"/>
+                <w:rFonts w:eastAsia="Times New Roman"/>
+                <w:noProof/>
+                <w:lang w:eastAsia="hu-HU"/>
+              </w:rPr>
               <w:t>Use case esetek:</w:t>
             </w:r>
             <w:r>
@@ -2558,7 +2634,7 @@
                 <w:noProof/>
                 <w:webHidden/>
               </w:rPr>
-              <w:instrText xml:space="preserve"> PAGEREF _Toc180739297 \h </w:instrText>
+              <w:instrText xml:space="preserve"> PAGEREF _Toc180747124 \h </w:instrText>
             </w:r>
             <w:r>
               <w:rPr>
@@ -2578,7 +2654,7 @@
                 <w:noProof/>
                 <w:webHidden/>
               </w:rPr>
-              <w:t>9</w:t>
+              <w:t>11</w:t>
             </w:r>
             <w:r>
               <w:rPr>
@@ -2605,7 +2681,7 @@
               <w14:ligatures w14:val="standardContextual"/>
             </w:rPr>
           </w:pPr>
-          <w:hyperlink w:anchor="_Toc180739298" w:history="1">
+          <w:hyperlink w:anchor="_Toc180747125" w:history="1">
             <w:r>
               <w:rPr>
                 <w:rStyle w:val="Hiperhivatkozs"/>
@@ -2665,7 +2741,7 @@
                 <w:noProof/>
                 <w:webHidden/>
               </w:rPr>
-              <w:instrText xml:space="preserve"> PAGEREF _Toc180739298 \h </w:instrText>
+              <w:instrText xml:space="preserve"> PAGEREF _Toc180747125 \h </w:instrText>
             </w:r>
             <w:r>
               <w:rPr>
@@ -2685,7 +2761,7 @@
                 <w:noProof/>
                 <w:webHidden/>
               </w:rPr>
-              <w:t>9</w:t>
+              <w:t>11</w:t>
             </w:r>
             <w:r>
               <w:rPr>
@@ -2712,7 +2788,7 @@
               <w14:ligatures w14:val="standardContextual"/>
             </w:rPr>
           </w:pPr>
-          <w:hyperlink w:anchor="_Toc180739299" w:history="1">
+          <w:hyperlink w:anchor="_Toc180747126" w:history="1">
             <w:r>
               <w:rPr>
                 <w:rStyle w:val="Hiperhivatkozs"/>
@@ -2752,7 +2828,7 @@
                 <w:noProof/>
                 <w:webHidden/>
               </w:rPr>
-              <w:instrText xml:space="preserve"> PAGEREF _Toc180739299 \h </w:instrText>
+              <w:instrText xml:space="preserve"> PAGEREF _Toc180747126 \h </w:instrText>
             </w:r>
             <w:r>
               <w:rPr>
@@ -2772,7 +2848,7 @@
                 <w:noProof/>
                 <w:webHidden/>
               </w:rPr>
-              <w:t>9</w:t>
+              <w:t>12</w:t>
             </w:r>
             <w:r>
               <w:rPr>
@@ -2799,7 +2875,7 @@
               <w14:ligatures w14:val="standardContextual"/>
             </w:rPr>
           </w:pPr>
-          <w:hyperlink w:anchor="_Toc180739300" w:history="1">
+          <w:hyperlink w:anchor="_Toc180747127" w:history="1">
             <w:r>
               <w:rPr>
                 <w:rStyle w:val="Hiperhivatkozs"/>
@@ -2839,7 +2915,7 @@
                 <w:noProof/>
                 <w:webHidden/>
               </w:rPr>
-              <w:instrText xml:space="preserve"> PAGEREF _Toc180739300 \h </w:instrText>
+              <w:instrText xml:space="preserve"> PAGEREF _Toc180747127 \h </w:instrText>
             </w:r>
             <w:r>
               <w:rPr>
@@ -2859,7 +2935,7 @@
                 <w:noProof/>
                 <w:webHidden/>
               </w:rPr>
-              <w:t>9</w:t>
+              <w:t>12</w:t>
             </w:r>
             <w:r>
               <w:rPr>
@@ -2876,6 +2952,7 @@
               <w:b/>
               <w:bCs/>
             </w:rPr>
+            <w:lastRenderedPageBreak/>
             <w:fldChar w:fldCharType="end"/>
           </w:r>
         </w:p>
@@ -2885,9 +2962,8 @@
       <w:pPr>
         <w:pStyle w:val="Cmsor1"/>
       </w:pPr>
-      <w:bookmarkStart w:id="0" w:name="_Toc180739267"/>
-      <w:r>
-        <w:lastRenderedPageBreak/>
+      <w:bookmarkStart w:id="0" w:name="_Toc180747093"/>
+      <w:r>
         <w:t>Bevezető</w:t>
       </w:r>
       <w:bookmarkEnd w:id="0"/>
@@ -2914,7 +2990,7 @@
           <w:rFonts w:asciiTheme="majorHAnsi" w:hAnsiTheme="majorHAnsi" w:cstheme="majorHAnsi"/>
         </w:rPr>
       </w:pPr>
-      <w:bookmarkStart w:id="1" w:name="_Toc180739268"/>
+      <w:bookmarkStart w:id="1" w:name="_Toc180747094"/>
       <w:r>
         <w:rPr>
           <w:rStyle w:val="Cmsor2Char"/>
@@ -2937,7 +3013,7 @@
           <w:rFonts w:asciiTheme="majorHAnsi" w:hAnsiTheme="majorHAnsi" w:cstheme="majorHAnsi"/>
         </w:rPr>
       </w:pPr>
-      <w:bookmarkStart w:id="2" w:name="_Toc180739269"/>
+      <w:bookmarkStart w:id="2" w:name="_Toc180747095"/>
       <w:r>
         <w:rPr>
           <w:rStyle w:val="Cmsor2Char"/>
@@ -2960,7 +3036,7 @@
           <w:rFonts w:asciiTheme="majorHAnsi" w:hAnsiTheme="majorHAnsi" w:cstheme="majorHAnsi"/>
         </w:rPr>
       </w:pPr>
-      <w:bookmarkStart w:id="3" w:name="_Toc180739270"/>
+      <w:bookmarkStart w:id="3" w:name="_Toc180747096"/>
       <w:r>
         <w:rPr>
           <w:rStyle w:val="Cmsor2Char"/>
@@ -3007,7 +3083,7 @@
           <w:rFonts w:asciiTheme="majorHAnsi" w:hAnsiTheme="majorHAnsi" w:cstheme="majorHAnsi"/>
         </w:rPr>
       </w:pPr>
-      <w:bookmarkStart w:id="4" w:name="_Toc180739271"/>
+      <w:bookmarkStart w:id="4" w:name="_Toc180747097"/>
       <w:r>
         <w:rPr>
           <w:rStyle w:val="Cmsor2Char"/>
@@ -3043,7 +3119,7 @@
           <w:rFonts w:asciiTheme="majorHAnsi" w:hAnsiTheme="majorHAnsi" w:cstheme="majorHAnsi"/>
         </w:rPr>
       </w:pPr>
-      <w:bookmarkStart w:id="5" w:name="_Toc180739272"/>
+      <w:bookmarkStart w:id="5" w:name="_Toc180747098"/>
       <w:r>
         <w:rPr>
           <w:rStyle w:val="Cmsor2Char"/>
@@ -3092,7 +3168,7 @@
           <w:rFonts w:asciiTheme="majorHAnsi" w:hAnsiTheme="majorHAnsi" w:cstheme="majorHAnsi"/>
         </w:rPr>
       </w:pPr>
-      <w:bookmarkStart w:id="6" w:name="_Toc180739273"/>
+      <w:bookmarkStart w:id="6" w:name="_Toc180747099"/>
       <w:r>
         <w:rPr>
           <w:rStyle w:val="Cmsor2Char"/>
@@ -3144,7 +3220,7 @@
           <w:lang w:eastAsia="hu-HU"/>
         </w:rPr>
       </w:pPr>
-      <w:bookmarkStart w:id="7" w:name="_Toc180739274"/>
+      <w:bookmarkStart w:id="7" w:name="_Toc180747100"/>
       <w:r>
         <w:rPr>
           <w:rStyle w:val="Cmsor1Char"/>
@@ -3229,7 +3305,7 @@
       <w:pPr>
         <w:pStyle w:val="Cmsor1"/>
       </w:pPr>
-      <w:bookmarkStart w:id="8" w:name="_Toc180739275"/>
+      <w:bookmarkStart w:id="8" w:name="_Toc180747101"/>
       <w:r>
         <w:t>Architektúra</w:t>
       </w:r>
@@ -3242,7 +3318,7 @@
           <w:rFonts w:asciiTheme="majorHAnsi" w:hAnsiTheme="majorHAnsi" w:cstheme="majorHAnsi"/>
         </w:rPr>
       </w:pPr>
-      <w:bookmarkStart w:id="9" w:name="_Toc180739276"/>
+      <w:bookmarkStart w:id="9" w:name="_Toc180747102"/>
       <w:r>
         <w:rPr>
           <w:rStyle w:val="Cmsor2Char"/>
@@ -3265,7 +3341,7 @@
           <w:rFonts w:asciiTheme="majorHAnsi" w:hAnsiTheme="majorHAnsi" w:cstheme="majorHAnsi"/>
         </w:rPr>
       </w:pPr>
-      <w:bookmarkStart w:id="10" w:name="_Toc180739277"/>
+      <w:bookmarkStart w:id="10" w:name="_Toc180747103"/>
       <w:r>
         <w:rPr>
           <w:rStyle w:val="Cmsor2Char"/>
@@ -3328,7 +3404,7 @@
           <w:rFonts w:asciiTheme="majorHAnsi" w:hAnsiTheme="majorHAnsi" w:cstheme="majorHAnsi"/>
         </w:rPr>
       </w:pPr>
-      <w:bookmarkStart w:id="11" w:name="_Toc180739278"/>
+      <w:bookmarkStart w:id="11" w:name="_Toc180747104"/>
       <w:r>
         <w:rPr>
           <w:rStyle w:val="Cmsor2Char"/>
@@ -3406,7 +3482,7 @@
           <w:rFonts w:asciiTheme="majorHAnsi" w:hAnsiTheme="majorHAnsi" w:cstheme="majorHAnsi"/>
         </w:rPr>
       </w:pPr>
-      <w:bookmarkStart w:id="12" w:name="_Toc180739279"/>
+      <w:bookmarkStart w:id="12" w:name="_Toc180747105"/>
       <w:r>
         <w:rPr>
           <w:rStyle w:val="Cmsor2Char"/>
@@ -3459,7 +3535,7 @@
           <w:lang w:eastAsia="hu-HU"/>
         </w:rPr>
       </w:pPr>
-      <w:bookmarkStart w:id="13" w:name="_Toc180739280"/>
+      <w:bookmarkStart w:id="13" w:name="_Toc180747106"/>
       <w:r>
         <w:rPr>
           <w:rStyle w:val="Cmsor1Char"/>
@@ -3490,7 +3566,7 @@
           <w:lang w:eastAsia="hu-HU"/>
         </w:rPr>
       </w:pPr>
-      <w:bookmarkStart w:id="14" w:name="_Toc180739281"/>
+      <w:bookmarkStart w:id="14" w:name="_Toc180747107"/>
       <w:r>
         <w:rPr>
           <w:rStyle w:val="Cmsor2Char"/>
@@ -3520,7 +3596,7 @@
           <w:lang w:eastAsia="hu-HU"/>
         </w:rPr>
       </w:pPr>
-      <w:bookmarkStart w:id="15" w:name="_Toc180739282"/>
+      <w:bookmarkStart w:id="15" w:name="_Toc180747108"/>
       <w:r>
         <w:rPr>
           <w:rStyle w:val="Cmsor2Char"/>
@@ -3567,7 +3643,7 @@
       <w:pPr>
         <w:pStyle w:val="Cmsor1"/>
       </w:pPr>
-      <w:bookmarkStart w:id="16" w:name="_Toc180739283"/>
+      <w:bookmarkStart w:id="16" w:name="_Toc180747109"/>
       <w:proofErr w:type="spellStart"/>
       <w:r>
         <w:t>Perzisztencia</w:t>
@@ -3582,7 +3658,7 @@
           <w:rFonts w:asciiTheme="majorHAnsi" w:hAnsiTheme="majorHAnsi" w:cstheme="majorHAnsi"/>
         </w:rPr>
       </w:pPr>
-      <w:bookmarkStart w:id="17" w:name="_Toc180739284"/>
+      <w:bookmarkStart w:id="17" w:name="_Toc180747110"/>
       <w:r>
         <w:rPr>
           <w:rStyle w:val="Cmsor2Char"/>
@@ -3619,7 +3695,7 @@
           <w:rFonts w:asciiTheme="majorHAnsi" w:hAnsiTheme="majorHAnsi" w:cstheme="majorHAnsi"/>
         </w:rPr>
       </w:pPr>
-      <w:bookmarkStart w:id="18" w:name="_Toc180739285"/>
+      <w:bookmarkStart w:id="18" w:name="_Toc180747111"/>
       <w:r>
         <w:rPr>
           <w:rStyle w:val="Cmsor2Char"/>
@@ -3645,7 +3721,7 @@
           <w:lang w:eastAsia="hu-HU"/>
         </w:rPr>
       </w:pPr>
-      <w:bookmarkStart w:id="19" w:name="_Toc180739286"/>
+      <w:bookmarkStart w:id="19" w:name="_Toc180747112"/>
       <w:r>
         <w:rPr>
           <w:rStyle w:val="Cmsor1Char"/>
@@ -3675,7 +3751,7 @@
           <w:lang w:eastAsia="hu-HU"/>
         </w:rPr>
       </w:pPr>
-      <w:bookmarkStart w:id="20" w:name="_Toc180739287"/>
+      <w:bookmarkStart w:id="20" w:name="_Toc180747113"/>
       <w:r>
         <w:rPr>
           <w:rStyle w:val="Cmsor1Char"/>
@@ -3725,7 +3801,7 @@
           <w:lang w:eastAsia="hu-HU"/>
         </w:rPr>
       </w:pPr>
-      <w:bookmarkStart w:id="21" w:name="_Toc180739288"/>
+      <w:bookmarkStart w:id="21" w:name="_Toc180747114"/>
       <w:r>
         <w:rPr>
           <w:rStyle w:val="Cmsor1Char"/>
@@ -3766,7 +3842,7 @@
       <w:pPr>
         <w:pStyle w:val="Cmsor1"/>
       </w:pPr>
-      <w:bookmarkStart w:id="22" w:name="_Toc180739289"/>
+      <w:bookmarkStart w:id="22" w:name="_Toc180747115"/>
       <w:r>
         <w:lastRenderedPageBreak/>
         <w:t>Üzemeltetést támogató képességek</w:t>
@@ -3780,7 +3856,7 @@
           <w:rFonts w:asciiTheme="majorHAnsi" w:hAnsiTheme="majorHAnsi" w:cstheme="majorHAnsi"/>
         </w:rPr>
       </w:pPr>
-      <w:bookmarkStart w:id="23" w:name="_Toc180739290"/>
+      <w:bookmarkStart w:id="23" w:name="_Toc180747116"/>
       <w:r>
         <w:rPr>
           <w:rStyle w:val="Cmsor2Char"/>
@@ -3803,7 +3879,7 @@
           <w:rFonts w:asciiTheme="majorHAnsi" w:hAnsiTheme="majorHAnsi" w:cstheme="majorHAnsi"/>
         </w:rPr>
       </w:pPr>
-      <w:bookmarkStart w:id="24" w:name="_Toc180739291"/>
+      <w:bookmarkStart w:id="24" w:name="_Toc180747117"/>
       <w:r>
         <w:rPr>
           <w:rStyle w:val="Cmsor2Char"/>
@@ -3840,7 +3916,7 @@
           <w:rFonts w:asciiTheme="majorHAnsi" w:hAnsiTheme="majorHAnsi" w:cstheme="majorHAnsi"/>
         </w:rPr>
       </w:pPr>
-      <w:bookmarkStart w:id="25" w:name="_Toc180739292"/>
+      <w:bookmarkStart w:id="25" w:name="_Toc180747118"/>
       <w:proofErr w:type="spellStart"/>
       <w:r>
         <w:rPr>
@@ -3865,7 +3941,7 @@
           <w:rFonts w:asciiTheme="majorHAnsi" w:hAnsiTheme="majorHAnsi" w:cstheme="majorHAnsi"/>
         </w:rPr>
       </w:pPr>
-      <w:bookmarkStart w:id="26" w:name="_Toc180739293"/>
+      <w:bookmarkStart w:id="26" w:name="_Toc180747119"/>
       <w:r>
         <w:rPr>
           <w:rStyle w:val="Cmsor2Char"/>
@@ -3906,7 +3982,7 @@
           <w:bCs w:val="0"/>
         </w:rPr>
       </w:pPr>
-      <w:bookmarkStart w:id="27" w:name="_Toc180739294"/>
+      <w:bookmarkStart w:id="27" w:name="_Toc180747120"/>
       <w:r>
         <w:rPr>
           <w:rStyle w:val="Kiemels2"/>
@@ -4070,7 +4146,7 @@
       <w:pPr>
         <w:pStyle w:val="Cmsor1"/>
       </w:pPr>
-      <w:bookmarkStart w:id="28" w:name="_Toc180739295"/>
+      <w:bookmarkStart w:id="28" w:name="_Toc180747121"/>
       <w:r>
         <w:rPr>
           <w:rStyle w:val="Kiemels2"/>
@@ -4217,7 +4293,7 @@
           <w:bCs/>
         </w:rPr>
       </w:pPr>
-      <w:bookmarkStart w:id="29" w:name="_Toc180739296"/>
+      <w:bookmarkStart w:id="29" w:name="_Toc180747122"/>
       <w:r>
         <w:rPr>
           <w:rStyle w:val="Kiemels2"/>
@@ -4799,14 +4875,18 @@
       <w:pPr>
         <w:rPr>
           <w:rFonts w:asciiTheme="majorHAnsi" w:eastAsia="Times New Roman" w:hAnsiTheme="majorHAnsi" w:cstheme="majorHAnsi"/>
-          <w:sz w:val="24"/>
-          <w:szCs w:val="24"/>
-          <w:lang w:eastAsia="hu-HU"/>
-        </w:rPr>
-      </w:pPr>
-      <w:r>
-        <w:rPr>
-          <w:rFonts w:asciiTheme="majorHAnsi" w:eastAsia="Times New Roman" w:hAnsiTheme="majorHAnsi" w:cstheme="majorHAnsi"/>
+          <w:b/>
+          <w:bCs/>
+          <w:sz w:val="24"/>
+          <w:szCs w:val="24"/>
+          <w:lang w:eastAsia="hu-HU"/>
+        </w:rPr>
+      </w:pPr>
+      <w:r>
+        <w:rPr>
+          <w:rFonts w:asciiTheme="majorHAnsi" w:eastAsia="Times New Roman" w:hAnsiTheme="majorHAnsi" w:cstheme="majorHAnsi"/>
+          <w:b/>
+          <w:bCs/>
           <w:sz w:val="24"/>
           <w:szCs w:val="24"/>
           <w:lang w:eastAsia="hu-HU"/>
@@ -4816,13 +4896,1589 @@
     </w:p>
     <w:p>
       <w:pPr>
+        <w:spacing w:before="100" w:beforeAutospacing="1" w:after="100" w:afterAutospacing="1" w:line="240" w:lineRule="auto"/>
+        <w:rPr>
+          <w:rFonts w:asciiTheme="majorHAnsi" w:eastAsia="Times New Roman" w:hAnsiTheme="majorHAnsi" w:cstheme="majorHAnsi"/>
+          <w:sz w:val="24"/>
+          <w:szCs w:val="24"/>
+          <w:lang w:eastAsia="hu-HU"/>
+        </w:rPr>
+      </w:pPr>
+    </w:p>
+    <w:p>
+      <w:pPr>
         <w:pStyle w:val="Cmsor1"/>
         <w:rPr>
           <w:rFonts w:eastAsia="Times New Roman"/>
           <w:lang w:eastAsia="hu-HU"/>
         </w:rPr>
       </w:pPr>
-      <w:bookmarkStart w:id="30" w:name="_Toc180739297"/>
+      <w:bookmarkStart w:id="30" w:name="_Toc180747123"/>
+      <w:r>
+        <w:rPr>
+          <w:rFonts w:eastAsia="Times New Roman"/>
+          <w:lang w:eastAsia="hu-HU"/>
+        </w:rPr>
+        <w:t xml:space="preserve">Elfogadási </w:t>
+      </w:r>
+      <w:r>
+        <w:rPr>
+          <w:rFonts w:eastAsia="Times New Roman"/>
+          <w:lang w:eastAsia="hu-HU"/>
+        </w:rPr>
+        <w:t xml:space="preserve">kritériumok- </w:t>
+      </w:r>
+      <w:proofErr w:type="spellStart"/>
+      <w:r>
+        <w:rPr>
+          <w:rFonts w:eastAsia="Times New Roman"/>
+          <w:lang w:eastAsia="hu-HU"/>
+        </w:rPr>
+        <w:t>A</w:t>
+      </w:r>
+      <w:r>
+        <w:rPr>
+          <w:rFonts w:eastAsia="Times New Roman"/>
+          <w:lang w:eastAsia="hu-HU"/>
+        </w:rPr>
+        <w:t>cceptance</w:t>
+      </w:r>
+      <w:proofErr w:type="spellEnd"/>
+      <w:r>
+        <w:rPr>
+          <w:rFonts w:eastAsia="Times New Roman"/>
+          <w:lang w:eastAsia="hu-HU"/>
+        </w:rPr>
+        <w:t xml:space="preserve"> </w:t>
+      </w:r>
+      <w:proofErr w:type="spellStart"/>
+      <w:r>
+        <w:rPr>
+          <w:rFonts w:eastAsia="Times New Roman"/>
+          <w:lang w:eastAsia="hu-HU"/>
+        </w:rPr>
+        <w:t>C</w:t>
+      </w:r>
+      <w:r>
+        <w:rPr>
+          <w:rFonts w:eastAsia="Times New Roman"/>
+          <w:lang w:eastAsia="hu-HU"/>
+        </w:rPr>
+        <w:t>riteria</w:t>
+      </w:r>
+      <w:bookmarkEnd w:id="30"/>
+      <w:proofErr w:type="spellEnd"/>
+    </w:p>
+    <w:p>
+      <w:pPr>
+        <w:spacing w:before="100" w:beforeAutospacing="1" w:after="100" w:afterAutospacing="1" w:line="240" w:lineRule="auto"/>
+        <w:rPr>
+          <w:rFonts w:asciiTheme="majorHAnsi" w:eastAsia="Times New Roman" w:hAnsiTheme="majorHAnsi" w:cstheme="majorHAnsi"/>
+          <w:sz w:val="24"/>
+          <w:szCs w:val="24"/>
+          <w:lang w:eastAsia="hu-HU"/>
+        </w:rPr>
+      </w:pPr>
+      <w:proofErr w:type="spellStart"/>
+      <w:r>
+        <w:rPr>
+          <w:rFonts w:asciiTheme="majorHAnsi" w:eastAsia="Times New Roman" w:hAnsiTheme="majorHAnsi" w:cstheme="majorHAnsi"/>
+          <w:sz w:val="24"/>
+          <w:szCs w:val="24"/>
+          <w:lang w:eastAsia="hu-HU"/>
+        </w:rPr>
+        <w:t>Feature</w:t>
+      </w:r>
+      <w:proofErr w:type="spellEnd"/>
+      <w:r>
+        <w:rPr>
+          <w:rFonts w:asciiTheme="majorHAnsi" w:eastAsia="Times New Roman" w:hAnsiTheme="majorHAnsi" w:cstheme="majorHAnsi"/>
+          <w:sz w:val="24"/>
+          <w:szCs w:val="24"/>
+          <w:lang w:eastAsia="hu-HU"/>
+        </w:rPr>
+        <w:t xml:space="preserve">: Felhasználói regisztráció és bejelentkezés </w:t>
+      </w:r>
+    </w:p>
+    <w:p>
+      <w:pPr>
+        <w:spacing w:before="100" w:beforeAutospacing="1" w:after="100" w:afterAutospacing="1" w:line="240" w:lineRule="auto"/>
+        <w:ind w:firstLine="708"/>
+        <w:rPr>
+          <w:rFonts w:asciiTheme="majorHAnsi" w:eastAsia="Times New Roman" w:hAnsiTheme="majorHAnsi" w:cstheme="majorHAnsi"/>
+          <w:sz w:val="24"/>
+          <w:szCs w:val="24"/>
+          <w:lang w:eastAsia="hu-HU"/>
+        </w:rPr>
+      </w:pPr>
+      <w:proofErr w:type="spellStart"/>
+      <w:r>
+        <w:rPr>
+          <w:rFonts w:asciiTheme="majorHAnsi" w:eastAsia="Times New Roman" w:hAnsiTheme="majorHAnsi" w:cstheme="majorHAnsi"/>
+          <w:sz w:val="24"/>
+          <w:szCs w:val="24"/>
+          <w:lang w:eastAsia="hu-HU"/>
+        </w:rPr>
+        <w:t>Scenario</w:t>
+      </w:r>
+      <w:proofErr w:type="spellEnd"/>
+      <w:r>
+        <w:rPr>
+          <w:rFonts w:asciiTheme="majorHAnsi" w:eastAsia="Times New Roman" w:hAnsiTheme="majorHAnsi" w:cstheme="majorHAnsi"/>
+          <w:sz w:val="24"/>
+          <w:szCs w:val="24"/>
+          <w:lang w:eastAsia="hu-HU"/>
+        </w:rPr>
+        <w:t xml:space="preserve">: Sikeres regisztráció </w:t>
+      </w:r>
+    </w:p>
+    <w:p>
+      <w:pPr>
+        <w:spacing w:before="100" w:beforeAutospacing="1" w:after="100" w:afterAutospacing="1" w:line="240" w:lineRule="auto"/>
+        <w:ind w:left="1416"/>
+        <w:rPr>
+          <w:rFonts w:asciiTheme="majorHAnsi" w:eastAsia="Times New Roman" w:hAnsiTheme="majorHAnsi" w:cstheme="majorHAnsi"/>
+          <w:sz w:val="24"/>
+          <w:szCs w:val="24"/>
+          <w:lang w:eastAsia="hu-HU"/>
+        </w:rPr>
+      </w:pPr>
+      <w:proofErr w:type="spellStart"/>
+      <w:r>
+        <w:rPr>
+          <w:rFonts w:asciiTheme="majorHAnsi" w:eastAsia="Times New Roman" w:hAnsiTheme="majorHAnsi" w:cstheme="majorHAnsi"/>
+          <w:sz w:val="24"/>
+          <w:szCs w:val="24"/>
+          <w:lang w:eastAsia="hu-HU"/>
+        </w:rPr>
+        <w:t>Given</w:t>
+      </w:r>
+      <w:proofErr w:type="spellEnd"/>
+      <w:r>
+        <w:rPr>
+          <w:rFonts w:asciiTheme="majorHAnsi" w:eastAsia="Times New Roman" w:hAnsiTheme="majorHAnsi" w:cstheme="majorHAnsi"/>
+          <w:sz w:val="24"/>
+          <w:szCs w:val="24"/>
+          <w:lang w:eastAsia="hu-HU"/>
+        </w:rPr>
+        <w:t xml:space="preserve"> a felhasználó a regisztrációs oldalon van </w:t>
+      </w:r>
+      <w:r>
+        <w:rPr>
+          <w:rFonts w:asciiTheme="majorHAnsi" w:eastAsia="Times New Roman" w:hAnsiTheme="majorHAnsi" w:cstheme="majorHAnsi"/>
+          <w:sz w:val="24"/>
+          <w:szCs w:val="24"/>
+          <w:lang w:eastAsia="hu-HU"/>
+        </w:rPr>
+        <w:br/>
+      </w:r>
+      <w:proofErr w:type="spellStart"/>
+      <w:r>
+        <w:rPr>
+          <w:rFonts w:asciiTheme="majorHAnsi" w:eastAsia="Times New Roman" w:hAnsiTheme="majorHAnsi" w:cstheme="majorHAnsi"/>
+          <w:sz w:val="24"/>
+          <w:szCs w:val="24"/>
+          <w:lang w:eastAsia="hu-HU"/>
+        </w:rPr>
+        <w:t>When</w:t>
+      </w:r>
+      <w:proofErr w:type="spellEnd"/>
+      <w:r>
+        <w:rPr>
+          <w:rFonts w:asciiTheme="majorHAnsi" w:eastAsia="Times New Roman" w:hAnsiTheme="majorHAnsi" w:cstheme="majorHAnsi"/>
+          <w:sz w:val="24"/>
+          <w:szCs w:val="24"/>
+          <w:lang w:eastAsia="hu-HU"/>
+        </w:rPr>
+        <w:t xml:space="preserve"> megad egy érvényes e-mail címet, egy erős jelszót és a kötelező adatokat </w:t>
+      </w:r>
+      <w:r>
+        <w:rPr>
+          <w:rFonts w:asciiTheme="majorHAnsi" w:eastAsia="Times New Roman" w:hAnsiTheme="majorHAnsi" w:cstheme="majorHAnsi"/>
+          <w:sz w:val="24"/>
+          <w:szCs w:val="24"/>
+          <w:lang w:eastAsia="hu-HU"/>
+        </w:rPr>
+        <w:br/>
+      </w:r>
+      <w:proofErr w:type="spellStart"/>
+      <w:r>
+        <w:rPr>
+          <w:rFonts w:asciiTheme="majorHAnsi" w:eastAsia="Times New Roman" w:hAnsiTheme="majorHAnsi" w:cstheme="majorHAnsi"/>
+          <w:sz w:val="24"/>
+          <w:szCs w:val="24"/>
+          <w:lang w:eastAsia="hu-HU"/>
+        </w:rPr>
+        <w:t>Then</w:t>
+      </w:r>
+      <w:proofErr w:type="spellEnd"/>
+      <w:r>
+        <w:rPr>
+          <w:rFonts w:asciiTheme="majorHAnsi" w:eastAsia="Times New Roman" w:hAnsiTheme="majorHAnsi" w:cstheme="majorHAnsi"/>
+          <w:sz w:val="24"/>
+          <w:szCs w:val="24"/>
+          <w:lang w:eastAsia="hu-HU"/>
+        </w:rPr>
+        <w:t xml:space="preserve"> a rendszer visszaigazoló üzenetet küld a sikeres regisztrációról </w:t>
+      </w:r>
+      <w:r>
+        <w:rPr>
+          <w:rFonts w:asciiTheme="majorHAnsi" w:eastAsia="Times New Roman" w:hAnsiTheme="majorHAnsi" w:cstheme="majorHAnsi"/>
+          <w:sz w:val="24"/>
+          <w:szCs w:val="24"/>
+          <w:lang w:eastAsia="hu-HU"/>
+        </w:rPr>
+        <w:br/>
+      </w:r>
+      <w:r>
+        <w:rPr>
+          <w:rFonts w:asciiTheme="majorHAnsi" w:eastAsia="Times New Roman" w:hAnsiTheme="majorHAnsi" w:cstheme="majorHAnsi"/>
+          <w:sz w:val="24"/>
+          <w:szCs w:val="24"/>
+          <w:lang w:eastAsia="hu-HU"/>
+        </w:rPr>
+        <w:t xml:space="preserve">And a felhasználó be tud lépni az e-mail címével és </w:t>
+      </w:r>
+      <w:proofErr w:type="spellStart"/>
+      <w:r>
+        <w:rPr>
+          <w:rFonts w:asciiTheme="majorHAnsi" w:eastAsia="Times New Roman" w:hAnsiTheme="majorHAnsi" w:cstheme="majorHAnsi"/>
+          <w:sz w:val="24"/>
+          <w:szCs w:val="24"/>
+          <w:lang w:eastAsia="hu-HU"/>
+        </w:rPr>
+        <w:t>jelszavával</w:t>
+      </w:r>
+      <w:proofErr w:type="spellEnd"/>
+      <w:r>
+        <w:rPr>
+          <w:rFonts w:asciiTheme="majorHAnsi" w:eastAsia="Times New Roman" w:hAnsiTheme="majorHAnsi" w:cstheme="majorHAnsi"/>
+          <w:sz w:val="24"/>
+          <w:szCs w:val="24"/>
+          <w:lang w:eastAsia="hu-HU"/>
+        </w:rPr>
+        <w:t xml:space="preserve"> </w:t>
+      </w:r>
+    </w:p>
+    <w:p>
+      <w:pPr>
+        <w:spacing w:before="100" w:beforeAutospacing="1" w:after="100" w:afterAutospacing="1" w:line="240" w:lineRule="auto"/>
+        <w:ind w:firstLine="708"/>
+        <w:rPr>
+          <w:rFonts w:asciiTheme="majorHAnsi" w:eastAsia="Times New Roman" w:hAnsiTheme="majorHAnsi" w:cstheme="majorHAnsi"/>
+          <w:sz w:val="24"/>
+          <w:szCs w:val="24"/>
+          <w:lang w:eastAsia="hu-HU"/>
+        </w:rPr>
+      </w:pPr>
+      <w:proofErr w:type="spellStart"/>
+      <w:r>
+        <w:rPr>
+          <w:rFonts w:asciiTheme="majorHAnsi" w:eastAsia="Times New Roman" w:hAnsiTheme="majorHAnsi" w:cstheme="majorHAnsi"/>
+          <w:sz w:val="24"/>
+          <w:szCs w:val="24"/>
+          <w:lang w:eastAsia="hu-HU"/>
+        </w:rPr>
+        <w:t>Scenario</w:t>
+      </w:r>
+      <w:proofErr w:type="spellEnd"/>
+      <w:r>
+        <w:rPr>
+          <w:rFonts w:asciiTheme="majorHAnsi" w:eastAsia="Times New Roman" w:hAnsiTheme="majorHAnsi" w:cstheme="majorHAnsi"/>
+          <w:sz w:val="24"/>
+          <w:szCs w:val="24"/>
+          <w:lang w:eastAsia="hu-HU"/>
+        </w:rPr>
+        <w:t xml:space="preserve">: E-mail cím már használatban </w:t>
+      </w:r>
+    </w:p>
+    <w:p>
+      <w:pPr>
+        <w:spacing w:before="100" w:beforeAutospacing="1" w:after="100" w:afterAutospacing="1" w:line="240" w:lineRule="auto"/>
+        <w:ind w:left="1416"/>
+        <w:rPr>
+          <w:rFonts w:asciiTheme="majorHAnsi" w:eastAsia="Times New Roman" w:hAnsiTheme="majorHAnsi" w:cstheme="majorHAnsi"/>
+          <w:sz w:val="24"/>
+          <w:szCs w:val="24"/>
+          <w:lang w:eastAsia="hu-HU"/>
+        </w:rPr>
+      </w:pPr>
+      <w:proofErr w:type="spellStart"/>
+      <w:r>
+        <w:rPr>
+          <w:rFonts w:asciiTheme="majorHAnsi" w:eastAsia="Times New Roman" w:hAnsiTheme="majorHAnsi" w:cstheme="majorHAnsi"/>
+          <w:sz w:val="24"/>
+          <w:szCs w:val="24"/>
+          <w:lang w:eastAsia="hu-HU"/>
+        </w:rPr>
+        <w:t>Given</w:t>
+      </w:r>
+      <w:proofErr w:type="spellEnd"/>
+      <w:r>
+        <w:rPr>
+          <w:rFonts w:asciiTheme="majorHAnsi" w:eastAsia="Times New Roman" w:hAnsiTheme="majorHAnsi" w:cstheme="majorHAnsi"/>
+          <w:sz w:val="24"/>
+          <w:szCs w:val="24"/>
+          <w:lang w:eastAsia="hu-HU"/>
+        </w:rPr>
+        <w:t xml:space="preserve"> a felhasználó a regisztrációs oldalon van </w:t>
+      </w:r>
+      <w:r>
+        <w:rPr>
+          <w:rFonts w:asciiTheme="majorHAnsi" w:eastAsia="Times New Roman" w:hAnsiTheme="majorHAnsi" w:cstheme="majorHAnsi"/>
+          <w:sz w:val="24"/>
+          <w:szCs w:val="24"/>
+          <w:lang w:eastAsia="hu-HU"/>
+        </w:rPr>
+        <w:br/>
+      </w:r>
+      <w:proofErr w:type="spellStart"/>
+      <w:r>
+        <w:rPr>
+          <w:rFonts w:asciiTheme="majorHAnsi" w:eastAsia="Times New Roman" w:hAnsiTheme="majorHAnsi" w:cstheme="majorHAnsi"/>
+          <w:sz w:val="24"/>
+          <w:szCs w:val="24"/>
+          <w:lang w:eastAsia="hu-HU"/>
+        </w:rPr>
+        <w:t>When</w:t>
+      </w:r>
+      <w:proofErr w:type="spellEnd"/>
+      <w:r>
+        <w:rPr>
+          <w:rFonts w:asciiTheme="majorHAnsi" w:eastAsia="Times New Roman" w:hAnsiTheme="majorHAnsi" w:cstheme="majorHAnsi"/>
+          <w:sz w:val="24"/>
+          <w:szCs w:val="24"/>
+          <w:lang w:eastAsia="hu-HU"/>
+        </w:rPr>
+        <w:t xml:space="preserve"> megad egy olyan e-mail címet, amely már regisztrálva van </w:t>
+      </w:r>
+      <w:r>
+        <w:rPr>
+          <w:rFonts w:asciiTheme="majorHAnsi" w:eastAsia="Times New Roman" w:hAnsiTheme="majorHAnsi" w:cstheme="majorHAnsi"/>
+          <w:sz w:val="24"/>
+          <w:szCs w:val="24"/>
+          <w:lang w:eastAsia="hu-HU"/>
+        </w:rPr>
+        <w:br/>
+      </w:r>
+      <w:proofErr w:type="spellStart"/>
+      <w:r>
+        <w:rPr>
+          <w:rFonts w:asciiTheme="majorHAnsi" w:eastAsia="Times New Roman" w:hAnsiTheme="majorHAnsi" w:cstheme="majorHAnsi"/>
+          <w:sz w:val="24"/>
+          <w:szCs w:val="24"/>
+          <w:lang w:eastAsia="hu-HU"/>
+        </w:rPr>
+        <w:t>Then</w:t>
+      </w:r>
+      <w:proofErr w:type="spellEnd"/>
+      <w:r>
+        <w:rPr>
+          <w:rFonts w:asciiTheme="majorHAnsi" w:eastAsia="Times New Roman" w:hAnsiTheme="majorHAnsi" w:cstheme="majorHAnsi"/>
+          <w:sz w:val="24"/>
+          <w:szCs w:val="24"/>
+          <w:lang w:eastAsia="hu-HU"/>
+        </w:rPr>
+        <w:t xml:space="preserve"> a rendszer figyelmezteti, hogy az e-mail cím már használatban van </w:t>
+      </w:r>
+    </w:p>
+    <w:p>
+      <w:pPr>
+        <w:spacing w:before="100" w:beforeAutospacing="1" w:after="100" w:afterAutospacing="1" w:line="240" w:lineRule="auto"/>
+        <w:ind w:firstLine="708"/>
+        <w:rPr>
+          <w:rFonts w:asciiTheme="majorHAnsi" w:eastAsia="Times New Roman" w:hAnsiTheme="majorHAnsi" w:cstheme="majorHAnsi"/>
+          <w:sz w:val="24"/>
+          <w:szCs w:val="24"/>
+          <w:lang w:eastAsia="hu-HU"/>
+        </w:rPr>
+      </w:pPr>
+      <w:proofErr w:type="spellStart"/>
+      <w:r>
+        <w:rPr>
+          <w:rFonts w:asciiTheme="majorHAnsi" w:eastAsia="Times New Roman" w:hAnsiTheme="majorHAnsi" w:cstheme="majorHAnsi"/>
+          <w:sz w:val="24"/>
+          <w:szCs w:val="24"/>
+          <w:lang w:eastAsia="hu-HU"/>
+        </w:rPr>
+        <w:t>Scenario</w:t>
+      </w:r>
+      <w:proofErr w:type="spellEnd"/>
+      <w:r>
+        <w:rPr>
+          <w:rFonts w:asciiTheme="majorHAnsi" w:eastAsia="Times New Roman" w:hAnsiTheme="majorHAnsi" w:cstheme="majorHAnsi"/>
+          <w:sz w:val="24"/>
+          <w:szCs w:val="24"/>
+          <w:lang w:eastAsia="hu-HU"/>
+        </w:rPr>
+        <w:t xml:space="preserve">: Gyenge jelszó </w:t>
+      </w:r>
+    </w:p>
+    <w:p>
+      <w:pPr>
+        <w:spacing w:before="100" w:beforeAutospacing="1" w:after="100" w:afterAutospacing="1" w:line="240" w:lineRule="auto"/>
+        <w:ind w:left="1416"/>
+        <w:rPr>
+          <w:rFonts w:asciiTheme="majorHAnsi" w:eastAsia="Times New Roman" w:hAnsiTheme="majorHAnsi" w:cstheme="majorHAnsi"/>
+          <w:sz w:val="24"/>
+          <w:szCs w:val="24"/>
+          <w:lang w:eastAsia="hu-HU"/>
+        </w:rPr>
+      </w:pPr>
+      <w:proofErr w:type="spellStart"/>
+      <w:r>
+        <w:rPr>
+          <w:rFonts w:asciiTheme="majorHAnsi" w:eastAsia="Times New Roman" w:hAnsiTheme="majorHAnsi" w:cstheme="majorHAnsi"/>
+          <w:sz w:val="24"/>
+          <w:szCs w:val="24"/>
+          <w:lang w:eastAsia="hu-HU"/>
+        </w:rPr>
+        <w:t>Given</w:t>
+      </w:r>
+      <w:proofErr w:type="spellEnd"/>
+      <w:r>
+        <w:rPr>
+          <w:rFonts w:asciiTheme="majorHAnsi" w:eastAsia="Times New Roman" w:hAnsiTheme="majorHAnsi" w:cstheme="majorHAnsi"/>
+          <w:sz w:val="24"/>
+          <w:szCs w:val="24"/>
+          <w:lang w:eastAsia="hu-HU"/>
+        </w:rPr>
+        <w:t xml:space="preserve"> a felhasználó a regisztrációs oldalon van </w:t>
+      </w:r>
+      <w:r>
+        <w:rPr>
+          <w:rFonts w:asciiTheme="majorHAnsi" w:eastAsia="Times New Roman" w:hAnsiTheme="majorHAnsi" w:cstheme="majorHAnsi"/>
+          <w:sz w:val="24"/>
+          <w:szCs w:val="24"/>
+          <w:lang w:eastAsia="hu-HU"/>
+        </w:rPr>
+        <w:br/>
+      </w:r>
+      <w:proofErr w:type="spellStart"/>
+      <w:r>
+        <w:rPr>
+          <w:rFonts w:asciiTheme="majorHAnsi" w:eastAsia="Times New Roman" w:hAnsiTheme="majorHAnsi" w:cstheme="majorHAnsi"/>
+          <w:sz w:val="24"/>
+          <w:szCs w:val="24"/>
+          <w:lang w:eastAsia="hu-HU"/>
+        </w:rPr>
+        <w:t>When</w:t>
+      </w:r>
+      <w:proofErr w:type="spellEnd"/>
+      <w:r>
+        <w:rPr>
+          <w:rFonts w:asciiTheme="majorHAnsi" w:eastAsia="Times New Roman" w:hAnsiTheme="majorHAnsi" w:cstheme="majorHAnsi"/>
+          <w:sz w:val="24"/>
+          <w:szCs w:val="24"/>
+          <w:lang w:eastAsia="hu-HU"/>
+        </w:rPr>
+        <w:t xml:space="preserve"> megad egy jelszót, amely nem felel meg az erősségi követelményeknek </w:t>
+      </w:r>
+      <w:proofErr w:type="spellStart"/>
+      <w:r>
+        <w:rPr>
+          <w:rFonts w:asciiTheme="majorHAnsi" w:eastAsia="Times New Roman" w:hAnsiTheme="majorHAnsi" w:cstheme="majorHAnsi"/>
+          <w:sz w:val="24"/>
+          <w:szCs w:val="24"/>
+          <w:lang w:eastAsia="hu-HU"/>
+        </w:rPr>
+        <w:t>Then</w:t>
+      </w:r>
+      <w:proofErr w:type="spellEnd"/>
+      <w:r>
+        <w:rPr>
+          <w:rFonts w:asciiTheme="majorHAnsi" w:eastAsia="Times New Roman" w:hAnsiTheme="majorHAnsi" w:cstheme="majorHAnsi"/>
+          <w:sz w:val="24"/>
+          <w:szCs w:val="24"/>
+          <w:lang w:eastAsia="hu-HU"/>
+        </w:rPr>
+        <w:t xml:space="preserve"> a rendszer figyelmezteti, hogy erősebb jelszót adjon meg </w:t>
+      </w:r>
+    </w:p>
+    <w:p>
+      <w:pPr>
+        <w:spacing w:before="100" w:beforeAutospacing="1" w:after="100" w:afterAutospacing="1" w:line="240" w:lineRule="auto"/>
+        <w:ind w:firstLine="708"/>
+        <w:rPr>
+          <w:rFonts w:asciiTheme="majorHAnsi" w:eastAsia="Times New Roman" w:hAnsiTheme="majorHAnsi" w:cstheme="majorHAnsi"/>
+          <w:sz w:val="24"/>
+          <w:szCs w:val="24"/>
+          <w:lang w:eastAsia="hu-HU"/>
+        </w:rPr>
+      </w:pPr>
+      <w:proofErr w:type="spellStart"/>
+      <w:r>
+        <w:rPr>
+          <w:rFonts w:asciiTheme="majorHAnsi" w:eastAsia="Times New Roman" w:hAnsiTheme="majorHAnsi" w:cstheme="majorHAnsi"/>
+          <w:sz w:val="24"/>
+          <w:szCs w:val="24"/>
+          <w:lang w:eastAsia="hu-HU"/>
+        </w:rPr>
+        <w:t>Scenario</w:t>
+      </w:r>
+      <w:proofErr w:type="spellEnd"/>
+      <w:r>
+        <w:rPr>
+          <w:rFonts w:asciiTheme="majorHAnsi" w:eastAsia="Times New Roman" w:hAnsiTheme="majorHAnsi" w:cstheme="majorHAnsi"/>
+          <w:sz w:val="24"/>
+          <w:szCs w:val="24"/>
+          <w:lang w:eastAsia="hu-HU"/>
+        </w:rPr>
+        <w:t xml:space="preserve">: Sikeres bejelentkezés </w:t>
+      </w:r>
+    </w:p>
+    <w:p>
+      <w:pPr>
+        <w:spacing w:before="100" w:beforeAutospacing="1" w:after="100" w:afterAutospacing="1" w:line="240" w:lineRule="auto"/>
+        <w:ind w:left="1416"/>
+        <w:rPr>
+          <w:rFonts w:asciiTheme="majorHAnsi" w:eastAsia="Times New Roman" w:hAnsiTheme="majorHAnsi" w:cstheme="majorHAnsi"/>
+          <w:sz w:val="24"/>
+          <w:szCs w:val="24"/>
+          <w:lang w:eastAsia="hu-HU"/>
+        </w:rPr>
+      </w:pPr>
+      <w:proofErr w:type="spellStart"/>
+      <w:r>
+        <w:rPr>
+          <w:rFonts w:asciiTheme="majorHAnsi" w:eastAsia="Times New Roman" w:hAnsiTheme="majorHAnsi" w:cstheme="majorHAnsi"/>
+          <w:sz w:val="24"/>
+          <w:szCs w:val="24"/>
+          <w:lang w:eastAsia="hu-HU"/>
+        </w:rPr>
+        <w:t>Given</w:t>
+      </w:r>
+      <w:proofErr w:type="spellEnd"/>
+      <w:r>
+        <w:rPr>
+          <w:rFonts w:asciiTheme="majorHAnsi" w:eastAsia="Times New Roman" w:hAnsiTheme="majorHAnsi" w:cstheme="majorHAnsi"/>
+          <w:sz w:val="24"/>
+          <w:szCs w:val="24"/>
+          <w:lang w:eastAsia="hu-HU"/>
+        </w:rPr>
+        <w:t xml:space="preserve"> a felhasználó már regisztrált és a bejelentkezési oldalon van </w:t>
+      </w:r>
+      <w:r>
+        <w:rPr>
+          <w:rFonts w:asciiTheme="majorHAnsi" w:eastAsia="Times New Roman" w:hAnsiTheme="majorHAnsi" w:cstheme="majorHAnsi"/>
+          <w:sz w:val="24"/>
+          <w:szCs w:val="24"/>
+          <w:lang w:eastAsia="hu-HU"/>
+        </w:rPr>
+        <w:br/>
+      </w:r>
+      <w:proofErr w:type="spellStart"/>
+      <w:r>
+        <w:rPr>
+          <w:rFonts w:asciiTheme="majorHAnsi" w:eastAsia="Times New Roman" w:hAnsiTheme="majorHAnsi" w:cstheme="majorHAnsi"/>
+          <w:sz w:val="24"/>
+          <w:szCs w:val="24"/>
+          <w:lang w:eastAsia="hu-HU"/>
+        </w:rPr>
+        <w:t>When</w:t>
+      </w:r>
+      <w:proofErr w:type="spellEnd"/>
+      <w:r>
+        <w:rPr>
+          <w:rFonts w:asciiTheme="majorHAnsi" w:eastAsia="Times New Roman" w:hAnsiTheme="majorHAnsi" w:cstheme="majorHAnsi"/>
+          <w:sz w:val="24"/>
+          <w:szCs w:val="24"/>
+          <w:lang w:eastAsia="hu-HU"/>
+        </w:rPr>
+        <w:t xml:space="preserve"> megadja a helyes e-mail címet és jelszót </w:t>
+      </w:r>
+      <w:r>
+        <w:rPr>
+          <w:rFonts w:asciiTheme="majorHAnsi" w:eastAsia="Times New Roman" w:hAnsiTheme="majorHAnsi" w:cstheme="majorHAnsi"/>
+          <w:sz w:val="24"/>
+          <w:szCs w:val="24"/>
+          <w:lang w:eastAsia="hu-HU"/>
+        </w:rPr>
+        <w:br/>
+      </w:r>
+      <w:proofErr w:type="spellStart"/>
+      <w:r>
+        <w:rPr>
+          <w:rFonts w:asciiTheme="majorHAnsi" w:eastAsia="Times New Roman" w:hAnsiTheme="majorHAnsi" w:cstheme="majorHAnsi"/>
+          <w:sz w:val="24"/>
+          <w:szCs w:val="24"/>
+          <w:lang w:eastAsia="hu-HU"/>
+        </w:rPr>
+        <w:t>Then</w:t>
+      </w:r>
+      <w:proofErr w:type="spellEnd"/>
+      <w:r>
+        <w:rPr>
+          <w:rFonts w:asciiTheme="majorHAnsi" w:eastAsia="Times New Roman" w:hAnsiTheme="majorHAnsi" w:cstheme="majorHAnsi"/>
+          <w:sz w:val="24"/>
+          <w:szCs w:val="24"/>
+          <w:lang w:eastAsia="hu-HU"/>
+        </w:rPr>
+        <w:t xml:space="preserve"> a rendszer átirányítja a főoldalra vagy a fiók oldalára </w:t>
+      </w:r>
+    </w:p>
+    <w:p>
+      <w:pPr>
+        <w:spacing w:before="100" w:beforeAutospacing="1" w:after="100" w:afterAutospacing="1" w:line="240" w:lineRule="auto"/>
+        <w:ind w:firstLine="708"/>
+        <w:rPr>
+          <w:rFonts w:asciiTheme="majorHAnsi" w:eastAsia="Times New Roman" w:hAnsiTheme="majorHAnsi" w:cstheme="majorHAnsi"/>
+          <w:sz w:val="24"/>
+          <w:szCs w:val="24"/>
+          <w:lang w:eastAsia="hu-HU"/>
+        </w:rPr>
+      </w:pPr>
+      <w:proofErr w:type="spellStart"/>
+      <w:r>
+        <w:rPr>
+          <w:rFonts w:asciiTheme="majorHAnsi" w:eastAsia="Times New Roman" w:hAnsiTheme="majorHAnsi" w:cstheme="majorHAnsi"/>
+          <w:sz w:val="24"/>
+          <w:szCs w:val="24"/>
+          <w:lang w:eastAsia="hu-HU"/>
+        </w:rPr>
+        <w:t>Scenario</w:t>
+      </w:r>
+      <w:proofErr w:type="spellEnd"/>
+      <w:r>
+        <w:rPr>
+          <w:rFonts w:asciiTheme="majorHAnsi" w:eastAsia="Times New Roman" w:hAnsiTheme="majorHAnsi" w:cstheme="majorHAnsi"/>
+          <w:sz w:val="24"/>
+          <w:szCs w:val="24"/>
+          <w:lang w:eastAsia="hu-HU"/>
+        </w:rPr>
+        <w:t xml:space="preserve">: Helytelen bejelentkezési adatok </w:t>
+      </w:r>
+    </w:p>
+    <w:p>
+      <w:pPr>
+        <w:spacing w:before="100" w:beforeAutospacing="1" w:after="100" w:afterAutospacing="1" w:line="240" w:lineRule="auto"/>
+        <w:ind w:left="1416"/>
+        <w:rPr>
+          <w:rFonts w:asciiTheme="majorHAnsi" w:eastAsia="Times New Roman" w:hAnsiTheme="majorHAnsi" w:cstheme="majorHAnsi"/>
+          <w:sz w:val="24"/>
+          <w:szCs w:val="24"/>
+          <w:lang w:eastAsia="hu-HU"/>
+        </w:rPr>
+      </w:pPr>
+      <w:proofErr w:type="spellStart"/>
+      <w:r>
+        <w:rPr>
+          <w:rFonts w:asciiTheme="majorHAnsi" w:eastAsia="Times New Roman" w:hAnsiTheme="majorHAnsi" w:cstheme="majorHAnsi"/>
+          <w:sz w:val="24"/>
+          <w:szCs w:val="24"/>
+          <w:lang w:eastAsia="hu-HU"/>
+        </w:rPr>
+        <w:t>Given</w:t>
+      </w:r>
+      <w:proofErr w:type="spellEnd"/>
+      <w:r>
+        <w:rPr>
+          <w:rFonts w:asciiTheme="majorHAnsi" w:eastAsia="Times New Roman" w:hAnsiTheme="majorHAnsi" w:cstheme="majorHAnsi"/>
+          <w:sz w:val="24"/>
+          <w:szCs w:val="24"/>
+          <w:lang w:eastAsia="hu-HU"/>
+        </w:rPr>
+        <w:t xml:space="preserve"> a felhasználó a bejelentkezési oldalon van </w:t>
+      </w:r>
+      <w:r>
+        <w:rPr>
+          <w:rFonts w:asciiTheme="majorHAnsi" w:eastAsia="Times New Roman" w:hAnsiTheme="majorHAnsi" w:cstheme="majorHAnsi"/>
+          <w:sz w:val="24"/>
+          <w:szCs w:val="24"/>
+          <w:lang w:eastAsia="hu-HU"/>
+        </w:rPr>
+        <w:br/>
+      </w:r>
+      <w:proofErr w:type="spellStart"/>
+      <w:r>
+        <w:rPr>
+          <w:rFonts w:asciiTheme="majorHAnsi" w:eastAsia="Times New Roman" w:hAnsiTheme="majorHAnsi" w:cstheme="majorHAnsi"/>
+          <w:sz w:val="24"/>
+          <w:szCs w:val="24"/>
+          <w:lang w:eastAsia="hu-HU"/>
+        </w:rPr>
+        <w:t>When</w:t>
+      </w:r>
+      <w:proofErr w:type="spellEnd"/>
+      <w:r>
+        <w:rPr>
+          <w:rFonts w:asciiTheme="majorHAnsi" w:eastAsia="Times New Roman" w:hAnsiTheme="majorHAnsi" w:cstheme="majorHAnsi"/>
+          <w:sz w:val="24"/>
+          <w:szCs w:val="24"/>
+          <w:lang w:eastAsia="hu-HU"/>
+        </w:rPr>
+        <w:t xml:space="preserve"> helytelen e-mail címet vagy jelszót ad meg </w:t>
+      </w:r>
+      <w:r>
+        <w:rPr>
+          <w:rFonts w:asciiTheme="majorHAnsi" w:eastAsia="Times New Roman" w:hAnsiTheme="majorHAnsi" w:cstheme="majorHAnsi"/>
+          <w:sz w:val="24"/>
+          <w:szCs w:val="24"/>
+          <w:lang w:eastAsia="hu-HU"/>
+        </w:rPr>
+        <w:br/>
+      </w:r>
+      <w:proofErr w:type="spellStart"/>
+      <w:r>
+        <w:rPr>
+          <w:rFonts w:asciiTheme="majorHAnsi" w:eastAsia="Times New Roman" w:hAnsiTheme="majorHAnsi" w:cstheme="majorHAnsi"/>
+          <w:sz w:val="24"/>
+          <w:szCs w:val="24"/>
+          <w:lang w:eastAsia="hu-HU"/>
+        </w:rPr>
+        <w:t>Then</w:t>
+      </w:r>
+      <w:proofErr w:type="spellEnd"/>
+      <w:r>
+        <w:rPr>
+          <w:rFonts w:asciiTheme="majorHAnsi" w:eastAsia="Times New Roman" w:hAnsiTheme="majorHAnsi" w:cstheme="majorHAnsi"/>
+          <w:sz w:val="24"/>
+          <w:szCs w:val="24"/>
+          <w:lang w:eastAsia="hu-HU"/>
+        </w:rPr>
+        <w:t xml:space="preserve"> a rendszer figyelmezteti, hogy az adatok nem megfelelőek </w:t>
+      </w:r>
+    </w:p>
+    <w:p>
+      <w:pPr>
+        <w:spacing w:before="100" w:beforeAutospacing="1" w:after="100" w:afterAutospacing="1" w:line="240" w:lineRule="auto"/>
+        <w:ind w:firstLine="708"/>
+        <w:rPr>
+          <w:rFonts w:asciiTheme="majorHAnsi" w:eastAsia="Times New Roman" w:hAnsiTheme="majorHAnsi" w:cstheme="majorHAnsi"/>
+          <w:sz w:val="24"/>
+          <w:szCs w:val="24"/>
+          <w:lang w:eastAsia="hu-HU"/>
+        </w:rPr>
+      </w:pPr>
+      <w:proofErr w:type="spellStart"/>
+      <w:r>
+        <w:rPr>
+          <w:rFonts w:asciiTheme="majorHAnsi" w:eastAsia="Times New Roman" w:hAnsiTheme="majorHAnsi" w:cstheme="majorHAnsi"/>
+          <w:sz w:val="24"/>
+          <w:szCs w:val="24"/>
+          <w:lang w:eastAsia="hu-HU"/>
+        </w:rPr>
+        <w:t>Scenario</w:t>
+      </w:r>
+      <w:proofErr w:type="spellEnd"/>
+      <w:r>
+        <w:rPr>
+          <w:rFonts w:asciiTheme="majorHAnsi" w:eastAsia="Times New Roman" w:hAnsiTheme="majorHAnsi" w:cstheme="majorHAnsi"/>
+          <w:sz w:val="24"/>
+          <w:szCs w:val="24"/>
+          <w:lang w:eastAsia="hu-HU"/>
+        </w:rPr>
+        <w:t xml:space="preserve">: Elfelejtett jelszó </w:t>
+      </w:r>
+    </w:p>
+    <w:p>
+      <w:pPr>
+        <w:spacing w:before="100" w:beforeAutospacing="1" w:after="100" w:afterAutospacing="1" w:line="240" w:lineRule="auto"/>
+        <w:ind w:left="1416"/>
+        <w:rPr>
+          <w:rFonts w:asciiTheme="majorHAnsi" w:eastAsia="Times New Roman" w:hAnsiTheme="majorHAnsi" w:cstheme="majorHAnsi"/>
+          <w:sz w:val="24"/>
+          <w:szCs w:val="24"/>
+          <w:lang w:eastAsia="hu-HU"/>
+        </w:rPr>
+      </w:pPr>
+      <w:proofErr w:type="spellStart"/>
+      <w:r>
+        <w:rPr>
+          <w:rFonts w:asciiTheme="majorHAnsi" w:eastAsia="Times New Roman" w:hAnsiTheme="majorHAnsi" w:cstheme="majorHAnsi"/>
+          <w:sz w:val="24"/>
+          <w:szCs w:val="24"/>
+          <w:lang w:eastAsia="hu-HU"/>
+        </w:rPr>
+        <w:t>Given</w:t>
+      </w:r>
+      <w:proofErr w:type="spellEnd"/>
+      <w:r>
+        <w:rPr>
+          <w:rFonts w:asciiTheme="majorHAnsi" w:eastAsia="Times New Roman" w:hAnsiTheme="majorHAnsi" w:cstheme="majorHAnsi"/>
+          <w:sz w:val="24"/>
+          <w:szCs w:val="24"/>
+          <w:lang w:eastAsia="hu-HU"/>
+        </w:rPr>
+        <w:t xml:space="preserve"> a felhasználó a bejelentkezési oldalon van </w:t>
+      </w:r>
+      <w:r>
+        <w:rPr>
+          <w:rFonts w:asciiTheme="majorHAnsi" w:eastAsia="Times New Roman" w:hAnsiTheme="majorHAnsi" w:cstheme="majorHAnsi"/>
+          <w:sz w:val="24"/>
+          <w:szCs w:val="24"/>
+          <w:lang w:eastAsia="hu-HU"/>
+        </w:rPr>
+        <w:br/>
+      </w:r>
+      <w:proofErr w:type="spellStart"/>
+      <w:r>
+        <w:rPr>
+          <w:rFonts w:asciiTheme="majorHAnsi" w:eastAsia="Times New Roman" w:hAnsiTheme="majorHAnsi" w:cstheme="majorHAnsi"/>
+          <w:sz w:val="24"/>
+          <w:szCs w:val="24"/>
+          <w:lang w:eastAsia="hu-HU"/>
+        </w:rPr>
+        <w:t>When</w:t>
+      </w:r>
+      <w:proofErr w:type="spellEnd"/>
+      <w:r>
+        <w:rPr>
+          <w:rFonts w:asciiTheme="majorHAnsi" w:eastAsia="Times New Roman" w:hAnsiTheme="majorHAnsi" w:cstheme="majorHAnsi"/>
+          <w:sz w:val="24"/>
+          <w:szCs w:val="24"/>
+          <w:lang w:eastAsia="hu-HU"/>
+        </w:rPr>
+        <w:t xml:space="preserve"> kiválasztja az elfelejtett jelszó opciót </w:t>
+      </w:r>
+      <w:r>
+        <w:rPr>
+          <w:rFonts w:asciiTheme="majorHAnsi" w:eastAsia="Times New Roman" w:hAnsiTheme="majorHAnsi" w:cstheme="majorHAnsi"/>
+          <w:sz w:val="24"/>
+          <w:szCs w:val="24"/>
+          <w:lang w:eastAsia="hu-HU"/>
+        </w:rPr>
+        <w:br/>
+      </w:r>
+      <w:r>
+        <w:rPr>
+          <w:rFonts w:asciiTheme="majorHAnsi" w:eastAsia="Times New Roman" w:hAnsiTheme="majorHAnsi" w:cstheme="majorHAnsi"/>
+          <w:sz w:val="24"/>
+          <w:szCs w:val="24"/>
+          <w:lang w:eastAsia="hu-HU"/>
+        </w:rPr>
+        <w:t xml:space="preserve">And megadja a regisztrált e-mail címét </w:t>
+      </w:r>
+      <w:r>
+        <w:rPr>
+          <w:rFonts w:asciiTheme="majorHAnsi" w:eastAsia="Times New Roman" w:hAnsiTheme="majorHAnsi" w:cstheme="majorHAnsi"/>
+          <w:sz w:val="24"/>
+          <w:szCs w:val="24"/>
+          <w:lang w:eastAsia="hu-HU"/>
+        </w:rPr>
+        <w:br/>
+      </w:r>
+      <w:proofErr w:type="spellStart"/>
+      <w:r>
+        <w:rPr>
+          <w:rFonts w:asciiTheme="majorHAnsi" w:eastAsia="Times New Roman" w:hAnsiTheme="majorHAnsi" w:cstheme="majorHAnsi"/>
+          <w:sz w:val="24"/>
+          <w:szCs w:val="24"/>
+          <w:lang w:eastAsia="hu-HU"/>
+        </w:rPr>
+        <w:t>Then</w:t>
+      </w:r>
+      <w:proofErr w:type="spellEnd"/>
+      <w:r>
+        <w:rPr>
+          <w:rFonts w:asciiTheme="majorHAnsi" w:eastAsia="Times New Roman" w:hAnsiTheme="majorHAnsi" w:cstheme="majorHAnsi"/>
+          <w:sz w:val="24"/>
+          <w:szCs w:val="24"/>
+          <w:lang w:eastAsia="hu-HU"/>
+        </w:rPr>
+        <w:t xml:space="preserve"> a rendszer küld egy e-mailt a jelszó-helyreállítási linkkel </w:t>
+      </w:r>
+    </w:p>
+    <w:p>
+      <w:pPr>
+        <w:spacing w:before="100" w:beforeAutospacing="1" w:after="100" w:afterAutospacing="1" w:line="240" w:lineRule="auto"/>
+        <w:ind w:firstLine="708"/>
+        <w:rPr>
+          <w:rFonts w:asciiTheme="majorHAnsi" w:eastAsia="Times New Roman" w:hAnsiTheme="majorHAnsi" w:cstheme="majorHAnsi"/>
+          <w:sz w:val="24"/>
+          <w:szCs w:val="24"/>
+          <w:lang w:eastAsia="hu-HU"/>
+        </w:rPr>
+      </w:pPr>
+      <w:proofErr w:type="spellStart"/>
+      <w:r>
+        <w:rPr>
+          <w:rFonts w:asciiTheme="majorHAnsi" w:eastAsia="Times New Roman" w:hAnsiTheme="majorHAnsi" w:cstheme="majorHAnsi"/>
+          <w:sz w:val="24"/>
+          <w:szCs w:val="24"/>
+          <w:lang w:eastAsia="hu-HU"/>
+        </w:rPr>
+        <w:t>Scenario</w:t>
+      </w:r>
+      <w:proofErr w:type="spellEnd"/>
+      <w:r>
+        <w:rPr>
+          <w:rFonts w:asciiTheme="majorHAnsi" w:eastAsia="Times New Roman" w:hAnsiTheme="majorHAnsi" w:cstheme="majorHAnsi"/>
+          <w:sz w:val="24"/>
+          <w:szCs w:val="24"/>
+          <w:lang w:eastAsia="hu-HU"/>
+        </w:rPr>
+        <w:t xml:space="preserve">: Sikertelen bejelentkezési kísérletek </w:t>
+      </w:r>
+    </w:p>
+    <w:p>
+      <w:pPr>
+        <w:spacing w:before="100" w:beforeAutospacing="1" w:after="100" w:afterAutospacing="1" w:line="240" w:lineRule="auto"/>
+        <w:ind w:left="1416"/>
+        <w:rPr>
+          <w:rFonts w:asciiTheme="majorHAnsi" w:eastAsia="Times New Roman" w:hAnsiTheme="majorHAnsi" w:cstheme="majorHAnsi"/>
+          <w:sz w:val="24"/>
+          <w:szCs w:val="24"/>
+          <w:lang w:eastAsia="hu-HU"/>
+        </w:rPr>
+      </w:pPr>
+      <w:proofErr w:type="spellStart"/>
+      <w:r>
+        <w:rPr>
+          <w:rFonts w:asciiTheme="majorHAnsi" w:eastAsia="Times New Roman" w:hAnsiTheme="majorHAnsi" w:cstheme="majorHAnsi"/>
+          <w:sz w:val="24"/>
+          <w:szCs w:val="24"/>
+          <w:lang w:eastAsia="hu-HU"/>
+        </w:rPr>
+        <w:lastRenderedPageBreak/>
+        <w:t>Given</w:t>
+      </w:r>
+      <w:proofErr w:type="spellEnd"/>
+      <w:r>
+        <w:rPr>
+          <w:rFonts w:asciiTheme="majorHAnsi" w:eastAsia="Times New Roman" w:hAnsiTheme="majorHAnsi" w:cstheme="majorHAnsi"/>
+          <w:sz w:val="24"/>
+          <w:szCs w:val="24"/>
+          <w:lang w:eastAsia="hu-HU"/>
+        </w:rPr>
+        <w:t xml:space="preserve"> a felhasználó többször próbálkozott helytelen jelszóval </w:t>
+      </w:r>
+      <w:r>
+        <w:rPr>
+          <w:rFonts w:asciiTheme="majorHAnsi" w:eastAsia="Times New Roman" w:hAnsiTheme="majorHAnsi" w:cstheme="majorHAnsi"/>
+          <w:sz w:val="24"/>
+          <w:szCs w:val="24"/>
+          <w:lang w:eastAsia="hu-HU"/>
+        </w:rPr>
+        <w:br/>
+      </w:r>
+      <w:proofErr w:type="spellStart"/>
+      <w:r>
+        <w:rPr>
+          <w:rFonts w:asciiTheme="majorHAnsi" w:eastAsia="Times New Roman" w:hAnsiTheme="majorHAnsi" w:cstheme="majorHAnsi"/>
+          <w:sz w:val="24"/>
+          <w:szCs w:val="24"/>
+          <w:lang w:eastAsia="hu-HU"/>
+        </w:rPr>
+        <w:t>When</w:t>
+      </w:r>
+      <w:proofErr w:type="spellEnd"/>
+      <w:r>
+        <w:rPr>
+          <w:rFonts w:asciiTheme="majorHAnsi" w:eastAsia="Times New Roman" w:hAnsiTheme="majorHAnsi" w:cstheme="majorHAnsi"/>
+          <w:sz w:val="24"/>
+          <w:szCs w:val="24"/>
+          <w:lang w:eastAsia="hu-HU"/>
+        </w:rPr>
+        <w:t xml:space="preserve"> eléri a sikertelen próbálkozások maximális számát </w:t>
+      </w:r>
+      <w:r>
+        <w:rPr>
+          <w:rFonts w:asciiTheme="majorHAnsi" w:eastAsia="Times New Roman" w:hAnsiTheme="majorHAnsi" w:cstheme="majorHAnsi"/>
+          <w:sz w:val="24"/>
+          <w:szCs w:val="24"/>
+          <w:lang w:eastAsia="hu-HU"/>
+        </w:rPr>
+        <w:br/>
+      </w:r>
+      <w:proofErr w:type="spellStart"/>
+      <w:r>
+        <w:rPr>
+          <w:rFonts w:asciiTheme="majorHAnsi" w:eastAsia="Times New Roman" w:hAnsiTheme="majorHAnsi" w:cstheme="majorHAnsi"/>
+          <w:sz w:val="24"/>
+          <w:szCs w:val="24"/>
+          <w:lang w:eastAsia="hu-HU"/>
+        </w:rPr>
+        <w:t>Then</w:t>
+      </w:r>
+      <w:proofErr w:type="spellEnd"/>
+      <w:r>
+        <w:rPr>
+          <w:rFonts w:asciiTheme="majorHAnsi" w:eastAsia="Times New Roman" w:hAnsiTheme="majorHAnsi" w:cstheme="majorHAnsi"/>
+          <w:sz w:val="24"/>
+          <w:szCs w:val="24"/>
+          <w:lang w:eastAsia="hu-HU"/>
+        </w:rPr>
+        <w:t xml:space="preserve"> a rendszer ideiglenesen zárolja a fiókot biztonsági okokból</w:t>
+      </w:r>
+    </w:p>
+    <w:p>
+      <w:pPr>
+        <w:spacing w:before="100" w:beforeAutospacing="1" w:after="100" w:afterAutospacing="1" w:line="240" w:lineRule="auto"/>
+        <w:rPr>
+          <w:rFonts w:asciiTheme="majorHAnsi" w:eastAsia="Times New Roman" w:hAnsiTheme="majorHAnsi" w:cstheme="majorHAnsi"/>
+          <w:sz w:val="24"/>
+          <w:szCs w:val="24"/>
+          <w:lang w:eastAsia="hu-HU"/>
+        </w:rPr>
+      </w:pPr>
+      <w:proofErr w:type="spellStart"/>
+      <w:r>
+        <w:rPr>
+          <w:rFonts w:asciiTheme="majorHAnsi" w:eastAsia="Times New Roman" w:hAnsiTheme="majorHAnsi" w:cstheme="majorHAnsi"/>
+          <w:sz w:val="24"/>
+          <w:szCs w:val="24"/>
+          <w:lang w:eastAsia="hu-HU"/>
+        </w:rPr>
+        <w:t>Feature</w:t>
+      </w:r>
+      <w:proofErr w:type="spellEnd"/>
+      <w:r>
+        <w:rPr>
+          <w:rFonts w:asciiTheme="majorHAnsi" w:eastAsia="Times New Roman" w:hAnsiTheme="majorHAnsi" w:cstheme="majorHAnsi"/>
+          <w:sz w:val="24"/>
+          <w:szCs w:val="24"/>
+          <w:lang w:eastAsia="hu-HU"/>
+        </w:rPr>
+        <w:t xml:space="preserve">: Termékek böngészése </w:t>
+      </w:r>
+    </w:p>
+    <w:p>
+      <w:pPr>
+        <w:spacing w:before="100" w:beforeAutospacing="1" w:after="100" w:afterAutospacing="1" w:line="240" w:lineRule="auto"/>
+        <w:ind w:firstLine="708"/>
+        <w:rPr>
+          <w:rFonts w:asciiTheme="majorHAnsi" w:eastAsia="Times New Roman" w:hAnsiTheme="majorHAnsi" w:cstheme="majorHAnsi"/>
+          <w:sz w:val="24"/>
+          <w:szCs w:val="24"/>
+          <w:lang w:eastAsia="hu-HU"/>
+        </w:rPr>
+      </w:pPr>
+      <w:proofErr w:type="spellStart"/>
+      <w:r>
+        <w:rPr>
+          <w:rFonts w:asciiTheme="majorHAnsi" w:eastAsia="Times New Roman" w:hAnsiTheme="majorHAnsi" w:cstheme="majorHAnsi"/>
+          <w:sz w:val="24"/>
+          <w:szCs w:val="24"/>
+          <w:lang w:eastAsia="hu-HU"/>
+        </w:rPr>
+        <w:t>Scenario</w:t>
+      </w:r>
+      <w:proofErr w:type="spellEnd"/>
+      <w:r>
+        <w:rPr>
+          <w:rFonts w:asciiTheme="majorHAnsi" w:eastAsia="Times New Roman" w:hAnsiTheme="majorHAnsi" w:cstheme="majorHAnsi"/>
+          <w:sz w:val="24"/>
+          <w:szCs w:val="24"/>
+          <w:lang w:eastAsia="hu-HU"/>
+        </w:rPr>
+        <w:t xml:space="preserve">: Kategóriák megjelenítése </w:t>
+      </w:r>
+    </w:p>
+    <w:p>
+      <w:pPr>
+        <w:spacing w:before="100" w:beforeAutospacing="1" w:after="100" w:afterAutospacing="1" w:line="240" w:lineRule="auto"/>
+        <w:ind w:left="1416"/>
+        <w:rPr>
+          <w:rFonts w:asciiTheme="majorHAnsi" w:eastAsia="Times New Roman" w:hAnsiTheme="majorHAnsi" w:cstheme="majorHAnsi"/>
+          <w:sz w:val="24"/>
+          <w:szCs w:val="24"/>
+          <w:lang w:eastAsia="hu-HU"/>
+        </w:rPr>
+      </w:pPr>
+      <w:proofErr w:type="spellStart"/>
+      <w:r>
+        <w:rPr>
+          <w:rFonts w:asciiTheme="majorHAnsi" w:eastAsia="Times New Roman" w:hAnsiTheme="majorHAnsi" w:cstheme="majorHAnsi"/>
+          <w:sz w:val="24"/>
+          <w:szCs w:val="24"/>
+          <w:lang w:eastAsia="hu-HU"/>
+        </w:rPr>
+        <w:t>Given</w:t>
+      </w:r>
+      <w:proofErr w:type="spellEnd"/>
+      <w:r>
+        <w:rPr>
+          <w:rFonts w:asciiTheme="majorHAnsi" w:eastAsia="Times New Roman" w:hAnsiTheme="majorHAnsi" w:cstheme="majorHAnsi"/>
+          <w:sz w:val="24"/>
+          <w:szCs w:val="24"/>
+          <w:lang w:eastAsia="hu-HU"/>
+        </w:rPr>
+        <w:t xml:space="preserve"> a felhasználó a főoldalra navigál </w:t>
+      </w:r>
+      <w:r>
+        <w:rPr>
+          <w:rFonts w:asciiTheme="majorHAnsi" w:eastAsia="Times New Roman" w:hAnsiTheme="majorHAnsi" w:cstheme="majorHAnsi"/>
+          <w:sz w:val="24"/>
+          <w:szCs w:val="24"/>
+          <w:lang w:eastAsia="hu-HU"/>
+        </w:rPr>
+        <w:br/>
+      </w:r>
+      <w:proofErr w:type="spellStart"/>
+      <w:r>
+        <w:rPr>
+          <w:rFonts w:asciiTheme="majorHAnsi" w:eastAsia="Times New Roman" w:hAnsiTheme="majorHAnsi" w:cstheme="majorHAnsi"/>
+          <w:sz w:val="24"/>
+          <w:szCs w:val="24"/>
+          <w:lang w:eastAsia="hu-HU"/>
+        </w:rPr>
+        <w:t>Then</w:t>
+      </w:r>
+      <w:proofErr w:type="spellEnd"/>
+      <w:r>
+        <w:rPr>
+          <w:rFonts w:asciiTheme="majorHAnsi" w:eastAsia="Times New Roman" w:hAnsiTheme="majorHAnsi" w:cstheme="majorHAnsi"/>
+          <w:sz w:val="24"/>
+          <w:szCs w:val="24"/>
+          <w:lang w:eastAsia="hu-HU"/>
+        </w:rPr>
+        <w:t xml:space="preserve"> látható a kategóriák listája </w:t>
+      </w:r>
+    </w:p>
+    <w:p>
+      <w:pPr>
+        <w:spacing w:before="100" w:beforeAutospacing="1" w:after="100" w:afterAutospacing="1" w:line="240" w:lineRule="auto"/>
+        <w:ind w:firstLine="708"/>
+        <w:rPr>
+          <w:rFonts w:asciiTheme="majorHAnsi" w:eastAsia="Times New Roman" w:hAnsiTheme="majorHAnsi" w:cstheme="majorHAnsi"/>
+          <w:sz w:val="24"/>
+          <w:szCs w:val="24"/>
+          <w:lang w:eastAsia="hu-HU"/>
+        </w:rPr>
+      </w:pPr>
+      <w:proofErr w:type="spellStart"/>
+      <w:r>
+        <w:rPr>
+          <w:rFonts w:asciiTheme="majorHAnsi" w:eastAsia="Times New Roman" w:hAnsiTheme="majorHAnsi" w:cstheme="majorHAnsi"/>
+          <w:sz w:val="24"/>
+          <w:szCs w:val="24"/>
+          <w:lang w:eastAsia="hu-HU"/>
+        </w:rPr>
+        <w:t>Scenario</w:t>
+      </w:r>
+      <w:proofErr w:type="spellEnd"/>
+      <w:r>
+        <w:rPr>
+          <w:rFonts w:asciiTheme="majorHAnsi" w:eastAsia="Times New Roman" w:hAnsiTheme="majorHAnsi" w:cstheme="majorHAnsi"/>
+          <w:sz w:val="24"/>
+          <w:szCs w:val="24"/>
+          <w:lang w:eastAsia="hu-HU"/>
+        </w:rPr>
+        <w:t xml:space="preserve">: Termékek listázása egy kategóriában </w:t>
+      </w:r>
+    </w:p>
+    <w:p>
+      <w:pPr>
+        <w:spacing w:before="100" w:beforeAutospacing="1" w:after="100" w:afterAutospacing="1" w:line="240" w:lineRule="auto"/>
+        <w:ind w:left="1416"/>
+        <w:rPr>
+          <w:rFonts w:asciiTheme="majorHAnsi" w:eastAsia="Times New Roman" w:hAnsiTheme="majorHAnsi" w:cstheme="majorHAnsi"/>
+          <w:sz w:val="24"/>
+          <w:szCs w:val="24"/>
+          <w:lang w:eastAsia="hu-HU"/>
+        </w:rPr>
+      </w:pPr>
+      <w:proofErr w:type="spellStart"/>
+      <w:r>
+        <w:rPr>
+          <w:rFonts w:asciiTheme="majorHAnsi" w:eastAsia="Times New Roman" w:hAnsiTheme="majorHAnsi" w:cstheme="majorHAnsi"/>
+          <w:sz w:val="24"/>
+          <w:szCs w:val="24"/>
+          <w:lang w:eastAsia="hu-HU"/>
+        </w:rPr>
+        <w:t>Given</w:t>
+      </w:r>
+      <w:proofErr w:type="spellEnd"/>
+      <w:r>
+        <w:rPr>
+          <w:rFonts w:asciiTheme="majorHAnsi" w:eastAsia="Times New Roman" w:hAnsiTheme="majorHAnsi" w:cstheme="majorHAnsi"/>
+          <w:sz w:val="24"/>
+          <w:szCs w:val="24"/>
+          <w:lang w:eastAsia="hu-HU"/>
+        </w:rPr>
+        <w:t xml:space="preserve"> a felhasználó rákattint egy kategóriára </w:t>
+      </w:r>
+      <w:r>
+        <w:rPr>
+          <w:rFonts w:asciiTheme="majorHAnsi" w:eastAsia="Times New Roman" w:hAnsiTheme="majorHAnsi" w:cstheme="majorHAnsi"/>
+          <w:sz w:val="24"/>
+          <w:szCs w:val="24"/>
+          <w:lang w:eastAsia="hu-HU"/>
+        </w:rPr>
+        <w:br/>
+      </w:r>
+      <w:proofErr w:type="spellStart"/>
+      <w:r>
+        <w:rPr>
+          <w:rFonts w:asciiTheme="majorHAnsi" w:eastAsia="Times New Roman" w:hAnsiTheme="majorHAnsi" w:cstheme="majorHAnsi"/>
+          <w:sz w:val="24"/>
+          <w:szCs w:val="24"/>
+          <w:lang w:eastAsia="hu-HU"/>
+        </w:rPr>
+        <w:t>Then</w:t>
+      </w:r>
+      <w:proofErr w:type="spellEnd"/>
+      <w:r>
+        <w:rPr>
+          <w:rFonts w:asciiTheme="majorHAnsi" w:eastAsia="Times New Roman" w:hAnsiTheme="majorHAnsi" w:cstheme="majorHAnsi"/>
+          <w:sz w:val="24"/>
+          <w:szCs w:val="24"/>
+          <w:lang w:eastAsia="hu-HU"/>
+        </w:rPr>
+        <w:t xml:space="preserve"> a rendszer megjeleníti a kiválasztott kategória termékeit </w:t>
+      </w:r>
+      <w:r>
+        <w:rPr>
+          <w:rFonts w:asciiTheme="majorHAnsi" w:eastAsia="Times New Roman" w:hAnsiTheme="majorHAnsi" w:cstheme="majorHAnsi"/>
+          <w:sz w:val="24"/>
+          <w:szCs w:val="24"/>
+          <w:lang w:eastAsia="hu-HU"/>
+        </w:rPr>
+        <w:br/>
+      </w:r>
+      <w:r>
+        <w:rPr>
+          <w:rFonts w:asciiTheme="majorHAnsi" w:eastAsia="Times New Roman" w:hAnsiTheme="majorHAnsi" w:cstheme="majorHAnsi"/>
+          <w:sz w:val="24"/>
+          <w:szCs w:val="24"/>
+          <w:lang w:eastAsia="hu-HU"/>
+        </w:rPr>
+        <w:t xml:space="preserve">And minden termék neve, rövid leírása, ára és elérhetősége látható </w:t>
+      </w:r>
+    </w:p>
+    <w:p>
+      <w:pPr>
+        <w:spacing w:before="100" w:beforeAutospacing="1" w:after="100" w:afterAutospacing="1" w:line="240" w:lineRule="auto"/>
+        <w:ind w:firstLine="708"/>
+        <w:rPr>
+          <w:rFonts w:asciiTheme="majorHAnsi" w:eastAsia="Times New Roman" w:hAnsiTheme="majorHAnsi" w:cstheme="majorHAnsi"/>
+          <w:sz w:val="24"/>
+          <w:szCs w:val="24"/>
+          <w:lang w:eastAsia="hu-HU"/>
+        </w:rPr>
+      </w:pPr>
+      <w:proofErr w:type="spellStart"/>
+      <w:r>
+        <w:rPr>
+          <w:rFonts w:asciiTheme="majorHAnsi" w:eastAsia="Times New Roman" w:hAnsiTheme="majorHAnsi" w:cstheme="majorHAnsi"/>
+          <w:sz w:val="24"/>
+          <w:szCs w:val="24"/>
+          <w:lang w:eastAsia="hu-HU"/>
+        </w:rPr>
+        <w:t>Scenario</w:t>
+      </w:r>
+      <w:proofErr w:type="spellEnd"/>
+      <w:r>
+        <w:rPr>
+          <w:rFonts w:asciiTheme="majorHAnsi" w:eastAsia="Times New Roman" w:hAnsiTheme="majorHAnsi" w:cstheme="majorHAnsi"/>
+          <w:sz w:val="24"/>
+          <w:szCs w:val="24"/>
+          <w:lang w:eastAsia="hu-HU"/>
+        </w:rPr>
+        <w:t xml:space="preserve">: Részletes termékoldal megtekintése </w:t>
+      </w:r>
+    </w:p>
+    <w:p>
+      <w:pPr>
+        <w:spacing w:before="100" w:beforeAutospacing="1" w:after="100" w:afterAutospacing="1" w:line="240" w:lineRule="auto"/>
+        <w:ind w:left="2124"/>
+        <w:rPr>
+          <w:rFonts w:asciiTheme="majorHAnsi" w:eastAsia="Times New Roman" w:hAnsiTheme="majorHAnsi" w:cstheme="majorHAnsi"/>
+          <w:sz w:val="24"/>
+          <w:szCs w:val="24"/>
+          <w:lang w:eastAsia="hu-HU"/>
+        </w:rPr>
+      </w:pPr>
+      <w:proofErr w:type="spellStart"/>
+      <w:r>
+        <w:rPr>
+          <w:rFonts w:asciiTheme="majorHAnsi" w:eastAsia="Times New Roman" w:hAnsiTheme="majorHAnsi" w:cstheme="majorHAnsi"/>
+          <w:sz w:val="24"/>
+          <w:szCs w:val="24"/>
+          <w:lang w:eastAsia="hu-HU"/>
+        </w:rPr>
+        <w:t>Given</w:t>
+      </w:r>
+      <w:proofErr w:type="spellEnd"/>
+      <w:r>
+        <w:rPr>
+          <w:rFonts w:asciiTheme="majorHAnsi" w:eastAsia="Times New Roman" w:hAnsiTheme="majorHAnsi" w:cstheme="majorHAnsi"/>
+          <w:sz w:val="24"/>
+          <w:szCs w:val="24"/>
+          <w:lang w:eastAsia="hu-HU"/>
+        </w:rPr>
+        <w:t xml:space="preserve"> a felhasználó rákattint egy termék nevére </w:t>
+      </w:r>
+      <w:r>
+        <w:rPr>
+          <w:rFonts w:asciiTheme="majorHAnsi" w:eastAsia="Times New Roman" w:hAnsiTheme="majorHAnsi" w:cstheme="majorHAnsi"/>
+          <w:sz w:val="24"/>
+          <w:szCs w:val="24"/>
+          <w:lang w:eastAsia="hu-HU"/>
+        </w:rPr>
+        <w:br/>
+      </w:r>
+      <w:proofErr w:type="spellStart"/>
+      <w:r>
+        <w:rPr>
+          <w:rFonts w:asciiTheme="majorHAnsi" w:eastAsia="Times New Roman" w:hAnsiTheme="majorHAnsi" w:cstheme="majorHAnsi"/>
+          <w:sz w:val="24"/>
+          <w:szCs w:val="24"/>
+          <w:lang w:eastAsia="hu-HU"/>
+        </w:rPr>
+        <w:t>Then</w:t>
+      </w:r>
+      <w:proofErr w:type="spellEnd"/>
+      <w:r>
+        <w:rPr>
+          <w:rFonts w:asciiTheme="majorHAnsi" w:eastAsia="Times New Roman" w:hAnsiTheme="majorHAnsi" w:cstheme="majorHAnsi"/>
+          <w:sz w:val="24"/>
+          <w:szCs w:val="24"/>
+          <w:lang w:eastAsia="hu-HU"/>
+        </w:rPr>
+        <w:t xml:space="preserve"> a rendszer megjeleníti a termék részletes oldalát </w:t>
+      </w:r>
+      <w:r>
+        <w:rPr>
+          <w:rFonts w:asciiTheme="majorHAnsi" w:eastAsia="Times New Roman" w:hAnsiTheme="majorHAnsi" w:cstheme="majorHAnsi"/>
+          <w:sz w:val="24"/>
+          <w:szCs w:val="24"/>
+          <w:lang w:eastAsia="hu-HU"/>
+        </w:rPr>
+        <w:br/>
+      </w:r>
+      <w:r>
+        <w:rPr>
+          <w:rFonts w:asciiTheme="majorHAnsi" w:eastAsia="Times New Roman" w:hAnsiTheme="majorHAnsi" w:cstheme="majorHAnsi"/>
+          <w:sz w:val="24"/>
+          <w:szCs w:val="24"/>
+          <w:lang w:eastAsia="hu-HU"/>
+        </w:rPr>
+        <w:t xml:space="preserve">And a következő információk láthatók: </w:t>
+      </w:r>
+      <w:r>
+        <w:rPr>
+          <w:rFonts w:asciiTheme="majorHAnsi" w:eastAsia="Times New Roman" w:hAnsiTheme="majorHAnsi" w:cstheme="majorHAnsi"/>
+          <w:sz w:val="24"/>
+          <w:szCs w:val="24"/>
+          <w:lang w:eastAsia="hu-HU"/>
+        </w:rPr>
+        <w:br/>
+      </w:r>
+      <w:r>
+        <w:rPr>
+          <w:rFonts w:asciiTheme="majorHAnsi" w:eastAsia="Times New Roman" w:hAnsiTheme="majorHAnsi" w:cstheme="majorHAnsi"/>
+          <w:sz w:val="24"/>
+          <w:szCs w:val="24"/>
+          <w:lang w:eastAsia="hu-HU"/>
+        </w:rPr>
+        <w:t xml:space="preserve">| Információ | </w:t>
+      </w:r>
+      <w:r>
+        <w:rPr>
+          <w:rFonts w:asciiTheme="majorHAnsi" w:eastAsia="Times New Roman" w:hAnsiTheme="majorHAnsi" w:cstheme="majorHAnsi"/>
+          <w:sz w:val="24"/>
+          <w:szCs w:val="24"/>
+          <w:lang w:eastAsia="hu-HU"/>
+        </w:rPr>
+        <w:br/>
+      </w:r>
+      <w:r>
+        <w:rPr>
+          <w:rFonts w:asciiTheme="majorHAnsi" w:eastAsia="Times New Roman" w:hAnsiTheme="majorHAnsi" w:cstheme="majorHAnsi"/>
+          <w:sz w:val="24"/>
+          <w:szCs w:val="24"/>
+          <w:lang w:eastAsia="hu-HU"/>
+        </w:rPr>
+        <w:t xml:space="preserve">| Teljes leírás | </w:t>
+      </w:r>
+      <w:r>
+        <w:rPr>
+          <w:rFonts w:asciiTheme="majorHAnsi" w:eastAsia="Times New Roman" w:hAnsiTheme="majorHAnsi" w:cstheme="majorHAnsi"/>
+          <w:sz w:val="24"/>
+          <w:szCs w:val="24"/>
+          <w:lang w:eastAsia="hu-HU"/>
+        </w:rPr>
+        <w:br/>
+      </w:r>
+      <w:r>
+        <w:rPr>
+          <w:rFonts w:asciiTheme="majorHAnsi" w:eastAsia="Times New Roman" w:hAnsiTheme="majorHAnsi" w:cstheme="majorHAnsi"/>
+          <w:sz w:val="24"/>
+          <w:szCs w:val="24"/>
+          <w:lang w:eastAsia="hu-HU"/>
+        </w:rPr>
+        <w:t xml:space="preserve">| Részletes </w:t>
+      </w:r>
+      <w:proofErr w:type="spellStart"/>
+      <w:r>
+        <w:rPr>
+          <w:rFonts w:asciiTheme="majorHAnsi" w:eastAsia="Times New Roman" w:hAnsiTheme="majorHAnsi" w:cstheme="majorHAnsi"/>
+          <w:sz w:val="24"/>
+          <w:szCs w:val="24"/>
+          <w:lang w:eastAsia="hu-HU"/>
+        </w:rPr>
+        <w:t>árképzés</w:t>
+      </w:r>
+      <w:proofErr w:type="spellEnd"/>
+      <w:r>
+        <w:rPr>
+          <w:rFonts w:asciiTheme="majorHAnsi" w:eastAsia="Times New Roman" w:hAnsiTheme="majorHAnsi" w:cstheme="majorHAnsi"/>
+          <w:sz w:val="24"/>
+          <w:szCs w:val="24"/>
+          <w:lang w:eastAsia="hu-HU"/>
+        </w:rPr>
+        <w:t xml:space="preserve"> | </w:t>
+      </w:r>
+      <w:r>
+        <w:rPr>
+          <w:rFonts w:asciiTheme="majorHAnsi" w:eastAsia="Times New Roman" w:hAnsiTheme="majorHAnsi" w:cstheme="majorHAnsi"/>
+          <w:sz w:val="24"/>
+          <w:szCs w:val="24"/>
+          <w:lang w:eastAsia="hu-HU"/>
+        </w:rPr>
+        <w:br/>
+      </w:r>
+      <w:r>
+        <w:rPr>
+          <w:rFonts w:asciiTheme="majorHAnsi" w:eastAsia="Times New Roman" w:hAnsiTheme="majorHAnsi" w:cstheme="majorHAnsi"/>
+          <w:sz w:val="24"/>
+          <w:szCs w:val="24"/>
+          <w:lang w:eastAsia="hu-HU"/>
+        </w:rPr>
+        <w:t xml:space="preserve">| Képek a termékről | </w:t>
+      </w:r>
+      <w:r>
+        <w:rPr>
+          <w:rFonts w:asciiTheme="majorHAnsi" w:eastAsia="Times New Roman" w:hAnsiTheme="majorHAnsi" w:cstheme="majorHAnsi"/>
+          <w:sz w:val="24"/>
+          <w:szCs w:val="24"/>
+          <w:lang w:eastAsia="hu-HU"/>
+        </w:rPr>
+        <w:br/>
+      </w:r>
+      <w:r>
+        <w:rPr>
+          <w:rFonts w:asciiTheme="majorHAnsi" w:eastAsia="Times New Roman" w:hAnsiTheme="majorHAnsi" w:cstheme="majorHAnsi"/>
+          <w:sz w:val="24"/>
+          <w:szCs w:val="24"/>
+          <w:lang w:eastAsia="hu-HU"/>
+        </w:rPr>
+        <w:t xml:space="preserve">| Elérhetőség | </w:t>
+      </w:r>
+    </w:p>
+    <w:p>
+      <w:pPr>
+        <w:spacing w:before="100" w:beforeAutospacing="1" w:after="100" w:afterAutospacing="1" w:line="240" w:lineRule="auto"/>
+        <w:ind w:firstLine="708"/>
+        <w:rPr>
+          <w:rFonts w:asciiTheme="majorHAnsi" w:eastAsia="Times New Roman" w:hAnsiTheme="majorHAnsi" w:cstheme="majorHAnsi"/>
+          <w:sz w:val="24"/>
+          <w:szCs w:val="24"/>
+          <w:lang w:eastAsia="hu-HU"/>
+        </w:rPr>
+      </w:pPr>
+      <w:proofErr w:type="spellStart"/>
+      <w:r>
+        <w:rPr>
+          <w:rFonts w:asciiTheme="majorHAnsi" w:eastAsia="Times New Roman" w:hAnsiTheme="majorHAnsi" w:cstheme="majorHAnsi"/>
+          <w:sz w:val="24"/>
+          <w:szCs w:val="24"/>
+          <w:lang w:eastAsia="hu-HU"/>
+        </w:rPr>
+        <w:t>Scenario</w:t>
+      </w:r>
+      <w:proofErr w:type="spellEnd"/>
+      <w:r>
+        <w:rPr>
+          <w:rFonts w:asciiTheme="majorHAnsi" w:eastAsia="Times New Roman" w:hAnsiTheme="majorHAnsi" w:cstheme="majorHAnsi"/>
+          <w:sz w:val="24"/>
+          <w:szCs w:val="24"/>
+          <w:lang w:eastAsia="hu-HU"/>
+        </w:rPr>
+        <w:t xml:space="preserve">: Termékek szűrése </w:t>
+      </w:r>
+    </w:p>
+    <w:p>
+      <w:pPr>
+        <w:spacing w:before="100" w:beforeAutospacing="1" w:after="100" w:afterAutospacing="1" w:line="240" w:lineRule="auto"/>
+        <w:ind w:left="1416"/>
+        <w:rPr>
+          <w:rFonts w:asciiTheme="majorHAnsi" w:eastAsia="Times New Roman" w:hAnsiTheme="majorHAnsi" w:cstheme="majorHAnsi"/>
+          <w:sz w:val="24"/>
+          <w:szCs w:val="24"/>
+          <w:lang w:eastAsia="hu-HU"/>
+        </w:rPr>
+      </w:pPr>
+      <w:proofErr w:type="spellStart"/>
+      <w:r>
+        <w:rPr>
+          <w:rFonts w:asciiTheme="majorHAnsi" w:eastAsia="Times New Roman" w:hAnsiTheme="majorHAnsi" w:cstheme="majorHAnsi"/>
+          <w:sz w:val="24"/>
+          <w:szCs w:val="24"/>
+          <w:lang w:eastAsia="hu-HU"/>
+        </w:rPr>
+        <w:t>Given</w:t>
+      </w:r>
+      <w:proofErr w:type="spellEnd"/>
+      <w:r>
+        <w:rPr>
+          <w:rFonts w:asciiTheme="majorHAnsi" w:eastAsia="Times New Roman" w:hAnsiTheme="majorHAnsi" w:cstheme="majorHAnsi"/>
+          <w:sz w:val="24"/>
+          <w:szCs w:val="24"/>
+          <w:lang w:eastAsia="hu-HU"/>
+        </w:rPr>
+        <w:t xml:space="preserve"> a felhasználó szűrőket alkalmaz a termékek listáján </w:t>
+      </w:r>
+      <w:r>
+        <w:rPr>
+          <w:rFonts w:asciiTheme="majorHAnsi" w:eastAsia="Times New Roman" w:hAnsiTheme="majorHAnsi" w:cstheme="majorHAnsi"/>
+          <w:sz w:val="24"/>
+          <w:szCs w:val="24"/>
+          <w:lang w:eastAsia="hu-HU"/>
+        </w:rPr>
+        <w:br/>
+      </w:r>
+      <w:proofErr w:type="spellStart"/>
+      <w:r>
+        <w:rPr>
+          <w:rFonts w:asciiTheme="majorHAnsi" w:eastAsia="Times New Roman" w:hAnsiTheme="majorHAnsi" w:cstheme="majorHAnsi"/>
+          <w:sz w:val="24"/>
+          <w:szCs w:val="24"/>
+          <w:lang w:eastAsia="hu-HU"/>
+        </w:rPr>
+        <w:t>Then</w:t>
+      </w:r>
+      <w:proofErr w:type="spellEnd"/>
+      <w:r>
+        <w:rPr>
+          <w:rFonts w:asciiTheme="majorHAnsi" w:eastAsia="Times New Roman" w:hAnsiTheme="majorHAnsi" w:cstheme="majorHAnsi"/>
+          <w:sz w:val="24"/>
+          <w:szCs w:val="24"/>
+          <w:lang w:eastAsia="hu-HU"/>
+        </w:rPr>
+        <w:t xml:space="preserve"> a rendszer megjeleníti a szűrésnek megfelelő termékeket</w:t>
+      </w:r>
+    </w:p>
+    <w:p>
+      <w:pPr>
+        <w:rPr>
+          <w:rFonts w:asciiTheme="majorHAnsi" w:eastAsia="Times New Roman" w:hAnsiTheme="majorHAnsi" w:cstheme="majorHAnsi"/>
+          <w:sz w:val="24"/>
+          <w:szCs w:val="24"/>
+          <w:lang w:eastAsia="hu-HU"/>
+        </w:rPr>
+      </w:pPr>
+      <w:r>
+        <w:rPr>
+          <w:rFonts w:asciiTheme="majorHAnsi" w:eastAsia="Times New Roman" w:hAnsiTheme="majorHAnsi" w:cstheme="majorHAnsi"/>
+          <w:sz w:val="24"/>
+          <w:szCs w:val="24"/>
+          <w:lang w:eastAsia="hu-HU"/>
+        </w:rPr>
+        <w:br w:type="page"/>
+      </w:r>
+    </w:p>
+    <w:p>
+      <w:pPr>
+        <w:pStyle w:val="Cmsor1"/>
+        <w:rPr>
+          <w:rFonts w:eastAsia="Times New Roman"/>
+          <w:lang w:eastAsia="hu-HU"/>
+        </w:rPr>
+      </w:pPr>
+      <w:bookmarkStart w:id="31" w:name="_Toc180747124"/>
       <w:proofErr w:type="spellStart"/>
       <w:r>
         <w:rPr>
@@ -4870,7 +6526,7 @@
         </w:rPr>
         <w:t>:</w:t>
       </w:r>
-      <w:bookmarkEnd w:id="30"/>
+      <w:bookmarkEnd w:id="31"/>
     </w:p>
     <w:p>
       <w:pPr>
@@ -4896,7 +6552,7 @@
           <w:lang w:eastAsia="hu-HU"/>
         </w:rPr>
       </w:pPr>
-      <w:bookmarkStart w:id="31" w:name="_Toc180739298"/>
+      <w:bookmarkStart w:id="32" w:name="_Toc180747125"/>
       <w:r>
         <w:rPr>
           <w:rFonts w:asciiTheme="majorHAnsi" w:eastAsia="Times New Roman" w:hAnsiTheme="majorHAnsi" w:cstheme="majorHAnsi"/>
@@ -4933,7 +6589,7 @@
         </w:rPr>
         <w:t>vásárlása</w:t>
       </w:r>
-      <w:bookmarkEnd w:id="31"/>
+      <w:bookmarkEnd w:id="32"/>
     </w:p>
     <w:p>
       <w:pPr>
@@ -5213,6 +6869,455 @@
     <w:p>
       <w:pPr>
         <w:spacing w:before="100" w:beforeAutospacing="1" w:after="100" w:afterAutospacing="1" w:line="240" w:lineRule="auto"/>
+        <w:ind w:left="720"/>
+        <w:rPr>
+          <w:rFonts w:asciiTheme="majorHAnsi" w:eastAsia="Times New Roman" w:hAnsiTheme="majorHAnsi" w:cstheme="majorHAnsi"/>
+          <w:sz w:val="24"/>
+          <w:szCs w:val="24"/>
+          <w:lang w:eastAsia="hu-HU"/>
+        </w:rPr>
+      </w:pPr>
+    </w:p>
+    <w:p>
+      <w:pPr>
+        <w:spacing w:before="100" w:beforeAutospacing="1" w:after="100" w:afterAutospacing="1" w:line="240" w:lineRule="auto"/>
+        <w:rPr>
+          <w:rFonts w:asciiTheme="majorHAnsi" w:eastAsia="Times New Roman" w:hAnsiTheme="majorHAnsi" w:cstheme="majorHAnsi"/>
+          <w:sz w:val="24"/>
+          <w:szCs w:val="24"/>
+          <w:lang w:eastAsia="hu-HU"/>
+        </w:rPr>
+      </w:pPr>
+      <w:r>
+        <w:rPr>
+          <w:rFonts w:asciiTheme="majorHAnsi" w:eastAsia="Times New Roman" w:hAnsiTheme="majorHAnsi" w:cstheme="majorHAnsi"/>
+          <w:sz w:val="24"/>
+          <w:szCs w:val="24"/>
+          <w:lang w:eastAsia="hu-HU"/>
+        </w:rPr>
+        <w:drawing>
+          <wp:inline distT="0" distB="0" distL="0" distR="0" wp14:anchorId="2E8B987E" wp14:editId="7A0B03F2">
+            <wp:extent cx="5760720" cy="2215515"/>
+            <wp:effectExtent l="0" t="0" r="0" b="0"/>
+            <wp:docPr id="92080197" name="Kép 1" descr="A képen diagram, sor, kör, képernyőkép látható&#10;&#10;Automatikusan generált leírás"/>
+            <wp:cNvGraphicFramePr>
+              <a:graphicFrameLocks xmlns:a="http://schemas.openxmlformats.org/drawingml/2006/main" noChangeAspect="1"/>
+            </wp:cNvGraphicFramePr>
+            <a:graphic xmlns:a="http://schemas.openxmlformats.org/drawingml/2006/main">
+              <a:graphicData uri="http://schemas.openxmlformats.org/drawingml/2006/picture">
+                <pic:pic xmlns:pic="http://schemas.openxmlformats.org/drawingml/2006/picture">
+                  <pic:nvPicPr>
+                    <pic:cNvPr id="92080197" name="Kép 1" descr="A képen diagram, sor, kör, képernyőkép látható&#10;&#10;Automatikusan generált leírás"/>
+                    <pic:cNvPicPr/>
+                  </pic:nvPicPr>
+                  <pic:blipFill>
+                    <a:blip r:embed="rId9"/>
+                    <a:stretch>
+                      <a:fillRect/>
+                    </a:stretch>
+                  </pic:blipFill>
+                  <pic:spPr>
+                    <a:xfrm>
+                      <a:off x="0" y="0"/>
+                      <a:ext cx="5760720" cy="2215515"/>
+                    </a:xfrm>
+                    <a:prstGeom prst="rect">
+                      <a:avLst/>
+                    </a:prstGeom>
+                  </pic:spPr>
+                </pic:pic>
+              </a:graphicData>
+            </a:graphic>
+          </wp:inline>
+        </w:drawing>
+      </w:r>
+    </w:p>
+    <w:p>
+      <w:pPr>
+        <w:spacing w:before="100" w:beforeAutospacing="1" w:after="100" w:afterAutospacing="1" w:line="240" w:lineRule="auto"/>
+        <w:jc w:val="center"/>
+        <w:rPr>
+          <w:rFonts w:asciiTheme="majorHAnsi" w:eastAsia="Times New Roman" w:hAnsiTheme="majorHAnsi" w:cstheme="majorHAnsi"/>
+          <w:i/>
+          <w:iCs/>
+          <w:sz w:val="24"/>
+          <w:szCs w:val="24"/>
+          <w:lang w:eastAsia="hu-HU"/>
+        </w:rPr>
+      </w:pPr>
+      <w:r>
+        <w:rPr>
+          <w:rFonts w:asciiTheme="majorHAnsi" w:eastAsia="Times New Roman" w:hAnsiTheme="majorHAnsi" w:cstheme="majorHAnsi"/>
+          <w:i/>
+          <w:iCs/>
+          <w:sz w:val="24"/>
+          <w:szCs w:val="24"/>
+          <w:lang w:eastAsia="hu-HU"/>
+        </w:rPr>
+        <w:t xml:space="preserve">UML </w:t>
+      </w:r>
+      <w:proofErr w:type="spellStart"/>
+      <w:r>
+        <w:rPr>
+          <w:rFonts w:asciiTheme="majorHAnsi" w:eastAsia="Times New Roman" w:hAnsiTheme="majorHAnsi" w:cstheme="majorHAnsi"/>
+          <w:i/>
+          <w:iCs/>
+          <w:sz w:val="24"/>
+          <w:szCs w:val="24"/>
+          <w:lang w:eastAsia="hu-HU"/>
+        </w:rPr>
+        <w:t>use</w:t>
+      </w:r>
+      <w:proofErr w:type="spellEnd"/>
+      <w:r>
+        <w:rPr>
+          <w:rFonts w:asciiTheme="majorHAnsi" w:eastAsia="Times New Roman" w:hAnsiTheme="majorHAnsi" w:cstheme="majorHAnsi"/>
+          <w:i/>
+          <w:iCs/>
+          <w:sz w:val="24"/>
+          <w:szCs w:val="24"/>
+          <w:lang w:eastAsia="hu-HU"/>
+        </w:rPr>
+        <w:t xml:space="preserve"> </w:t>
+      </w:r>
+      <w:proofErr w:type="spellStart"/>
+      <w:r>
+        <w:rPr>
+          <w:rFonts w:asciiTheme="majorHAnsi" w:eastAsia="Times New Roman" w:hAnsiTheme="majorHAnsi" w:cstheme="majorHAnsi"/>
+          <w:i/>
+          <w:iCs/>
+          <w:sz w:val="24"/>
+          <w:szCs w:val="24"/>
+          <w:lang w:eastAsia="hu-HU"/>
+        </w:rPr>
+        <w:t>case</w:t>
+      </w:r>
+      <w:proofErr w:type="spellEnd"/>
+      <w:r>
+        <w:rPr>
+          <w:rFonts w:asciiTheme="majorHAnsi" w:eastAsia="Times New Roman" w:hAnsiTheme="majorHAnsi" w:cstheme="majorHAnsi"/>
+          <w:i/>
+          <w:iCs/>
+          <w:sz w:val="24"/>
+          <w:szCs w:val="24"/>
+          <w:lang w:eastAsia="hu-HU"/>
+        </w:rPr>
+        <w:t xml:space="preserve"> Diagram</w:t>
+      </w:r>
+    </w:p>
+    <w:p>
+      <w:pPr>
+        <w:spacing w:before="100" w:beforeAutospacing="1" w:after="100" w:afterAutospacing="1" w:line="240" w:lineRule="auto"/>
+        <w:rPr>
+          <w:rFonts w:asciiTheme="majorHAnsi" w:eastAsia="Times New Roman" w:hAnsiTheme="majorHAnsi" w:cstheme="majorHAnsi"/>
+          <w:sz w:val="24"/>
+          <w:szCs w:val="24"/>
+          <w:lang w:eastAsia="hu-HU"/>
+        </w:rPr>
+      </w:pPr>
+      <w:proofErr w:type="spellStart"/>
+      <w:r>
+        <w:rPr>
+          <w:rFonts w:asciiTheme="majorHAnsi" w:eastAsia="Times New Roman" w:hAnsiTheme="majorHAnsi" w:cstheme="majorHAnsi"/>
+          <w:sz w:val="24"/>
+          <w:szCs w:val="24"/>
+          <w:lang w:eastAsia="hu-HU"/>
+        </w:rPr>
+        <w:t>Gherkin</w:t>
+      </w:r>
+      <w:proofErr w:type="spellEnd"/>
+      <w:r>
+        <w:rPr>
+          <w:rFonts w:asciiTheme="majorHAnsi" w:eastAsia="Times New Roman" w:hAnsiTheme="majorHAnsi" w:cstheme="majorHAnsi"/>
+          <w:sz w:val="24"/>
+          <w:szCs w:val="24"/>
+          <w:lang w:eastAsia="hu-HU"/>
+        </w:rPr>
+        <w:t xml:space="preserve"> nyelven az első </w:t>
+      </w:r>
+      <w:proofErr w:type="spellStart"/>
+      <w:r>
+        <w:rPr>
+          <w:rFonts w:asciiTheme="majorHAnsi" w:eastAsia="Times New Roman" w:hAnsiTheme="majorHAnsi" w:cstheme="majorHAnsi"/>
+          <w:sz w:val="24"/>
+          <w:szCs w:val="24"/>
+          <w:lang w:eastAsia="hu-HU"/>
+        </w:rPr>
+        <w:t>usecase</w:t>
+      </w:r>
+      <w:proofErr w:type="spellEnd"/>
+      <w:r>
+        <w:rPr>
+          <w:rFonts w:asciiTheme="majorHAnsi" w:eastAsia="Times New Roman" w:hAnsiTheme="majorHAnsi" w:cstheme="majorHAnsi"/>
+          <w:sz w:val="24"/>
+          <w:szCs w:val="24"/>
+          <w:lang w:eastAsia="hu-HU"/>
+        </w:rPr>
+        <w:t>:</w:t>
+      </w:r>
+      <w:r>
+        <w:rPr>
+          <w:rFonts w:asciiTheme="majorHAnsi" w:eastAsia="Times New Roman" w:hAnsiTheme="majorHAnsi" w:cstheme="majorHAnsi"/>
+          <w:sz w:val="24"/>
+          <w:szCs w:val="24"/>
+          <w:lang w:eastAsia="hu-HU"/>
+        </w:rPr>
+        <w:br/>
+      </w:r>
+      <w:proofErr w:type="spellStart"/>
+      <w:r>
+        <w:rPr>
+          <w:rFonts w:asciiTheme="majorHAnsi" w:eastAsia="Times New Roman" w:hAnsiTheme="majorHAnsi" w:cstheme="majorHAnsi"/>
+          <w:sz w:val="24"/>
+          <w:szCs w:val="24"/>
+          <w:lang w:eastAsia="hu-HU"/>
+        </w:rPr>
+        <w:t>Feature</w:t>
+      </w:r>
+      <w:proofErr w:type="spellEnd"/>
+      <w:r>
+        <w:rPr>
+          <w:rFonts w:asciiTheme="majorHAnsi" w:eastAsia="Times New Roman" w:hAnsiTheme="majorHAnsi" w:cstheme="majorHAnsi"/>
+          <w:sz w:val="24"/>
+          <w:szCs w:val="24"/>
+          <w:lang w:eastAsia="hu-HU"/>
+        </w:rPr>
+        <w:t xml:space="preserve">: Termék vásárlása </w:t>
+      </w:r>
+    </w:p>
+    <w:p>
+      <w:pPr>
+        <w:spacing w:before="100" w:beforeAutospacing="1" w:after="100" w:afterAutospacing="1" w:line="240" w:lineRule="auto"/>
+        <w:ind w:firstLine="708"/>
+        <w:rPr>
+          <w:rFonts w:asciiTheme="majorHAnsi" w:eastAsia="Times New Roman" w:hAnsiTheme="majorHAnsi" w:cstheme="majorHAnsi"/>
+          <w:sz w:val="24"/>
+          <w:szCs w:val="24"/>
+          <w:lang w:eastAsia="hu-HU"/>
+        </w:rPr>
+      </w:pPr>
+      <w:proofErr w:type="spellStart"/>
+      <w:r>
+        <w:rPr>
+          <w:rFonts w:asciiTheme="majorHAnsi" w:eastAsia="Times New Roman" w:hAnsiTheme="majorHAnsi" w:cstheme="majorHAnsi"/>
+          <w:sz w:val="24"/>
+          <w:szCs w:val="24"/>
+          <w:lang w:eastAsia="hu-HU"/>
+        </w:rPr>
+        <w:t>Scenario</w:t>
+      </w:r>
+      <w:proofErr w:type="spellEnd"/>
+      <w:r>
+        <w:rPr>
+          <w:rFonts w:asciiTheme="majorHAnsi" w:eastAsia="Times New Roman" w:hAnsiTheme="majorHAnsi" w:cstheme="majorHAnsi"/>
+          <w:sz w:val="24"/>
+          <w:szCs w:val="24"/>
+          <w:lang w:eastAsia="hu-HU"/>
+        </w:rPr>
+        <w:t xml:space="preserve">: A felhasználó sikeresen rendel terméket az áruházból </w:t>
+      </w:r>
+    </w:p>
+    <w:p>
+      <w:pPr>
+        <w:spacing w:before="100" w:beforeAutospacing="1" w:after="100" w:afterAutospacing="1" w:line="240" w:lineRule="auto"/>
+        <w:ind w:left="1416"/>
+        <w:rPr>
+          <w:rFonts w:asciiTheme="majorHAnsi" w:eastAsia="Times New Roman" w:hAnsiTheme="majorHAnsi" w:cstheme="majorHAnsi"/>
+          <w:sz w:val="24"/>
+          <w:szCs w:val="24"/>
+          <w:lang w:eastAsia="hu-HU"/>
+        </w:rPr>
+      </w:pPr>
+      <w:proofErr w:type="spellStart"/>
+      <w:r>
+        <w:rPr>
+          <w:rFonts w:asciiTheme="majorHAnsi" w:eastAsia="Times New Roman" w:hAnsiTheme="majorHAnsi" w:cstheme="majorHAnsi"/>
+          <w:sz w:val="24"/>
+          <w:szCs w:val="24"/>
+          <w:lang w:eastAsia="hu-HU"/>
+        </w:rPr>
+        <w:t>Given</w:t>
+      </w:r>
+      <w:proofErr w:type="spellEnd"/>
+      <w:r>
+        <w:rPr>
+          <w:rFonts w:asciiTheme="majorHAnsi" w:eastAsia="Times New Roman" w:hAnsiTheme="majorHAnsi" w:cstheme="majorHAnsi"/>
+          <w:sz w:val="24"/>
+          <w:szCs w:val="24"/>
+          <w:lang w:eastAsia="hu-HU"/>
+        </w:rPr>
+        <w:t xml:space="preserve"> a felhasználó be van jelentkezve az áruházba </w:t>
+      </w:r>
+      <w:r>
+        <w:rPr>
+          <w:rFonts w:asciiTheme="majorHAnsi" w:eastAsia="Times New Roman" w:hAnsiTheme="majorHAnsi" w:cstheme="majorHAnsi"/>
+          <w:sz w:val="24"/>
+          <w:szCs w:val="24"/>
+          <w:lang w:eastAsia="hu-HU"/>
+        </w:rPr>
+        <w:br/>
+      </w:r>
+      <w:r>
+        <w:rPr>
+          <w:rFonts w:asciiTheme="majorHAnsi" w:eastAsia="Times New Roman" w:hAnsiTheme="majorHAnsi" w:cstheme="majorHAnsi"/>
+          <w:sz w:val="24"/>
+          <w:szCs w:val="24"/>
+          <w:lang w:eastAsia="hu-HU"/>
+        </w:rPr>
+        <w:t xml:space="preserve">And a felhasználó böngészik a termékek között </w:t>
+      </w:r>
+      <w:r>
+        <w:rPr>
+          <w:rFonts w:asciiTheme="majorHAnsi" w:eastAsia="Times New Roman" w:hAnsiTheme="majorHAnsi" w:cstheme="majorHAnsi"/>
+          <w:sz w:val="24"/>
+          <w:szCs w:val="24"/>
+          <w:lang w:eastAsia="hu-HU"/>
+        </w:rPr>
+        <w:br/>
+      </w:r>
+      <w:proofErr w:type="spellStart"/>
+      <w:r>
+        <w:rPr>
+          <w:rFonts w:asciiTheme="majorHAnsi" w:eastAsia="Times New Roman" w:hAnsiTheme="majorHAnsi" w:cstheme="majorHAnsi"/>
+          <w:sz w:val="24"/>
+          <w:szCs w:val="24"/>
+          <w:lang w:eastAsia="hu-HU"/>
+        </w:rPr>
+        <w:t>When</w:t>
+      </w:r>
+      <w:proofErr w:type="spellEnd"/>
+      <w:r>
+        <w:rPr>
+          <w:rFonts w:asciiTheme="majorHAnsi" w:eastAsia="Times New Roman" w:hAnsiTheme="majorHAnsi" w:cstheme="majorHAnsi"/>
+          <w:sz w:val="24"/>
+          <w:szCs w:val="24"/>
+          <w:lang w:eastAsia="hu-HU"/>
+        </w:rPr>
+        <w:t xml:space="preserve"> a felhasználó a kiválasztott terméket a kosárba helyezi </w:t>
+      </w:r>
+      <w:r>
+        <w:rPr>
+          <w:rFonts w:asciiTheme="majorHAnsi" w:eastAsia="Times New Roman" w:hAnsiTheme="majorHAnsi" w:cstheme="majorHAnsi"/>
+          <w:sz w:val="24"/>
+          <w:szCs w:val="24"/>
+          <w:lang w:eastAsia="hu-HU"/>
+        </w:rPr>
+        <w:br/>
+      </w:r>
+      <w:r>
+        <w:rPr>
+          <w:rFonts w:asciiTheme="majorHAnsi" w:eastAsia="Times New Roman" w:hAnsiTheme="majorHAnsi" w:cstheme="majorHAnsi"/>
+          <w:sz w:val="24"/>
+          <w:szCs w:val="24"/>
+          <w:lang w:eastAsia="hu-HU"/>
+        </w:rPr>
+        <w:t xml:space="preserve">And megtekinti a kosár tartalmát </w:t>
+      </w:r>
+      <w:r>
+        <w:rPr>
+          <w:rFonts w:asciiTheme="majorHAnsi" w:eastAsia="Times New Roman" w:hAnsiTheme="majorHAnsi" w:cstheme="majorHAnsi"/>
+          <w:sz w:val="24"/>
+          <w:szCs w:val="24"/>
+          <w:lang w:eastAsia="hu-HU"/>
+        </w:rPr>
+        <w:br/>
+      </w:r>
+      <w:r>
+        <w:rPr>
+          <w:rFonts w:asciiTheme="majorHAnsi" w:eastAsia="Times New Roman" w:hAnsiTheme="majorHAnsi" w:cstheme="majorHAnsi"/>
+          <w:sz w:val="24"/>
+          <w:szCs w:val="24"/>
+          <w:lang w:eastAsia="hu-HU"/>
+        </w:rPr>
+        <w:t xml:space="preserve">And kitölti a szállítási adatokat és kiválasztja a szállítási módot </w:t>
+      </w:r>
+      <w:r>
+        <w:rPr>
+          <w:rFonts w:asciiTheme="majorHAnsi" w:eastAsia="Times New Roman" w:hAnsiTheme="majorHAnsi" w:cstheme="majorHAnsi"/>
+          <w:sz w:val="24"/>
+          <w:szCs w:val="24"/>
+          <w:lang w:eastAsia="hu-HU"/>
+        </w:rPr>
+        <w:br/>
+      </w:r>
+      <w:r>
+        <w:rPr>
+          <w:rFonts w:asciiTheme="majorHAnsi" w:eastAsia="Times New Roman" w:hAnsiTheme="majorHAnsi" w:cstheme="majorHAnsi"/>
+          <w:sz w:val="24"/>
+          <w:szCs w:val="24"/>
+          <w:lang w:eastAsia="hu-HU"/>
+        </w:rPr>
+        <w:t xml:space="preserve">And kiválaszt egy fizetési módot </w:t>
+      </w:r>
+      <w:r>
+        <w:rPr>
+          <w:rFonts w:asciiTheme="majorHAnsi" w:eastAsia="Times New Roman" w:hAnsiTheme="majorHAnsi" w:cstheme="majorHAnsi"/>
+          <w:sz w:val="24"/>
+          <w:szCs w:val="24"/>
+          <w:lang w:eastAsia="hu-HU"/>
+        </w:rPr>
+        <w:br/>
+      </w:r>
+      <w:r>
+        <w:rPr>
+          <w:rFonts w:asciiTheme="majorHAnsi" w:eastAsia="Times New Roman" w:hAnsiTheme="majorHAnsi" w:cstheme="majorHAnsi"/>
+          <w:sz w:val="24"/>
+          <w:szCs w:val="24"/>
+          <w:lang w:eastAsia="hu-HU"/>
+        </w:rPr>
+        <w:t xml:space="preserve">And véglegesíti a rendelést </w:t>
+      </w:r>
+      <w:r>
+        <w:rPr>
+          <w:rFonts w:asciiTheme="majorHAnsi" w:eastAsia="Times New Roman" w:hAnsiTheme="majorHAnsi" w:cstheme="majorHAnsi"/>
+          <w:sz w:val="24"/>
+          <w:szCs w:val="24"/>
+          <w:lang w:eastAsia="hu-HU"/>
+        </w:rPr>
+        <w:br/>
+      </w:r>
+      <w:proofErr w:type="spellStart"/>
+      <w:r>
+        <w:rPr>
+          <w:rFonts w:asciiTheme="majorHAnsi" w:eastAsia="Times New Roman" w:hAnsiTheme="majorHAnsi" w:cstheme="majorHAnsi"/>
+          <w:sz w:val="24"/>
+          <w:szCs w:val="24"/>
+          <w:lang w:eastAsia="hu-HU"/>
+        </w:rPr>
+        <w:t>Then</w:t>
+      </w:r>
+      <w:proofErr w:type="spellEnd"/>
+      <w:r>
+        <w:rPr>
+          <w:rFonts w:asciiTheme="majorHAnsi" w:eastAsia="Times New Roman" w:hAnsiTheme="majorHAnsi" w:cstheme="majorHAnsi"/>
+          <w:sz w:val="24"/>
+          <w:szCs w:val="24"/>
+          <w:lang w:eastAsia="hu-HU"/>
+        </w:rPr>
+        <w:t xml:space="preserve"> a rendszer visszaigazolást küld a rendelésről </w:t>
+      </w:r>
+      <w:r>
+        <w:rPr>
+          <w:rFonts w:asciiTheme="majorHAnsi" w:eastAsia="Times New Roman" w:hAnsiTheme="majorHAnsi" w:cstheme="majorHAnsi"/>
+          <w:sz w:val="24"/>
+          <w:szCs w:val="24"/>
+          <w:lang w:eastAsia="hu-HU"/>
+        </w:rPr>
+        <w:br/>
+      </w:r>
+      <w:r>
+        <w:rPr>
+          <w:rFonts w:asciiTheme="majorHAnsi" w:eastAsia="Times New Roman" w:hAnsiTheme="majorHAnsi" w:cstheme="majorHAnsi"/>
+          <w:sz w:val="24"/>
+          <w:szCs w:val="24"/>
+          <w:lang w:eastAsia="hu-HU"/>
+        </w:rPr>
+        <w:t>And a rendelés sikeresen rögzítve van</w:t>
+      </w:r>
+    </w:p>
+    <w:p>
+      <w:pPr>
+        <w:spacing w:before="100" w:beforeAutospacing="1" w:after="100" w:afterAutospacing="1" w:line="240" w:lineRule="auto"/>
         <w:outlineLvl w:val="2"/>
         <w:rPr>
           <w:rFonts w:asciiTheme="majorHAnsi" w:eastAsia="Times New Roman" w:hAnsiTheme="majorHAnsi" w:cstheme="majorHAnsi"/>
@@ -5223,7 +7328,7 @@
           <w:lang w:eastAsia="hu-HU"/>
         </w:rPr>
       </w:pPr>
-      <w:bookmarkStart w:id="32" w:name="_Toc180739299"/>
+      <w:bookmarkStart w:id="33" w:name="_Toc180747126"/>
       <w:r>
         <w:rPr>
           <w:rFonts w:asciiTheme="majorHAnsi" w:eastAsia="Times New Roman" w:hAnsiTheme="majorHAnsi" w:cstheme="majorHAnsi"/>
@@ -5233,6 +7338,7 @@
           <w:szCs w:val="27"/>
           <w:lang w:eastAsia="hu-HU"/>
         </w:rPr>
+        <w:lastRenderedPageBreak/>
         <w:t xml:space="preserve">2. </w:t>
       </w:r>
       <w:r>
@@ -5242,7 +7348,7 @@
         </w:rPr>
         <w:t>Termékek keresése és szűrése</w:t>
       </w:r>
-      <w:bookmarkEnd w:id="32"/>
+      <w:bookmarkEnd w:id="33"/>
     </w:p>
     <w:p>
       <w:pPr>
@@ -5484,7 +7590,7 @@
           <w:lang w:eastAsia="hu-HU"/>
         </w:rPr>
       </w:pPr>
-      <w:bookmarkStart w:id="33" w:name="_Toc180739300"/>
+      <w:bookmarkStart w:id="34" w:name="_Toc180747127"/>
       <w:r>
         <w:rPr>
           <w:rFonts w:asciiTheme="majorHAnsi" w:eastAsia="Times New Roman" w:hAnsiTheme="majorHAnsi" w:cstheme="majorHAnsi"/>
@@ -5503,7 +7609,7 @@
         </w:rPr>
         <w:t>Rendelési előzmények megtekintése</w:t>
       </w:r>
-      <w:bookmarkEnd w:id="33"/>
+      <w:bookmarkEnd w:id="34"/>
     </w:p>
     <w:p>
       <w:pPr>
@@ -5709,8 +7815,8 @@
       </w:r>
     </w:p>
     <w:sectPr>
-      <w:headerReference w:type="default" r:id="rId9"/>
-      <w:footerReference w:type="default" r:id="rId10"/>
+      <w:headerReference w:type="default" r:id="rId10"/>
+      <w:footerReference w:type="default" r:id="rId11"/>
       <w:pgSz w:w="11906" w:h="16838"/>
       <w:pgMar w:top="1417" w:right="1417" w:bottom="1417" w:left="1417" w:header="708" w:footer="708" w:gutter="0"/>
       <w:cols w:space="708"/>
@@ -7708,7 +9814,6 @@
   <w:style w:type="character" w:default="1" w:styleId="Bekezdsalapbettpusa">
     <w:name w:val="Default Paragraph Font"/>
     <w:uiPriority w:val="1"/>
-    <w:semiHidden/>
     <w:unhideWhenUsed/>
   </w:style>
   <w:style w:type="table" w:default="1" w:styleId="Normltblzat">

</xml_diff>

<commit_message>
methódusok, unit tesztek, javadoc
</commit_message>
<xml_diff>
--- a/src/main/resources/docs/rft_muszaki_dok_SZA.docx
+++ b/src/main/resources/docs/rft_muszaki_dok_SZA.docx
@@ -98,19 +98,11 @@
           <w:rFonts w:asciiTheme="majorHAnsi" w:hAnsiTheme="majorHAnsi" w:cstheme="majorHAnsi"/>
         </w:rPr>
       </w:pPr>
-      <w:proofErr w:type="spellStart"/>
-      <w:r>
-        <w:rPr>
-          <w:rFonts w:asciiTheme="majorHAnsi" w:hAnsiTheme="majorHAnsi" w:cstheme="majorHAnsi"/>
-        </w:rPr>
-        <w:t>Vegera</w:t>
-      </w:r>
-      <w:proofErr w:type="spellEnd"/>
-      <w:r>
-        <w:rPr>
-          <w:rFonts w:asciiTheme="majorHAnsi" w:hAnsiTheme="majorHAnsi" w:cstheme="majorHAnsi"/>
-        </w:rPr>
-        <w:t xml:space="preserve"> József</w:t>
+      <w:r>
+        <w:rPr>
+          <w:rFonts w:asciiTheme="majorHAnsi" w:hAnsiTheme="majorHAnsi" w:cstheme="majorHAnsi"/>
+        </w:rPr>
+        <w:t>Vegera József</w:t>
       </w:r>
     </w:p>
     <w:p>
@@ -204,7 +196,30 @@
           <w:rFonts w:asciiTheme="majorHAnsi" w:hAnsiTheme="majorHAnsi" w:cstheme="majorHAnsi"/>
         </w:rPr>
         <w:br/>
-        <w:t xml:space="preserve">Szabó András, Orosz Tamás </w:t>
+        <w:t>Szabó András, Orosz Tamás</w:t>
+      </w:r>
+      <w:r>
+        <w:rPr>
+          <w:rFonts w:asciiTheme="majorHAnsi" w:hAnsiTheme="majorHAnsi" w:cstheme="majorHAnsi"/>
+        </w:rPr>
+        <w:t>,</w:t>
+      </w:r>
+      <w:r>
+        <w:rPr>
+          <w:rFonts w:ascii="Arial" w:eastAsiaTheme="minorHAnsi" w:hAnsi="Arial" w:cs="Arial"/>
+          <w:color w:val="000000"/>
+          <w:sz w:val="20"/>
+          <w:szCs w:val="20"/>
+          <w:shd w:val="clear" w:color="auto" w:fill="FFFFFF"/>
+          <w:lang w:eastAsia="en-US"/>
+        </w:rPr>
+        <w:t xml:space="preserve"> </w:t>
+      </w:r>
+      <w:r>
+        <w:rPr>
+          <w:rFonts w:asciiTheme="majorHAnsi" w:hAnsiTheme="majorHAnsi" w:cstheme="majorHAnsi"/>
+        </w:rPr>
+        <w:t>Trembreczki Dávid</w:t>
       </w:r>
       <w:r>
         <w:rPr>
@@ -3238,67 +3253,7 @@
           <w:lang w:eastAsia="hu-HU"/>
         </w:rPr>
         <w:br/>
-        <w:t>Ebben a részben találhatóak a projekt során használt technikai kifejezések és rövidítések, például API (</w:t>
-      </w:r>
-      <w:proofErr w:type="spellStart"/>
-      <w:r>
-        <w:rPr>
-          <w:rFonts w:asciiTheme="majorHAnsi" w:eastAsia="Times New Roman" w:hAnsiTheme="majorHAnsi" w:cstheme="majorHAnsi"/>
-          <w:sz w:val="24"/>
-          <w:szCs w:val="24"/>
-          <w:lang w:eastAsia="hu-HU"/>
-        </w:rPr>
-        <w:t>Application</w:t>
-      </w:r>
-      <w:proofErr w:type="spellEnd"/>
-      <w:r>
-        <w:rPr>
-          <w:rFonts w:asciiTheme="majorHAnsi" w:eastAsia="Times New Roman" w:hAnsiTheme="majorHAnsi" w:cstheme="majorHAnsi"/>
-          <w:sz w:val="24"/>
-          <w:szCs w:val="24"/>
-          <w:lang w:eastAsia="hu-HU"/>
-        </w:rPr>
-        <w:t xml:space="preserve"> </w:t>
-      </w:r>
-      <w:proofErr w:type="spellStart"/>
-      <w:r>
-        <w:rPr>
-          <w:rFonts w:asciiTheme="majorHAnsi" w:eastAsia="Times New Roman" w:hAnsiTheme="majorHAnsi" w:cstheme="majorHAnsi"/>
-          <w:sz w:val="24"/>
-          <w:szCs w:val="24"/>
-          <w:lang w:eastAsia="hu-HU"/>
-        </w:rPr>
-        <w:t>Programming</w:t>
-      </w:r>
-      <w:proofErr w:type="spellEnd"/>
-      <w:r>
-        <w:rPr>
-          <w:rFonts w:asciiTheme="majorHAnsi" w:eastAsia="Times New Roman" w:hAnsiTheme="majorHAnsi" w:cstheme="majorHAnsi"/>
-          <w:sz w:val="24"/>
-          <w:szCs w:val="24"/>
-          <w:lang w:eastAsia="hu-HU"/>
-        </w:rPr>
-        <w:t xml:space="preserve"> </w:t>
-      </w:r>
-      <w:proofErr w:type="spellStart"/>
-      <w:r>
-        <w:rPr>
-          <w:rFonts w:asciiTheme="majorHAnsi" w:eastAsia="Times New Roman" w:hAnsiTheme="majorHAnsi" w:cstheme="majorHAnsi"/>
-          <w:sz w:val="24"/>
-          <w:szCs w:val="24"/>
-          <w:lang w:eastAsia="hu-HU"/>
-        </w:rPr>
-        <w:t>Interface</w:t>
-      </w:r>
-      <w:proofErr w:type="spellEnd"/>
-      <w:r>
-        <w:rPr>
-          <w:rFonts w:asciiTheme="majorHAnsi" w:eastAsia="Times New Roman" w:hAnsiTheme="majorHAnsi" w:cstheme="majorHAnsi"/>
-          <w:sz w:val="24"/>
-          <w:szCs w:val="24"/>
-          <w:lang w:eastAsia="hu-HU"/>
-        </w:rPr>
-        <w:t>) vagy DB (adatbázis), amelyek segítik a dokumentum egységes értelmezését.</w:t>
+        <w:t>Ebben a részben találhatóak a projekt során használt technikai kifejezések és rövidítések, például API (Application Programming Interface) vagy DB (adatbázis), amelyek segítik a dokumentum egységes értelmezését.</w:t>
       </w:r>
     </w:p>
     <w:p>
@@ -3380,21 +3335,7 @@
           <w:rFonts w:asciiTheme="majorHAnsi" w:hAnsiTheme="majorHAnsi" w:cstheme="majorHAnsi"/>
         </w:rPr>
         <w:br/>
-        <w:t xml:space="preserve">Az alkalmazás három fő </w:t>
-      </w:r>
-      <w:proofErr w:type="spellStart"/>
-      <w:r>
-        <w:rPr>
-          <w:rFonts w:asciiTheme="majorHAnsi" w:hAnsiTheme="majorHAnsi" w:cstheme="majorHAnsi"/>
-        </w:rPr>
-        <w:t>rétege</w:t>
-      </w:r>
-      <w:proofErr w:type="spellEnd"/>
-      <w:r>
-        <w:rPr>
-          <w:rFonts w:asciiTheme="majorHAnsi" w:hAnsiTheme="majorHAnsi" w:cstheme="majorHAnsi"/>
-        </w:rPr>
-        <w:t xml:space="preserve"> a prezentációs réteg (UI), az üzleti logikai réteg (backend), valamint az adatkezelési réteg (adatbázis). Minden réteg egyértelműen elkülönített felelősségi körökkel rendelkezik a könnyebb fejleszthetőség érdekében.</w:t>
+        <w:t>Az alkalmazás három fő rétege a prezentációs réteg (UI), az üzleti logikai réteg (backend), valamint az adatkezelési réteg (adatbázis). Minden réteg egyértelműen elkülönített felelősségi körökkel rendelkezik a könnyebb fejleszthetőség érdekében.</w:t>
       </w:r>
     </w:p>
     <w:p>
@@ -3430,49 +3371,7 @@
           <w:rFonts w:asciiTheme="majorHAnsi" w:hAnsiTheme="majorHAnsi" w:cstheme="majorHAnsi"/>
         </w:rPr>
         <w:br/>
-        <w:t xml:space="preserve">A front-end fejlesztéshez </w:t>
-      </w:r>
-      <w:proofErr w:type="spellStart"/>
-      <w:r>
-        <w:rPr>
-          <w:rFonts w:asciiTheme="majorHAnsi" w:hAnsiTheme="majorHAnsi" w:cstheme="majorHAnsi"/>
-        </w:rPr>
-        <w:t>React</w:t>
-      </w:r>
-      <w:proofErr w:type="spellEnd"/>
-      <w:r>
-        <w:rPr>
-          <w:rFonts w:asciiTheme="majorHAnsi" w:hAnsiTheme="majorHAnsi" w:cstheme="majorHAnsi"/>
-        </w:rPr>
-        <w:t xml:space="preserve"> keretrendszert használunk, míg a back-endhez Node.js-t és Express-t. Az adatbázis-kezeléshez </w:t>
-      </w:r>
-      <w:proofErr w:type="spellStart"/>
-      <w:r>
-        <w:rPr>
-          <w:rFonts w:asciiTheme="majorHAnsi" w:hAnsiTheme="majorHAnsi" w:cstheme="majorHAnsi"/>
-        </w:rPr>
-        <w:t>MySQL</w:t>
-      </w:r>
-      <w:proofErr w:type="spellEnd"/>
-      <w:r>
-        <w:rPr>
-          <w:rFonts w:asciiTheme="majorHAnsi" w:hAnsiTheme="majorHAnsi" w:cstheme="majorHAnsi"/>
-        </w:rPr>
-        <w:t xml:space="preserve">-t választottunk, míg a </w:t>
-      </w:r>
-      <w:proofErr w:type="spellStart"/>
-      <w:r>
-        <w:rPr>
-          <w:rFonts w:asciiTheme="majorHAnsi" w:hAnsiTheme="majorHAnsi" w:cstheme="majorHAnsi"/>
-        </w:rPr>
-        <w:t>hosztolást</w:t>
-      </w:r>
-      <w:proofErr w:type="spellEnd"/>
-      <w:r>
-        <w:rPr>
-          <w:rFonts w:asciiTheme="majorHAnsi" w:hAnsiTheme="majorHAnsi" w:cstheme="majorHAnsi"/>
-        </w:rPr>
-        <w:t xml:space="preserve"> AWS környezetben oldjuk meg.</w:t>
+        <w:t>A front-end fejlesztéshez React keretrendszert használunk, míg a back-endhez Node.js-t és Express-t. Az adatbázis-kezeléshez MySQL-t választottunk, míg a hosztolást AWS környezetben oldjuk meg.</w:t>
       </w:r>
     </w:p>
     <w:p>
@@ -3495,21 +3394,7 @@
           <w:rFonts w:asciiTheme="majorHAnsi" w:hAnsiTheme="majorHAnsi" w:cstheme="majorHAnsi"/>
         </w:rPr>
         <w:br/>
-        <w:t xml:space="preserve">Az alkalmazás a kiválasztott technológiák függőségeit használja, például a </w:t>
-      </w:r>
-      <w:proofErr w:type="spellStart"/>
-      <w:r>
-        <w:rPr>
-          <w:rFonts w:asciiTheme="majorHAnsi" w:hAnsiTheme="majorHAnsi" w:cstheme="majorHAnsi"/>
-        </w:rPr>
-        <w:t>React</w:t>
-      </w:r>
-      <w:proofErr w:type="spellEnd"/>
-      <w:r>
-        <w:rPr>
-          <w:rFonts w:asciiTheme="majorHAnsi" w:hAnsiTheme="majorHAnsi" w:cstheme="majorHAnsi"/>
-        </w:rPr>
-        <w:t xml:space="preserve"> és Node.js könyvtárakat, valamint az AWS szolgáltatásokat az üzemeltetéshez. A különböző komponensek integrációja és megfelelő működése ezen függőségek megfelelő kezelésén alapul.</w:t>
+        <w:t>Az alkalmazás a kiválasztott technológiák függőségeit használja, például a React és Node.js könyvtárakat, valamint az AWS szolgáltatásokat az üzemeltetéshez. A különböző komponensek integrációja és megfelelő működése ezen függőségek megfelelő kezelésén alapul.</w:t>
       </w:r>
     </w:p>
     <w:p>
@@ -3644,12 +3529,10 @@
         <w:pStyle w:val="Cmsor1"/>
       </w:pPr>
       <w:bookmarkStart w:id="16" w:name="_Toc180747109"/>
-      <w:proofErr w:type="spellStart"/>
       <w:r>
         <w:t>Perzisztencia</w:t>
       </w:r>
       <w:bookmarkEnd w:id="16"/>
-      <w:proofErr w:type="spellEnd"/>
     </w:p>
     <w:p>
       <w:pPr>
@@ -3671,21 +3554,7 @@
           <w:rFonts w:asciiTheme="majorHAnsi" w:hAnsiTheme="majorHAnsi" w:cstheme="majorHAnsi"/>
         </w:rPr>
         <w:br/>
-        <w:t>A webáruház adatainak tárolására relációs adatbázist (</w:t>
-      </w:r>
-      <w:proofErr w:type="spellStart"/>
-      <w:r>
-        <w:rPr>
-          <w:rFonts w:asciiTheme="majorHAnsi" w:hAnsiTheme="majorHAnsi" w:cstheme="majorHAnsi"/>
-        </w:rPr>
-        <w:t>MySQL</w:t>
-      </w:r>
-      <w:proofErr w:type="spellEnd"/>
-      <w:r>
-        <w:rPr>
-          <w:rFonts w:asciiTheme="majorHAnsi" w:hAnsiTheme="majorHAnsi" w:cstheme="majorHAnsi"/>
-        </w:rPr>
-        <w:t>) használunk, amely támogatja a strukturált adatokat, tranzakciókezelést és a könnyű skálázhatóságot.</w:t>
+        <w:t>A webáruház adatainak tárolására relációs adatbázist (MySQL) használunk, amely támogatja a strukturált adatokat, tranzakciókezelést és a könnyű skálázhatóságot.</w:t>
       </w:r>
     </w:p>
     <w:p>
@@ -3768,27 +3637,7 @@
           <w:lang w:eastAsia="hu-HU"/>
         </w:rPr>
         <w:br/>
-        <w:t>A különböző rendszermodulok közötti kommunikáció API-</w:t>
-      </w:r>
-      <w:proofErr w:type="spellStart"/>
-      <w:r>
-        <w:rPr>
-          <w:rFonts w:asciiTheme="majorHAnsi" w:eastAsia="Times New Roman" w:hAnsiTheme="majorHAnsi" w:cstheme="majorHAnsi"/>
-          <w:sz w:val="24"/>
-          <w:szCs w:val="24"/>
-          <w:lang w:eastAsia="hu-HU"/>
-        </w:rPr>
-        <w:t>kon</w:t>
-      </w:r>
-      <w:proofErr w:type="spellEnd"/>
-      <w:r>
-        <w:rPr>
-          <w:rFonts w:asciiTheme="majorHAnsi" w:eastAsia="Times New Roman" w:hAnsiTheme="majorHAnsi" w:cstheme="majorHAnsi"/>
-          <w:sz w:val="24"/>
-          <w:szCs w:val="24"/>
-          <w:lang w:eastAsia="hu-HU"/>
-        </w:rPr>
-        <w:t xml:space="preserve"> keresztül történik, amelyek meghatározzák az adatcserét és a kapcsolódó funkciók elérhetőségét a modulok között.</w:t>
+        <w:t>A különböző rendszermodulok közötti kommunikáció API-kon keresztül történik, amelyek meghatározzák az adatcserét és a kapcsolódó funkciók elérhetőségét a modulok között.</w:t>
       </w:r>
     </w:p>
     <w:p>
@@ -3892,21 +3741,7 @@
           <w:rFonts w:asciiTheme="majorHAnsi" w:hAnsiTheme="majorHAnsi" w:cstheme="majorHAnsi"/>
         </w:rPr>
         <w:br/>
-        <w:t xml:space="preserve">A rendszer teljesítményének és állapotának nyomon követésére AWS </w:t>
-      </w:r>
-      <w:proofErr w:type="spellStart"/>
-      <w:r>
-        <w:rPr>
-          <w:rFonts w:asciiTheme="majorHAnsi" w:hAnsiTheme="majorHAnsi" w:cstheme="majorHAnsi"/>
-        </w:rPr>
-        <w:t>CloudWatch</w:t>
-      </w:r>
-      <w:proofErr w:type="spellEnd"/>
-      <w:r>
-        <w:rPr>
-          <w:rFonts w:asciiTheme="majorHAnsi" w:hAnsiTheme="majorHAnsi" w:cstheme="majorHAnsi"/>
-        </w:rPr>
-        <w:t>-ot használunk, amely figyeli a szerverek kihasználtságát, a válaszidőket és a szolgáltatások elérhetőségét.</w:t>
+        <w:t>A rendszer teljesítményének és állapotának nyomon követésére AWS CloudWatch-ot használunk, amely figyeli a szerverek kihasználtságát, a válaszidőket és a szolgáltatások elérhetőségét.</w:t>
       </w:r>
     </w:p>
     <w:p>
@@ -3917,7 +3752,6 @@
         </w:rPr>
       </w:pPr>
       <w:bookmarkStart w:id="25" w:name="_Toc180747118"/>
-      <w:proofErr w:type="spellStart"/>
       <w:r>
         <w:rPr>
           <w:rStyle w:val="Cmsor2Char"/>
@@ -3925,7 +3759,6 @@
         <w:t>Logolás</w:t>
       </w:r>
       <w:bookmarkEnd w:id="25"/>
-      <w:proofErr w:type="spellEnd"/>
       <w:r>
         <w:rPr>
           <w:rFonts w:asciiTheme="majorHAnsi" w:hAnsiTheme="majorHAnsi" w:cstheme="majorHAnsi"/>
@@ -4041,21 +3874,7 @@
         <w:rPr>
           <w:rFonts w:asciiTheme="majorHAnsi" w:hAnsiTheme="majorHAnsi" w:cstheme="majorHAnsi"/>
         </w:rPr>
-        <w:t xml:space="preserve">: A webáruháznak támogatnia kell többféle fizetési módot (bankkártya, </w:t>
-      </w:r>
-      <w:proofErr w:type="spellStart"/>
-      <w:r>
-        <w:rPr>
-          <w:rFonts w:asciiTheme="majorHAnsi" w:hAnsiTheme="majorHAnsi" w:cstheme="majorHAnsi"/>
-        </w:rPr>
-        <w:t>PayPal</w:t>
-      </w:r>
-      <w:proofErr w:type="spellEnd"/>
-      <w:r>
-        <w:rPr>
-          <w:rFonts w:asciiTheme="majorHAnsi" w:hAnsiTheme="majorHAnsi" w:cstheme="majorHAnsi"/>
-        </w:rPr>
-        <w:t>, átutalás), és biztosítania kell a vásárlói adatok védelmét SSL titkosítással.</w:t>
+        <w:t>: A webáruháznak támogatnia kell többféle fizetési módot (bankkártya, PayPal, átutalás), és biztosítania kell a vásárlói adatok védelmét SSL titkosítással.</w:t>
       </w:r>
     </w:p>
     <w:p>
@@ -4477,27 +4296,7 @@
           <w:szCs w:val="24"/>
           <w:lang w:eastAsia="hu-HU"/>
         </w:rPr>
-        <w:t xml:space="preserve"> A rendszernek biztosítania kell különböző fizetési módokat, például bankkártyás, </w:t>
-      </w:r>
-      <w:proofErr w:type="spellStart"/>
-      <w:r>
-        <w:rPr>
-          <w:rFonts w:asciiTheme="majorHAnsi" w:eastAsia="Times New Roman" w:hAnsiTheme="majorHAnsi" w:cstheme="majorHAnsi"/>
-          <w:sz w:val="24"/>
-          <w:szCs w:val="24"/>
-          <w:lang w:eastAsia="hu-HU"/>
-        </w:rPr>
-        <w:t>PayPal</w:t>
-      </w:r>
-      <w:proofErr w:type="spellEnd"/>
-      <w:r>
-        <w:rPr>
-          <w:rFonts w:asciiTheme="majorHAnsi" w:eastAsia="Times New Roman" w:hAnsiTheme="majorHAnsi" w:cstheme="majorHAnsi"/>
-          <w:sz w:val="24"/>
-          <w:szCs w:val="24"/>
-          <w:lang w:eastAsia="hu-HU"/>
-        </w:rPr>
-        <w:t xml:space="preserve"> vagy átutalásos fizetést.</w:t>
+        <w:t xml:space="preserve"> A rendszernek biztosítania kell különböző fizetési módokat, például bankkártyás, PayPal vagy átutalásos fizetést.</w:t>
       </w:r>
     </w:p>
     <w:p>
@@ -4638,27 +4437,7 @@
           <w:szCs w:val="24"/>
           <w:lang w:eastAsia="hu-HU"/>
         </w:rPr>
-        <w:t xml:space="preserve"> A felhasználók módosíthatják fiókjuk adatait, például nevüket, e-mail címüket, </w:t>
-      </w:r>
-      <w:proofErr w:type="spellStart"/>
-      <w:r>
-        <w:rPr>
-          <w:rFonts w:asciiTheme="majorHAnsi" w:eastAsia="Times New Roman" w:hAnsiTheme="majorHAnsi" w:cstheme="majorHAnsi"/>
-          <w:sz w:val="24"/>
-          <w:szCs w:val="24"/>
-          <w:lang w:eastAsia="hu-HU"/>
-        </w:rPr>
-        <w:t>jelszavukat</w:t>
-      </w:r>
-      <w:proofErr w:type="spellEnd"/>
-      <w:r>
-        <w:rPr>
-          <w:rFonts w:asciiTheme="majorHAnsi" w:eastAsia="Times New Roman" w:hAnsiTheme="majorHAnsi" w:cstheme="majorHAnsi"/>
-          <w:sz w:val="24"/>
-          <w:szCs w:val="24"/>
-          <w:lang w:eastAsia="hu-HU"/>
-        </w:rPr>
-        <w:t xml:space="preserve"> és szállítási címüket.</w:t>
+        <w:t xml:space="preserve"> A felhasználók módosíthatják fiókjuk adatait, például nevüket, e-mail címüket, jelszavukat és szállítási címüket.</w:t>
       </w:r>
     </w:p>
     <w:p>
@@ -4928,7 +4707,6 @@
         </w:rPr>
         <w:t xml:space="preserve">kritériumok- </w:t>
       </w:r>
-      <w:proofErr w:type="spellStart"/>
       <w:r>
         <w:rPr>
           <w:rFonts w:eastAsia="Times New Roman"/>
@@ -4941,33 +4719,23 @@
           <w:rFonts w:eastAsia="Times New Roman"/>
           <w:lang w:eastAsia="hu-HU"/>
         </w:rPr>
-        <w:t>cceptance</w:t>
-      </w:r>
-      <w:proofErr w:type="spellEnd"/>
+        <w:t xml:space="preserve">cceptance </w:t>
+      </w:r>
       <w:r>
         <w:rPr>
           <w:rFonts w:eastAsia="Times New Roman"/>
           <w:lang w:eastAsia="hu-HU"/>
         </w:rPr>
-        <w:t xml:space="preserve"> </w:t>
-      </w:r>
-      <w:proofErr w:type="spellStart"/>
+        <w:t>C</w:t>
+      </w:r>
       <w:r>
         <w:rPr>
           <w:rFonts w:eastAsia="Times New Roman"/>
           <w:lang w:eastAsia="hu-HU"/>
         </w:rPr>
-        <w:t>C</w:t>
-      </w:r>
-      <w:r>
-        <w:rPr>
-          <w:rFonts w:eastAsia="Times New Roman"/>
-          <w:lang w:eastAsia="hu-HU"/>
-        </w:rPr>
         <w:t>riteria</w:t>
       </w:r>
       <w:bookmarkEnd w:id="30"/>
-      <w:proofErr w:type="spellEnd"/>
     </w:p>
     <w:p>
       <w:pPr>
@@ -4979,25 +4747,14 @@
           <w:lang w:eastAsia="hu-HU"/>
         </w:rPr>
       </w:pPr>
-      <w:proofErr w:type="spellStart"/>
-      <w:r>
-        <w:rPr>
-          <w:rFonts w:asciiTheme="majorHAnsi" w:eastAsia="Times New Roman" w:hAnsiTheme="majorHAnsi" w:cstheme="majorHAnsi"/>
-          <w:sz w:val="24"/>
-          <w:szCs w:val="24"/>
-          <w:lang w:eastAsia="hu-HU"/>
-        </w:rPr>
-        <w:t>Feature</w:t>
-      </w:r>
-      <w:proofErr w:type="spellEnd"/>
-      <w:r>
-        <w:rPr>
-          <w:rFonts w:asciiTheme="majorHAnsi" w:eastAsia="Times New Roman" w:hAnsiTheme="majorHAnsi" w:cstheme="majorHAnsi"/>
-          <w:sz w:val="24"/>
-          <w:szCs w:val="24"/>
-          <w:lang w:eastAsia="hu-HU"/>
-        </w:rPr>
-        <w:t xml:space="preserve">: Felhasználói regisztráció és bejelentkezés </w:t>
+      <w:r>
+        <w:rPr>
+          <w:rFonts w:asciiTheme="majorHAnsi" w:eastAsia="Times New Roman" w:hAnsiTheme="majorHAnsi" w:cstheme="majorHAnsi"/>
+          <w:sz w:val="24"/>
+          <w:szCs w:val="24"/>
+          <w:lang w:eastAsia="hu-HU"/>
+        </w:rPr>
+        <w:t xml:space="preserve">Feature: Felhasználói regisztráció és bejelentkezés </w:t>
       </w:r>
     </w:p>
     <w:p>
@@ -5011,25 +4768,14 @@
           <w:lang w:eastAsia="hu-HU"/>
         </w:rPr>
       </w:pPr>
-      <w:proofErr w:type="spellStart"/>
-      <w:r>
-        <w:rPr>
-          <w:rFonts w:asciiTheme="majorHAnsi" w:eastAsia="Times New Roman" w:hAnsiTheme="majorHAnsi" w:cstheme="majorHAnsi"/>
-          <w:sz w:val="24"/>
-          <w:szCs w:val="24"/>
-          <w:lang w:eastAsia="hu-HU"/>
-        </w:rPr>
-        <w:t>Scenario</w:t>
-      </w:r>
-      <w:proofErr w:type="spellEnd"/>
-      <w:r>
-        <w:rPr>
-          <w:rFonts w:asciiTheme="majorHAnsi" w:eastAsia="Times New Roman" w:hAnsiTheme="majorHAnsi" w:cstheme="majorHAnsi"/>
-          <w:sz w:val="24"/>
-          <w:szCs w:val="24"/>
-          <w:lang w:eastAsia="hu-HU"/>
-        </w:rPr>
-        <w:t xml:space="preserve">: Sikeres regisztráció </w:t>
+      <w:r>
+        <w:rPr>
+          <w:rFonts w:asciiTheme="majorHAnsi" w:eastAsia="Times New Roman" w:hAnsiTheme="majorHAnsi" w:cstheme="majorHAnsi"/>
+          <w:sz w:val="24"/>
+          <w:szCs w:val="24"/>
+          <w:lang w:eastAsia="hu-HU"/>
+        </w:rPr>
+        <w:t xml:space="preserve">Scenario: Sikeres regisztráció </w:t>
       </w:r>
     </w:p>
     <w:p>
@@ -5043,25 +4789,14 @@
           <w:lang w:eastAsia="hu-HU"/>
         </w:rPr>
       </w:pPr>
-      <w:proofErr w:type="spellStart"/>
-      <w:r>
-        <w:rPr>
-          <w:rFonts w:asciiTheme="majorHAnsi" w:eastAsia="Times New Roman" w:hAnsiTheme="majorHAnsi" w:cstheme="majorHAnsi"/>
-          <w:sz w:val="24"/>
-          <w:szCs w:val="24"/>
-          <w:lang w:eastAsia="hu-HU"/>
-        </w:rPr>
-        <w:t>Given</w:t>
-      </w:r>
-      <w:proofErr w:type="spellEnd"/>
-      <w:r>
-        <w:rPr>
-          <w:rFonts w:asciiTheme="majorHAnsi" w:eastAsia="Times New Roman" w:hAnsiTheme="majorHAnsi" w:cstheme="majorHAnsi"/>
-          <w:sz w:val="24"/>
-          <w:szCs w:val="24"/>
-          <w:lang w:eastAsia="hu-HU"/>
-        </w:rPr>
-        <w:t xml:space="preserve"> a felhasználó a regisztrációs oldalon van </w:t>
+      <w:r>
+        <w:rPr>
+          <w:rFonts w:asciiTheme="majorHAnsi" w:eastAsia="Times New Roman" w:hAnsiTheme="majorHAnsi" w:cstheme="majorHAnsi"/>
+          <w:sz w:val="24"/>
+          <w:szCs w:val="24"/>
+          <w:lang w:eastAsia="hu-HU"/>
+        </w:rPr>
+        <w:t xml:space="preserve">Given a felhasználó a regisztrációs oldalon van </w:t>
       </w:r>
       <w:r>
         <w:rPr>
@@ -5072,25 +4807,14 @@
         </w:rPr>
         <w:br/>
       </w:r>
-      <w:proofErr w:type="spellStart"/>
-      <w:r>
-        <w:rPr>
-          <w:rFonts w:asciiTheme="majorHAnsi" w:eastAsia="Times New Roman" w:hAnsiTheme="majorHAnsi" w:cstheme="majorHAnsi"/>
-          <w:sz w:val="24"/>
-          <w:szCs w:val="24"/>
-          <w:lang w:eastAsia="hu-HU"/>
-        </w:rPr>
-        <w:t>When</w:t>
-      </w:r>
-      <w:proofErr w:type="spellEnd"/>
-      <w:r>
-        <w:rPr>
-          <w:rFonts w:asciiTheme="majorHAnsi" w:eastAsia="Times New Roman" w:hAnsiTheme="majorHAnsi" w:cstheme="majorHAnsi"/>
-          <w:sz w:val="24"/>
-          <w:szCs w:val="24"/>
-          <w:lang w:eastAsia="hu-HU"/>
-        </w:rPr>
-        <w:t xml:space="preserve"> megad egy érvényes e-mail címet, egy erős jelszót és a kötelező adatokat </w:t>
+      <w:r>
+        <w:rPr>
+          <w:rFonts w:asciiTheme="majorHAnsi" w:eastAsia="Times New Roman" w:hAnsiTheme="majorHAnsi" w:cstheme="majorHAnsi"/>
+          <w:sz w:val="24"/>
+          <w:szCs w:val="24"/>
+          <w:lang w:eastAsia="hu-HU"/>
+        </w:rPr>
+        <w:t xml:space="preserve">When megad egy érvényes e-mail címet, egy erős jelszót és a kötelező adatokat </w:t>
       </w:r>
       <w:r>
         <w:rPr>
@@ -5101,25 +4825,14 @@
         </w:rPr>
         <w:br/>
       </w:r>
-      <w:proofErr w:type="spellStart"/>
-      <w:r>
-        <w:rPr>
-          <w:rFonts w:asciiTheme="majorHAnsi" w:eastAsia="Times New Roman" w:hAnsiTheme="majorHAnsi" w:cstheme="majorHAnsi"/>
-          <w:sz w:val="24"/>
-          <w:szCs w:val="24"/>
-          <w:lang w:eastAsia="hu-HU"/>
-        </w:rPr>
-        <w:t>Then</w:t>
-      </w:r>
-      <w:proofErr w:type="spellEnd"/>
-      <w:r>
-        <w:rPr>
-          <w:rFonts w:asciiTheme="majorHAnsi" w:eastAsia="Times New Roman" w:hAnsiTheme="majorHAnsi" w:cstheme="majorHAnsi"/>
-          <w:sz w:val="24"/>
-          <w:szCs w:val="24"/>
-          <w:lang w:eastAsia="hu-HU"/>
-        </w:rPr>
-        <w:t xml:space="preserve"> a rendszer visszaigazoló üzenetet küld a sikeres regisztrációról </w:t>
+      <w:r>
+        <w:rPr>
+          <w:rFonts w:asciiTheme="majorHAnsi" w:eastAsia="Times New Roman" w:hAnsiTheme="majorHAnsi" w:cstheme="majorHAnsi"/>
+          <w:sz w:val="24"/>
+          <w:szCs w:val="24"/>
+          <w:lang w:eastAsia="hu-HU"/>
+        </w:rPr>
+        <w:t xml:space="preserve">Then a rendszer visszaigazoló üzenetet küld a sikeres regisztrációról </w:t>
       </w:r>
       <w:r>
         <w:rPr>
@@ -5137,27 +4850,7 @@
           <w:szCs w:val="24"/>
           <w:lang w:eastAsia="hu-HU"/>
         </w:rPr>
-        <w:t xml:space="preserve">And a felhasználó be tud lépni az e-mail címével és </w:t>
-      </w:r>
-      <w:proofErr w:type="spellStart"/>
-      <w:r>
-        <w:rPr>
-          <w:rFonts w:asciiTheme="majorHAnsi" w:eastAsia="Times New Roman" w:hAnsiTheme="majorHAnsi" w:cstheme="majorHAnsi"/>
-          <w:sz w:val="24"/>
-          <w:szCs w:val="24"/>
-          <w:lang w:eastAsia="hu-HU"/>
-        </w:rPr>
-        <w:t>jelszavával</w:t>
-      </w:r>
-      <w:proofErr w:type="spellEnd"/>
-      <w:r>
-        <w:rPr>
-          <w:rFonts w:asciiTheme="majorHAnsi" w:eastAsia="Times New Roman" w:hAnsiTheme="majorHAnsi" w:cstheme="majorHAnsi"/>
-          <w:sz w:val="24"/>
-          <w:szCs w:val="24"/>
-          <w:lang w:eastAsia="hu-HU"/>
-        </w:rPr>
-        <w:t xml:space="preserve"> </w:t>
+        <w:t xml:space="preserve">And a felhasználó be tud lépni az e-mail címével és jelszavával </w:t>
       </w:r>
     </w:p>
     <w:p>
@@ -5171,25 +4864,14 @@
           <w:lang w:eastAsia="hu-HU"/>
         </w:rPr>
       </w:pPr>
-      <w:proofErr w:type="spellStart"/>
-      <w:r>
-        <w:rPr>
-          <w:rFonts w:asciiTheme="majorHAnsi" w:eastAsia="Times New Roman" w:hAnsiTheme="majorHAnsi" w:cstheme="majorHAnsi"/>
-          <w:sz w:val="24"/>
-          <w:szCs w:val="24"/>
-          <w:lang w:eastAsia="hu-HU"/>
-        </w:rPr>
-        <w:t>Scenario</w:t>
-      </w:r>
-      <w:proofErr w:type="spellEnd"/>
-      <w:r>
-        <w:rPr>
-          <w:rFonts w:asciiTheme="majorHAnsi" w:eastAsia="Times New Roman" w:hAnsiTheme="majorHAnsi" w:cstheme="majorHAnsi"/>
-          <w:sz w:val="24"/>
-          <w:szCs w:val="24"/>
-          <w:lang w:eastAsia="hu-HU"/>
-        </w:rPr>
-        <w:t xml:space="preserve">: E-mail cím már használatban </w:t>
+      <w:r>
+        <w:rPr>
+          <w:rFonts w:asciiTheme="majorHAnsi" w:eastAsia="Times New Roman" w:hAnsiTheme="majorHAnsi" w:cstheme="majorHAnsi"/>
+          <w:sz w:val="24"/>
+          <w:szCs w:val="24"/>
+          <w:lang w:eastAsia="hu-HU"/>
+        </w:rPr>
+        <w:t xml:space="preserve">Scenario: E-mail cím már használatban </w:t>
       </w:r>
     </w:p>
     <w:p>
@@ -5203,25 +4885,14 @@
           <w:lang w:eastAsia="hu-HU"/>
         </w:rPr>
       </w:pPr>
-      <w:proofErr w:type="spellStart"/>
-      <w:r>
-        <w:rPr>
-          <w:rFonts w:asciiTheme="majorHAnsi" w:eastAsia="Times New Roman" w:hAnsiTheme="majorHAnsi" w:cstheme="majorHAnsi"/>
-          <w:sz w:val="24"/>
-          <w:szCs w:val="24"/>
-          <w:lang w:eastAsia="hu-HU"/>
-        </w:rPr>
-        <w:t>Given</w:t>
-      </w:r>
-      <w:proofErr w:type="spellEnd"/>
-      <w:r>
-        <w:rPr>
-          <w:rFonts w:asciiTheme="majorHAnsi" w:eastAsia="Times New Roman" w:hAnsiTheme="majorHAnsi" w:cstheme="majorHAnsi"/>
-          <w:sz w:val="24"/>
-          <w:szCs w:val="24"/>
-          <w:lang w:eastAsia="hu-HU"/>
-        </w:rPr>
-        <w:t xml:space="preserve"> a felhasználó a regisztrációs oldalon van </w:t>
+      <w:r>
+        <w:rPr>
+          <w:rFonts w:asciiTheme="majorHAnsi" w:eastAsia="Times New Roman" w:hAnsiTheme="majorHAnsi" w:cstheme="majorHAnsi"/>
+          <w:sz w:val="24"/>
+          <w:szCs w:val="24"/>
+          <w:lang w:eastAsia="hu-HU"/>
+        </w:rPr>
+        <w:t xml:space="preserve">Given a felhasználó a regisztrációs oldalon van </w:t>
       </w:r>
       <w:r>
         <w:rPr>
@@ -5232,25 +4903,14 @@
         </w:rPr>
         <w:br/>
       </w:r>
-      <w:proofErr w:type="spellStart"/>
-      <w:r>
-        <w:rPr>
-          <w:rFonts w:asciiTheme="majorHAnsi" w:eastAsia="Times New Roman" w:hAnsiTheme="majorHAnsi" w:cstheme="majorHAnsi"/>
-          <w:sz w:val="24"/>
-          <w:szCs w:val="24"/>
-          <w:lang w:eastAsia="hu-HU"/>
-        </w:rPr>
-        <w:t>When</w:t>
-      </w:r>
-      <w:proofErr w:type="spellEnd"/>
-      <w:r>
-        <w:rPr>
-          <w:rFonts w:asciiTheme="majorHAnsi" w:eastAsia="Times New Roman" w:hAnsiTheme="majorHAnsi" w:cstheme="majorHAnsi"/>
-          <w:sz w:val="24"/>
-          <w:szCs w:val="24"/>
-          <w:lang w:eastAsia="hu-HU"/>
-        </w:rPr>
-        <w:t xml:space="preserve"> megad egy olyan e-mail címet, amely már regisztrálva van </w:t>
+      <w:r>
+        <w:rPr>
+          <w:rFonts w:asciiTheme="majorHAnsi" w:eastAsia="Times New Roman" w:hAnsiTheme="majorHAnsi" w:cstheme="majorHAnsi"/>
+          <w:sz w:val="24"/>
+          <w:szCs w:val="24"/>
+          <w:lang w:eastAsia="hu-HU"/>
+        </w:rPr>
+        <w:t xml:space="preserve">When megad egy olyan e-mail címet, amely már regisztrálva van </w:t>
       </w:r>
       <w:r>
         <w:rPr>
@@ -5261,25 +4921,14 @@
         </w:rPr>
         <w:br/>
       </w:r>
-      <w:proofErr w:type="spellStart"/>
-      <w:r>
-        <w:rPr>
-          <w:rFonts w:asciiTheme="majorHAnsi" w:eastAsia="Times New Roman" w:hAnsiTheme="majorHAnsi" w:cstheme="majorHAnsi"/>
-          <w:sz w:val="24"/>
-          <w:szCs w:val="24"/>
-          <w:lang w:eastAsia="hu-HU"/>
-        </w:rPr>
-        <w:t>Then</w:t>
-      </w:r>
-      <w:proofErr w:type="spellEnd"/>
-      <w:r>
-        <w:rPr>
-          <w:rFonts w:asciiTheme="majorHAnsi" w:eastAsia="Times New Roman" w:hAnsiTheme="majorHAnsi" w:cstheme="majorHAnsi"/>
-          <w:sz w:val="24"/>
-          <w:szCs w:val="24"/>
-          <w:lang w:eastAsia="hu-HU"/>
-        </w:rPr>
-        <w:t xml:space="preserve"> a rendszer figyelmezteti, hogy az e-mail cím már használatban van </w:t>
+      <w:r>
+        <w:rPr>
+          <w:rFonts w:asciiTheme="majorHAnsi" w:eastAsia="Times New Roman" w:hAnsiTheme="majorHAnsi" w:cstheme="majorHAnsi"/>
+          <w:sz w:val="24"/>
+          <w:szCs w:val="24"/>
+          <w:lang w:eastAsia="hu-HU"/>
+        </w:rPr>
+        <w:t xml:space="preserve">Then a rendszer figyelmezteti, hogy az e-mail cím már használatban van </w:t>
       </w:r>
     </w:p>
     <w:p>
@@ -5293,25 +4942,14 @@
           <w:lang w:eastAsia="hu-HU"/>
         </w:rPr>
       </w:pPr>
-      <w:proofErr w:type="spellStart"/>
-      <w:r>
-        <w:rPr>
-          <w:rFonts w:asciiTheme="majorHAnsi" w:eastAsia="Times New Roman" w:hAnsiTheme="majorHAnsi" w:cstheme="majorHAnsi"/>
-          <w:sz w:val="24"/>
-          <w:szCs w:val="24"/>
-          <w:lang w:eastAsia="hu-HU"/>
-        </w:rPr>
-        <w:t>Scenario</w:t>
-      </w:r>
-      <w:proofErr w:type="spellEnd"/>
-      <w:r>
-        <w:rPr>
-          <w:rFonts w:asciiTheme="majorHAnsi" w:eastAsia="Times New Roman" w:hAnsiTheme="majorHAnsi" w:cstheme="majorHAnsi"/>
-          <w:sz w:val="24"/>
-          <w:szCs w:val="24"/>
-          <w:lang w:eastAsia="hu-HU"/>
-        </w:rPr>
-        <w:t xml:space="preserve">: Gyenge jelszó </w:t>
+      <w:r>
+        <w:rPr>
+          <w:rFonts w:asciiTheme="majorHAnsi" w:eastAsia="Times New Roman" w:hAnsiTheme="majorHAnsi" w:cstheme="majorHAnsi"/>
+          <w:sz w:val="24"/>
+          <w:szCs w:val="24"/>
+          <w:lang w:eastAsia="hu-HU"/>
+        </w:rPr>
+        <w:t xml:space="preserve">Scenario: Gyenge jelszó </w:t>
       </w:r>
     </w:p>
     <w:p>
@@ -5325,25 +4963,14 @@
           <w:lang w:eastAsia="hu-HU"/>
         </w:rPr>
       </w:pPr>
-      <w:proofErr w:type="spellStart"/>
-      <w:r>
-        <w:rPr>
-          <w:rFonts w:asciiTheme="majorHAnsi" w:eastAsia="Times New Roman" w:hAnsiTheme="majorHAnsi" w:cstheme="majorHAnsi"/>
-          <w:sz w:val="24"/>
-          <w:szCs w:val="24"/>
-          <w:lang w:eastAsia="hu-HU"/>
-        </w:rPr>
-        <w:t>Given</w:t>
-      </w:r>
-      <w:proofErr w:type="spellEnd"/>
-      <w:r>
-        <w:rPr>
-          <w:rFonts w:asciiTheme="majorHAnsi" w:eastAsia="Times New Roman" w:hAnsiTheme="majorHAnsi" w:cstheme="majorHAnsi"/>
-          <w:sz w:val="24"/>
-          <w:szCs w:val="24"/>
-          <w:lang w:eastAsia="hu-HU"/>
-        </w:rPr>
-        <w:t xml:space="preserve"> a felhasználó a regisztrációs oldalon van </w:t>
+      <w:r>
+        <w:rPr>
+          <w:rFonts w:asciiTheme="majorHAnsi" w:eastAsia="Times New Roman" w:hAnsiTheme="majorHAnsi" w:cstheme="majorHAnsi"/>
+          <w:sz w:val="24"/>
+          <w:szCs w:val="24"/>
+          <w:lang w:eastAsia="hu-HU"/>
+        </w:rPr>
+        <w:t xml:space="preserve">Given a felhasználó a regisztrációs oldalon van </w:t>
       </w:r>
       <w:r>
         <w:rPr>
@@ -5354,45 +4981,14 @@
         </w:rPr>
         <w:br/>
       </w:r>
-      <w:proofErr w:type="spellStart"/>
-      <w:r>
-        <w:rPr>
-          <w:rFonts w:asciiTheme="majorHAnsi" w:eastAsia="Times New Roman" w:hAnsiTheme="majorHAnsi" w:cstheme="majorHAnsi"/>
-          <w:sz w:val="24"/>
-          <w:szCs w:val="24"/>
-          <w:lang w:eastAsia="hu-HU"/>
-        </w:rPr>
-        <w:t>When</w:t>
-      </w:r>
-      <w:proofErr w:type="spellEnd"/>
-      <w:r>
-        <w:rPr>
-          <w:rFonts w:asciiTheme="majorHAnsi" w:eastAsia="Times New Roman" w:hAnsiTheme="majorHAnsi" w:cstheme="majorHAnsi"/>
-          <w:sz w:val="24"/>
-          <w:szCs w:val="24"/>
-          <w:lang w:eastAsia="hu-HU"/>
-        </w:rPr>
-        <w:t xml:space="preserve"> megad egy jelszót, amely nem felel meg az erősségi követelményeknek </w:t>
-      </w:r>
-      <w:proofErr w:type="spellStart"/>
-      <w:r>
-        <w:rPr>
-          <w:rFonts w:asciiTheme="majorHAnsi" w:eastAsia="Times New Roman" w:hAnsiTheme="majorHAnsi" w:cstheme="majorHAnsi"/>
-          <w:sz w:val="24"/>
-          <w:szCs w:val="24"/>
-          <w:lang w:eastAsia="hu-HU"/>
-        </w:rPr>
-        <w:t>Then</w:t>
-      </w:r>
-      <w:proofErr w:type="spellEnd"/>
-      <w:r>
-        <w:rPr>
-          <w:rFonts w:asciiTheme="majorHAnsi" w:eastAsia="Times New Roman" w:hAnsiTheme="majorHAnsi" w:cstheme="majorHAnsi"/>
-          <w:sz w:val="24"/>
-          <w:szCs w:val="24"/>
-          <w:lang w:eastAsia="hu-HU"/>
-        </w:rPr>
-        <w:t xml:space="preserve"> a rendszer figyelmezteti, hogy erősebb jelszót adjon meg </w:t>
+      <w:r>
+        <w:rPr>
+          <w:rFonts w:asciiTheme="majorHAnsi" w:eastAsia="Times New Roman" w:hAnsiTheme="majorHAnsi" w:cstheme="majorHAnsi"/>
+          <w:sz w:val="24"/>
+          <w:szCs w:val="24"/>
+          <w:lang w:eastAsia="hu-HU"/>
+        </w:rPr>
+        <w:t xml:space="preserve">When megad egy jelszót, amely nem felel meg az erősségi követelményeknek Then a rendszer figyelmezteti, hogy erősebb jelszót adjon meg </w:t>
       </w:r>
     </w:p>
     <w:p>
@@ -5406,25 +5002,14 @@
           <w:lang w:eastAsia="hu-HU"/>
         </w:rPr>
       </w:pPr>
-      <w:proofErr w:type="spellStart"/>
-      <w:r>
-        <w:rPr>
-          <w:rFonts w:asciiTheme="majorHAnsi" w:eastAsia="Times New Roman" w:hAnsiTheme="majorHAnsi" w:cstheme="majorHAnsi"/>
-          <w:sz w:val="24"/>
-          <w:szCs w:val="24"/>
-          <w:lang w:eastAsia="hu-HU"/>
-        </w:rPr>
-        <w:t>Scenario</w:t>
-      </w:r>
-      <w:proofErr w:type="spellEnd"/>
-      <w:r>
-        <w:rPr>
-          <w:rFonts w:asciiTheme="majorHAnsi" w:eastAsia="Times New Roman" w:hAnsiTheme="majorHAnsi" w:cstheme="majorHAnsi"/>
-          <w:sz w:val="24"/>
-          <w:szCs w:val="24"/>
-          <w:lang w:eastAsia="hu-HU"/>
-        </w:rPr>
-        <w:t xml:space="preserve">: Sikeres bejelentkezés </w:t>
+      <w:r>
+        <w:rPr>
+          <w:rFonts w:asciiTheme="majorHAnsi" w:eastAsia="Times New Roman" w:hAnsiTheme="majorHAnsi" w:cstheme="majorHAnsi"/>
+          <w:sz w:val="24"/>
+          <w:szCs w:val="24"/>
+          <w:lang w:eastAsia="hu-HU"/>
+        </w:rPr>
+        <w:t xml:space="preserve">Scenario: Sikeres bejelentkezés </w:t>
       </w:r>
     </w:p>
     <w:p>
@@ -5438,25 +5023,14 @@
           <w:lang w:eastAsia="hu-HU"/>
         </w:rPr>
       </w:pPr>
-      <w:proofErr w:type="spellStart"/>
-      <w:r>
-        <w:rPr>
-          <w:rFonts w:asciiTheme="majorHAnsi" w:eastAsia="Times New Roman" w:hAnsiTheme="majorHAnsi" w:cstheme="majorHAnsi"/>
-          <w:sz w:val="24"/>
-          <w:szCs w:val="24"/>
-          <w:lang w:eastAsia="hu-HU"/>
-        </w:rPr>
-        <w:t>Given</w:t>
-      </w:r>
-      <w:proofErr w:type="spellEnd"/>
-      <w:r>
-        <w:rPr>
-          <w:rFonts w:asciiTheme="majorHAnsi" w:eastAsia="Times New Roman" w:hAnsiTheme="majorHAnsi" w:cstheme="majorHAnsi"/>
-          <w:sz w:val="24"/>
-          <w:szCs w:val="24"/>
-          <w:lang w:eastAsia="hu-HU"/>
-        </w:rPr>
-        <w:t xml:space="preserve"> a felhasználó már regisztrált és a bejelentkezési oldalon van </w:t>
+      <w:r>
+        <w:rPr>
+          <w:rFonts w:asciiTheme="majorHAnsi" w:eastAsia="Times New Roman" w:hAnsiTheme="majorHAnsi" w:cstheme="majorHAnsi"/>
+          <w:sz w:val="24"/>
+          <w:szCs w:val="24"/>
+          <w:lang w:eastAsia="hu-HU"/>
+        </w:rPr>
+        <w:t xml:space="preserve">Given a felhasználó már regisztrált és a bejelentkezési oldalon van </w:t>
       </w:r>
       <w:r>
         <w:rPr>
@@ -5467,25 +5041,14 @@
         </w:rPr>
         <w:br/>
       </w:r>
-      <w:proofErr w:type="spellStart"/>
-      <w:r>
-        <w:rPr>
-          <w:rFonts w:asciiTheme="majorHAnsi" w:eastAsia="Times New Roman" w:hAnsiTheme="majorHAnsi" w:cstheme="majorHAnsi"/>
-          <w:sz w:val="24"/>
-          <w:szCs w:val="24"/>
-          <w:lang w:eastAsia="hu-HU"/>
-        </w:rPr>
-        <w:t>When</w:t>
-      </w:r>
-      <w:proofErr w:type="spellEnd"/>
-      <w:r>
-        <w:rPr>
-          <w:rFonts w:asciiTheme="majorHAnsi" w:eastAsia="Times New Roman" w:hAnsiTheme="majorHAnsi" w:cstheme="majorHAnsi"/>
-          <w:sz w:val="24"/>
-          <w:szCs w:val="24"/>
-          <w:lang w:eastAsia="hu-HU"/>
-        </w:rPr>
-        <w:t xml:space="preserve"> megadja a helyes e-mail címet és jelszót </w:t>
+      <w:r>
+        <w:rPr>
+          <w:rFonts w:asciiTheme="majorHAnsi" w:eastAsia="Times New Roman" w:hAnsiTheme="majorHAnsi" w:cstheme="majorHAnsi"/>
+          <w:sz w:val="24"/>
+          <w:szCs w:val="24"/>
+          <w:lang w:eastAsia="hu-HU"/>
+        </w:rPr>
+        <w:t xml:space="preserve">When megadja a helyes e-mail címet és jelszót </w:t>
       </w:r>
       <w:r>
         <w:rPr>
@@ -5496,25 +5059,14 @@
         </w:rPr>
         <w:br/>
       </w:r>
-      <w:proofErr w:type="spellStart"/>
-      <w:r>
-        <w:rPr>
-          <w:rFonts w:asciiTheme="majorHAnsi" w:eastAsia="Times New Roman" w:hAnsiTheme="majorHAnsi" w:cstheme="majorHAnsi"/>
-          <w:sz w:val="24"/>
-          <w:szCs w:val="24"/>
-          <w:lang w:eastAsia="hu-HU"/>
-        </w:rPr>
-        <w:t>Then</w:t>
-      </w:r>
-      <w:proofErr w:type="spellEnd"/>
-      <w:r>
-        <w:rPr>
-          <w:rFonts w:asciiTheme="majorHAnsi" w:eastAsia="Times New Roman" w:hAnsiTheme="majorHAnsi" w:cstheme="majorHAnsi"/>
-          <w:sz w:val="24"/>
-          <w:szCs w:val="24"/>
-          <w:lang w:eastAsia="hu-HU"/>
-        </w:rPr>
-        <w:t xml:space="preserve"> a rendszer átirányítja a főoldalra vagy a fiók oldalára </w:t>
+      <w:r>
+        <w:rPr>
+          <w:rFonts w:asciiTheme="majorHAnsi" w:eastAsia="Times New Roman" w:hAnsiTheme="majorHAnsi" w:cstheme="majorHAnsi"/>
+          <w:sz w:val="24"/>
+          <w:szCs w:val="24"/>
+          <w:lang w:eastAsia="hu-HU"/>
+        </w:rPr>
+        <w:t xml:space="preserve">Then a rendszer átirányítja a főoldalra vagy a fiók oldalára </w:t>
       </w:r>
     </w:p>
     <w:p>
@@ -5528,25 +5080,14 @@
           <w:lang w:eastAsia="hu-HU"/>
         </w:rPr>
       </w:pPr>
-      <w:proofErr w:type="spellStart"/>
-      <w:r>
-        <w:rPr>
-          <w:rFonts w:asciiTheme="majorHAnsi" w:eastAsia="Times New Roman" w:hAnsiTheme="majorHAnsi" w:cstheme="majorHAnsi"/>
-          <w:sz w:val="24"/>
-          <w:szCs w:val="24"/>
-          <w:lang w:eastAsia="hu-HU"/>
-        </w:rPr>
-        <w:t>Scenario</w:t>
-      </w:r>
-      <w:proofErr w:type="spellEnd"/>
-      <w:r>
-        <w:rPr>
-          <w:rFonts w:asciiTheme="majorHAnsi" w:eastAsia="Times New Roman" w:hAnsiTheme="majorHAnsi" w:cstheme="majorHAnsi"/>
-          <w:sz w:val="24"/>
-          <w:szCs w:val="24"/>
-          <w:lang w:eastAsia="hu-HU"/>
-        </w:rPr>
-        <w:t xml:space="preserve">: Helytelen bejelentkezési adatok </w:t>
+      <w:r>
+        <w:rPr>
+          <w:rFonts w:asciiTheme="majorHAnsi" w:eastAsia="Times New Roman" w:hAnsiTheme="majorHAnsi" w:cstheme="majorHAnsi"/>
+          <w:sz w:val="24"/>
+          <w:szCs w:val="24"/>
+          <w:lang w:eastAsia="hu-HU"/>
+        </w:rPr>
+        <w:t xml:space="preserve">Scenario: Helytelen bejelentkezési adatok </w:t>
       </w:r>
     </w:p>
     <w:p>
@@ -5560,25 +5101,14 @@
           <w:lang w:eastAsia="hu-HU"/>
         </w:rPr>
       </w:pPr>
-      <w:proofErr w:type="spellStart"/>
-      <w:r>
-        <w:rPr>
-          <w:rFonts w:asciiTheme="majorHAnsi" w:eastAsia="Times New Roman" w:hAnsiTheme="majorHAnsi" w:cstheme="majorHAnsi"/>
-          <w:sz w:val="24"/>
-          <w:szCs w:val="24"/>
-          <w:lang w:eastAsia="hu-HU"/>
-        </w:rPr>
-        <w:t>Given</w:t>
-      </w:r>
-      <w:proofErr w:type="spellEnd"/>
-      <w:r>
-        <w:rPr>
-          <w:rFonts w:asciiTheme="majorHAnsi" w:eastAsia="Times New Roman" w:hAnsiTheme="majorHAnsi" w:cstheme="majorHAnsi"/>
-          <w:sz w:val="24"/>
-          <w:szCs w:val="24"/>
-          <w:lang w:eastAsia="hu-HU"/>
-        </w:rPr>
-        <w:t xml:space="preserve"> a felhasználó a bejelentkezési oldalon van </w:t>
+      <w:r>
+        <w:rPr>
+          <w:rFonts w:asciiTheme="majorHAnsi" w:eastAsia="Times New Roman" w:hAnsiTheme="majorHAnsi" w:cstheme="majorHAnsi"/>
+          <w:sz w:val="24"/>
+          <w:szCs w:val="24"/>
+          <w:lang w:eastAsia="hu-HU"/>
+        </w:rPr>
+        <w:t xml:space="preserve">Given a felhasználó a bejelentkezési oldalon van </w:t>
       </w:r>
       <w:r>
         <w:rPr>
@@ -5589,25 +5119,14 @@
         </w:rPr>
         <w:br/>
       </w:r>
-      <w:proofErr w:type="spellStart"/>
-      <w:r>
-        <w:rPr>
-          <w:rFonts w:asciiTheme="majorHAnsi" w:eastAsia="Times New Roman" w:hAnsiTheme="majorHAnsi" w:cstheme="majorHAnsi"/>
-          <w:sz w:val="24"/>
-          <w:szCs w:val="24"/>
-          <w:lang w:eastAsia="hu-HU"/>
-        </w:rPr>
-        <w:t>When</w:t>
-      </w:r>
-      <w:proofErr w:type="spellEnd"/>
-      <w:r>
-        <w:rPr>
-          <w:rFonts w:asciiTheme="majorHAnsi" w:eastAsia="Times New Roman" w:hAnsiTheme="majorHAnsi" w:cstheme="majorHAnsi"/>
-          <w:sz w:val="24"/>
-          <w:szCs w:val="24"/>
-          <w:lang w:eastAsia="hu-HU"/>
-        </w:rPr>
-        <w:t xml:space="preserve"> helytelen e-mail címet vagy jelszót ad meg </w:t>
+      <w:r>
+        <w:rPr>
+          <w:rFonts w:asciiTheme="majorHAnsi" w:eastAsia="Times New Roman" w:hAnsiTheme="majorHAnsi" w:cstheme="majorHAnsi"/>
+          <w:sz w:val="24"/>
+          <w:szCs w:val="24"/>
+          <w:lang w:eastAsia="hu-HU"/>
+        </w:rPr>
+        <w:t xml:space="preserve">When helytelen e-mail címet vagy jelszót ad meg </w:t>
       </w:r>
       <w:r>
         <w:rPr>
@@ -5618,25 +5137,14 @@
         </w:rPr>
         <w:br/>
       </w:r>
-      <w:proofErr w:type="spellStart"/>
-      <w:r>
-        <w:rPr>
-          <w:rFonts w:asciiTheme="majorHAnsi" w:eastAsia="Times New Roman" w:hAnsiTheme="majorHAnsi" w:cstheme="majorHAnsi"/>
-          <w:sz w:val="24"/>
-          <w:szCs w:val="24"/>
-          <w:lang w:eastAsia="hu-HU"/>
-        </w:rPr>
-        <w:t>Then</w:t>
-      </w:r>
-      <w:proofErr w:type="spellEnd"/>
-      <w:r>
-        <w:rPr>
-          <w:rFonts w:asciiTheme="majorHAnsi" w:eastAsia="Times New Roman" w:hAnsiTheme="majorHAnsi" w:cstheme="majorHAnsi"/>
-          <w:sz w:val="24"/>
-          <w:szCs w:val="24"/>
-          <w:lang w:eastAsia="hu-HU"/>
-        </w:rPr>
-        <w:t xml:space="preserve"> a rendszer figyelmezteti, hogy az adatok nem megfelelőek </w:t>
+      <w:r>
+        <w:rPr>
+          <w:rFonts w:asciiTheme="majorHAnsi" w:eastAsia="Times New Roman" w:hAnsiTheme="majorHAnsi" w:cstheme="majorHAnsi"/>
+          <w:sz w:val="24"/>
+          <w:szCs w:val="24"/>
+          <w:lang w:eastAsia="hu-HU"/>
+        </w:rPr>
+        <w:t xml:space="preserve">Then a rendszer figyelmezteti, hogy az adatok nem megfelelőek </w:t>
       </w:r>
     </w:p>
     <w:p>
@@ -5650,25 +5158,14 @@
           <w:lang w:eastAsia="hu-HU"/>
         </w:rPr>
       </w:pPr>
-      <w:proofErr w:type="spellStart"/>
-      <w:r>
-        <w:rPr>
-          <w:rFonts w:asciiTheme="majorHAnsi" w:eastAsia="Times New Roman" w:hAnsiTheme="majorHAnsi" w:cstheme="majorHAnsi"/>
-          <w:sz w:val="24"/>
-          <w:szCs w:val="24"/>
-          <w:lang w:eastAsia="hu-HU"/>
-        </w:rPr>
-        <w:t>Scenario</w:t>
-      </w:r>
-      <w:proofErr w:type="spellEnd"/>
-      <w:r>
-        <w:rPr>
-          <w:rFonts w:asciiTheme="majorHAnsi" w:eastAsia="Times New Roman" w:hAnsiTheme="majorHAnsi" w:cstheme="majorHAnsi"/>
-          <w:sz w:val="24"/>
-          <w:szCs w:val="24"/>
-          <w:lang w:eastAsia="hu-HU"/>
-        </w:rPr>
-        <w:t xml:space="preserve">: Elfelejtett jelszó </w:t>
+      <w:r>
+        <w:rPr>
+          <w:rFonts w:asciiTheme="majorHAnsi" w:eastAsia="Times New Roman" w:hAnsiTheme="majorHAnsi" w:cstheme="majorHAnsi"/>
+          <w:sz w:val="24"/>
+          <w:szCs w:val="24"/>
+          <w:lang w:eastAsia="hu-HU"/>
+        </w:rPr>
+        <w:t xml:space="preserve">Scenario: Elfelejtett jelszó </w:t>
       </w:r>
     </w:p>
     <w:p>
@@ -5682,25 +5179,14 @@
           <w:lang w:eastAsia="hu-HU"/>
         </w:rPr>
       </w:pPr>
-      <w:proofErr w:type="spellStart"/>
-      <w:r>
-        <w:rPr>
-          <w:rFonts w:asciiTheme="majorHAnsi" w:eastAsia="Times New Roman" w:hAnsiTheme="majorHAnsi" w:cstheme="majorHAnsi"/>
-          <w:sz w:val="24"/>
-          <w:szCs w:val="24"/>
-          <w:lang w:eastAsia="hu-HU"/>
-        </w:rPr>
-        <w:t>Given</w:t>
-      </w:r>
-      <w:proofErr w:type="spellEnd"/>
-      <w:r>
-        <w:rPr>
-          <w:rFonts w:asciiTheme="majorHAnsi" w:eastAsia="Times New Roman" w:hAnsiTheme="majorHAnsi" w:cstheme="majorHAnsi"/>
-          <w:sz w:val="24"/>
-          <w:szCs w:val="24"/>
-          <w:lang w:eastAsia="hu-HU"/>
-        </w:rPr>
-        <w:t xml:space="preserve"> a felhasználó a bejelentkezési oldalon van </w:t>
+      <w:r>
+        <w:rPr>
+          <w:rFonts w:asciiTheme="majorHAnsi" w:eastAsia="Times New Roman" w:hAnsiTheme="majorHAnsi" w:cstheme="majorHAnsi"/>
+          <w:sz w:val="24"/>
+          <w:szCs w:val="24"/>
+          <w:lang w:eastAsia="hu-HU"/>
+        </w:rPr>
+        <w:t xml:space="preserve">Given a felhasználó a bejelentkezési oldalon van </w:t>
       </w:r>
       <w:r>
         <w:rPr>
@@ -5711,25 +5197,14 @@
         </w:rPr>
         <w:br/>
       </w:r>
-      <w:proofErr w:type="spellStart"/>
-      <w:r>
-        <w:rPr>
-          <w:rFonts w:asciiTheme="majorHAnsi" w:eastAsia="Times New Roman" w:hAnsiTheme="majorHAnsi" w:cstheme="majorHAnsi"/>
-          <w:sz w:val="24"/>
-          <w:szCs w:val="24"/>
-          <w:lang w:eastAsia="hu-HU"/>
-        </w:rPr>
-        <w:t>When</w:t>
-      </w:r>
-      <w:proofErr w:type="spellEnd"/>
-      <w:r>
-        <w:rPr>
-          <w:rFonts w:asciiTheme="majorHAnsi" w:eastAsia="Times New Roman" w:hAnsiTheme="majorHAnsi" w:cstheme="majorHAnsi"/>
-          <w:sz w:val="24"/>
-          <w:szCs w:val="24"/>
-          <w:lang w:eastAsia="hu-HU"/>
-        </w:rPr>
-        <w:t xml:space="preserve"> kiválasztja az elfelejtett jelszó opciót </w:t>
+      <w:r>
+        <w:rPr>
+          <w:rFonts w:asciiTheme="majorHAnsi" w:eastAsia="Times New Roman" w:hAnsiTheme="majorHAnsi" w:cstheme="majorHAnsi"/>
+          <w:sz w:val="24"/>
+          <w:szCs w:val="24"/>
+          <w:lang w:eastAsia="hu-HU"/>
+        </w:rPr>
+        <w:t xml:space="preserve">When kiválasztja az elfelejtett jelszó opciót </w:t>
       </w:r>
       <w:r>
         <w:rPr>
@@ -5758,25 +5233,14 @@
         </w:rPr>
         <w:br/>
       </w:r>
-      <w:proofErr w:type="spellStart"/>
-      <w:r>
-        <w:rPr>
-          <w:rFonts w:asciiTheme="majorHAnsi" w:eastAsia="Times New Roman" w:hAnsiTheme="majorHAnsi" w:cstheme="majorHAnsi"/>
-          <w:sz w:val="24"/>
-          <w:szCs w:val="24"/>
-          <w:lang w:eastAsia="hu-HU"/>
-        </w:rPr>
-        <w:t>Then</w:t>
-      </w:r>
-      <w:proofErr w:type="spellEnd"/>
-      <w:r>
-        <w:rPr>
-          <w:rFonts w:asciiTheme="majorHAnsi" w:eastAsia="Times New Roman" w:hAnsiTheme="majorHAnsi" w:cstheme="majorHAnsi"/>
-          <w:sz w:val="24"/>
-          <w:szCs w:val="24"/>
-          <w:lang w:eastAsia="hu-HU"/>
-        </w:rPr>
-        <w:t xml:space="preserve"> a rendszer küld egy e-mailt a jelszó-helyreállítási linkkel </w:t>
+      <w:r>
+        <w:rPr>
+          <w:rFonts w:asciiTheme="majorHAnsi" w:eastAsia="Times New Roman" w:hAnsiTheme="majorHAnsi" w:cstheme="majorHAnsi"/>
+          <w:sz w:val="24"/>
+          <w:szCs w:val="24"/>
+          <w:lang w:eastAsia="hu-HU"/>
+        </w:rPr>
+        <w:t xml:space="preserve">Then a rendszer küld egy e-mailt a jelszó-helyreállítási linkkel </w:t>
       </w:r>
     </w:p>
     <w:p>
@@ -5790,25 +5254,14 @@
           <w:lang w:eastAsia="hu-HU"/>
         </w:rPr>
       </w:pPr>
-      <w:proofErr w:type="spellStart"/>
-      <w:r>
-        <w:rPr>
-          <w:rFonts w:asciiTheme="majorHAnsi" w:eastAsia="Times New Roman" w:hAnsiTheme="majorHAnsi" w:cstheme="majorHAnsi"/>
-          <w:sz w:val="24"/>
-          <w:szCs w:val="24"/>
-          <w:lang w:eastAsia="hu-HU"/>
-        </w:rPr>
-        <w:t>Scenario</w:t>
-      </w:r>
-      <w:proofErr w:type="spellEnd"/>
-      <w:r>
-        <w:rPr>
-          <w:rFonts w:asciiTheme="majorHAnsi" w:eastAsia="Times New Roman" w:hAnsiTheme="majorHAnsi" w:cstheme="majorHAnsi"/>
-          <w:sz w:val="24"/>
-          <w:szCs w:val="24"/>
-          <w:lang w:eastAsia="hu-HU"/>
-        </w:rPr>
-        <w:t xml:space="preserve">: Sikertelen bejelentkezési kísérletek </w:t>
+      <w:r>
+        <w:rPr>
+          <w:rFonts w:asciiTheme="majorHAnsi" w:eastAsia="Times New Roman" w:hAnsiTheme="majorHAnsi" w:cstheme="majorHAnsi"/>
+          <w:sz w:val="24"/>
+          <w:szCs w:val="24"/>
+          <w:lang w:eastAsia="hu-HU"/>
+        </w:rPr>
+        <w:t xml:space="preserve">Scenario: Sikertelen bejelentkezési kísérletek </w:t>
       </w:r>
     </w:p>
     <w:p>
@@ -5822,7 +5275,6 @@
           <w:lang w:eastAsia="hu-HU"/>
         </w:rPr>
       </w:pPr>
-      <w:proofErr w:type="spellStart"/>
       <w:r>
         <w:rPr>
           <w:rFonts w:asciiTheme="majorHAnsi" w:eastAsia="Times New Roman" w:hAnsiTheme="majorHAnsi" w:cstheme="majorHAnsi"/>
@@ -5831,17 +5283,7 @@
           <w:lang w:eastAsia="hu-HU"/>
         </w:rPr>
         <w:lastRenderedPageBreak/>
-        <w:t>Given</w:t>
-      </w:r>
-      <w:proofErr w:type="spellEnd"/>
-      <w:r>
-        <w:rPr>
-          <w:rFonts w:asciiTheme="majorHAnsi" w:eastAsia="Times New Roman" w:hAnsiTheme="majorHAnsi" w:cstheme="majorHAnsi"/>
-          <w:sz w:val="24"/>
-          <w:szCs w:val="24"/>
-          <w:lang w:eastAsia="hu-HU"/>
-        </w:rPr>
-        <w:t xml:space="preserve"> a felhasználó többször próbálkozott helytelen jelszóval </w:t>
+        <w:t xml:space="preserve">Given a felhasználó többször próbálkozott helytelen jelszóval </w:t>
       </w:r>
       <w:r>
         <w:rPr>
@@ -5852,25 +5294,14 @@
         </w:rPr>
         <w:br/>
       </w:r>
-      <w:proofErr w:type="spellStart"/>
-      <w:r>
-        <w:rPr>
-          <w:rFonts w:asciiTheme="majorHAnsi" w:eastAsia="Times New Roman" w:hAnsiTheme="majorHAnsi" w:cstheme="majorHAnsi"/>
-          <w:sz w:val="24"/>
-          <w:szCs w:val="24"/>
-          <w:lang w:eastAsia="hu-HU"/>
-        </w:rPr>
-        <w:t>When</w:t>
-      </w:r>
-      <w:proofErr w:type="spellEnd"/>
-      <w:r>
-        <w:rPr>
-          <w:rFonts w:asciiTheme="majorHAnsi" w:eastAsia="Times New Roman" w:hAnsiTheme="majorHAnsi" w:cstheme="majorHAnsi"/>
-          <w:sz w:val="24"/>
-          <w:szCs w:val="24"/>
-          <w:lang w:eastAsia="hu-HU"/>
-        </w:rPr>
-        <w:t xml:space="preserve"> eléri a sikertelen próbálkozások maximális számát </w:t>
+      <w:r>
+        <w:rPr>
+          <w:rFonts w:asciiTheme="majorHAnsi" w:eastAsia="Times New Roman" w:hAnsiTheme="majorHAnsi" w:cstheme="majorHAnsi"/>
+          <w:sz w:val="24"/>
+          <w:szCs w:val="24"/>
+          <w:lang w:eastAsia="hu-HU"/>
+        </w:rPr>
+        <w:t xml:space="preserve">When eléri a sikertelen próbálkozások maximális számát </w:t>
       </w:r>
       <w:r>
         <w:rPr>
@@ -5881,25 +5312,14 @@
         </w:rPr>
         <w:br/>
       </w:r>
-      <w:proofErr w:type="spellStart"/>
-      <w:r>
-        <w:rPr>
-          <w:rFonts w:asciiTheme="majorHAnsi" w:eastAsia="Times New Roman" w:hAnsiTheme="majorHAnsi" w:cstheme="majorHAnsi"/>
-          <w:sz w:val="24"/>
-          <w:szCs w:val="24"/>
-          <w:lang w:eastAsia="hu-HU"/>
-        </w:rPr>
-        <w:t>Then</w:t>
-      </w:r>
-      <w:proofErr w:type="spellEnd"/>
-      <w:r>
-        <w:rPr>
-          <w:rFonts w:asciiTheme="majorHAnsi" w:eastAsia="Times New Roman" w:hAnsiTheme="majorHAnsi" w:cstheme="majorHAnsi"/>
-          <w:sz w:val="24"/>
-          <w:szCs w:val="24"/>
-          <w:lang w:eastAsia="hu-HU"/>
-        </w:rPr>
-        <w:t xml:space="preserve"> a rendszer ideiglenesen zárolja a fiókot biztonsági okokból</w:t>
+      <w:r>
+        <w:rPr>
+          <w:rFonts w:asciiTheme="majorHAnsi" w:eastAsia="Times New Roman" w:hAnsiTheme="majorHAnsi" w:cstheme="majorHAnsi"/>
+          <w:sz w:val="24"/>
+          <w:szCs w:val="24"/>
+          <w:lang w:eastAsia="hu-HU"/>
+        </w:rPr>
+        <w:t>Then a rendszer ideiglenesen zárolja a fiókot biztonsági okokból</w:t>
       </w:r>
     </w:p>
     <w:p>
@@ -5912,25 +5332,14 @@
           <w:lang w:eastAsia="hu-HU"/>
         </w:rPr>
       </w:pPr>
-      <w:proofErr w:type="spellStart"/>
-      <w:r>
-        <w:rPr>
-          <w:rFonts w:asciiTheme="majorHAnsi" w:eastAsia="Times New Roman" w:hAnsiTheme="majorHAnsi" w:cstheme="majorHAnsi"/>
-          <w:sz w:val="24"/>
-          <w:szCs w:val="24"/>
-          <w:lang w:eastAsia="hu-HU"/>
-        </w:rPr>
-        <w:t>Feature</w:t>
-      </w:r>
-      <w:proofErr w:type="spellEnd"/>
-      <w:r>
-        <w:rPr>
-          <w:rFonts w:asciiTheme="majorHAnsi" w:eastAsia="Times New Roman" w:hAnsiTheme="majorHAnsi" w:cstheme="majorHAnsi"/>
-          <w:sz w:val="24"/>
-          <w:szCs w:val="24"/>
-          <w:lang w:eastAsia="hu-HU"/>
-        </w:rPr>
-        <w:t xml:space="preserve">: Termékek böngészése </w:t>
+      <w:r>
+        <w:rPr>
+          <w:rFonts w:asciiTheme="majorHAnsi" w:eastAsia="Times New Roman" w:hAnsiTheme="majorHAnsi" w:cstheme="majorHAnsi"/>
+          <w:sz w:val="24"/>
+          <w:szCs w:val="24"/>
+          <w:lang w:eastAsia="hu-HU"/>
+        </w:rPr>
+        <w:t xml:space="preserve">Feature: Termékek böngészése </w:t>
       </w:r>
     </w:p>
     <w:p>
@@ -5944,25 +5353,14 @@
           <w:lang w:eastAsia="hu-HU"/>
         </w:rPr>
       </w:pPr>
-      <w:proofErr w:type="spellStart"/>
-      <w:r>
-        <w:rPr>
-          <w:rFonts w:asciiTheme="majorHAnsi" w:eastAsia="Times New Roman" w:hAnsiTheme="majorHAnsi" w:cstheme="majorHAnsi"/>
-          <w:sz w:val="24"/>
-          <w:szCs w:val="24"/>
-          <w:lang w:eastAsia="hu-HU"/>
-        </w:rPr>
-        <w:t>Scenario</w:t>
-      </w:r>
-      <w:proofErr w:type="spellEnd"/>
-      <w:r>
-        <w:rPr>
-          <w:rFonts w:asciiTheme="majorHAnsi" w:eastAsia="Times New Roman" w:hAnsiTheme="majorHAnsi" w:cstheme="majorHAnsi"/>
-          <w:sz w:val="24"/>
-          <w:szCs w:val="24"/>
-          <w:lang w:eastAsia="hu-HU"/>
-        </w:rPr>
-        <w:t xml:space="preserve">: Kategóriák megjelenítése </w:t>
+      <w:r>
+        <w:rPr>
+          <w:rFonts w:asciiTheme="majorHAnsi" w:eastAsia="Times New Roman" w:hAnsiTheme="majorHAnsi" w:cstheme="majorHAnsi"/>
+          <w:sz w:val="24"/>
+          <w:szCs w:val="24"/>
+          <w:lang w:eastAsia="hu-HU"/>
+        </w:rPr>
+        <w:t xml:space="preserve">Scenario: Kategóriák megjelenítése </w:t>
       </w:r>
     </w:p>
     <w:p>
@@ -5976,25 +5374,14 @@
           <w:lang w:eastAsia="hu-HU"/>
         </w:rPr>
       </w:pPr>
-      <w:proofErr w:type="spellStart"/>
-      <w:r>
-        <w:rPr>
-          <w:rFonts w:asciiTheme="majorHAnsi" w:eastAsia="Times New Roman" w:hAnsiTheme="majorHAnsi" w:cstheme="majorHAnsi"/>
-          <w:sz w:val="24"/>
-          <w:szCs w:val="24"/>
-          <w:lang w:eastAsia="hu-HU"/>
-        </w:rPr>
-        <w:t>Given</w:t>
-      </w:r>
-      <w:proofErr w:type="spellEnd"/>
-      <w:r>
-        <w:rPr>
-          <w:rFonts w:asciiTheme="majorHAnsi" w:eastAsia="Times New Roman" w:hAnsiTheme="majorHAnsi" w:cstheme="majorHAnsi"/>
-          <w:sz w:val="24"/>
-          <w:szCs w:val="24"/>
-          <w:lang w:eastAsia="hu-HU"/>
-        </w:rPr>
-        <w:t xml:space="preserve"> a felhasználó a főoldalra navigál </w:t>
+      <w:r>
+        <w:rPr>
+          <w:rFonts w:asciiTheme="majorHAnsi" w:eastAsia="Times New Roman" w:hAnsiTheme="majorHAnsi" w:cstheme="majorHAnsi"/>
+          <w:sz w:val="24"/>
+          <w:szCs w:val="24"/>
+          <w:lang w:eastAsia="hu-HU"/>
+        </w:rPr>
+        <w:t xml:space="preserve">Given a felhasználó a főoldalra navigál </w:t>
       </w:r>
       <w:r>
         <w:rPr>
@@ -6005,25 +5392,14 @@
         </w:rPr>
         <w:br/>
       </w:r>
-      <w:proofErr w:type="spellStart"/>
-      <w:r>
-        <w:rPr>
-          <w:rFonts w:asciiTheme="majorHAnsi" w:eastAsia="Times New Roman" w:hAnsiTheme="majorHAnsi" w:cstheme="majorHAnsi"/>
-          <w:sz w:val="24"/>
-          <w:szCs w:val="24"/>
-          <w:lang w:eastAsia="hu-HU"/>
-        </w:rPr>
-        <w:t>Then</w:t>
-      </w:r>
-      <w:proofErr w:type="spellEnd"/>
-      <w:r>
-        <w:rPr>
-          <w:rFonts w:asciiTheme="majorHAnsi" w:eastAsia="Times New Roman" w:hAnsiTheme="majorHAnsi" w:cstheme="majorHAnsi"/>
-          <w:sz w:val="24"/>
-          <w:szCs w:val="24"/>
-          <w:lang w:eastAsia="hu-HU"/>
-        </w:rPr>
-        <w:t xml:space="preserve"> látható a kategóriák listája </w:t>
+      <w:r>
+        <w:rPr>
+          <w:rFonts w:asciiTheme="majorHAnsi" w:eastAsia="Times New Roman" w:hAnsiTheme="majorHAnsi" w:cstheme="majorHAnsi"/>
+          <w:sz w:val="24"/>
+          <w:szCs w:val="24"/>
+          <w:lang w:eastAsia="hu-HU"/>
+        </w:rPr>
+        <w:t xml:space="preserve">Then látható a kategóriák listája </w:t>
       </w:r>
     </w:p>
     <w:p>
@@ -6037,25 +5413,14 @@
           <w:lang w:eastAsia="hu-HU"/>
         </w:rPr>
       </w:pPr>
-      <w:proofErr w:type="spellStart"/>
-      <w:r>
-        <w:rPr>
-          <w:rFonts w:asciiTheme="majorHAnsi" w:eastAsia="Times New Roman" w:hAnsiTheme="majorHAnsi" w:cstheme="majorHAnsi"/>
-          <w:sz w:val="24"/>
-          <w:szCs w:val="24"/>
-          <w:lang w:eastAsia="hu-HU"/>
-        </w:rPr>
-        <w:t>Scenario</w:t>
-      </w:r>
-      <w:proofErr w:type="spellEnd"/>
-      <w:r>
-        <w:rPr>
-          <w:rFonts w:asciiTheme="majorHAnsi" w:eastAsia="Times New Roman" w:hAnsiTheme="majorHAnsi" w:cstheme="majorHAnsi"/>
-          <w:sz w:val="24"/>
-          <w:szCs w:val="24"/>
-          <w:lang w:eastAsia="hu-HU"/>
-        </w:rPr>
-        <w:t xml:space="preserve">: Termékek listázása egy kategóriában </w:t>
+      <w:r>
+        <w:rPr>
+          <w:rFonts w:asciiTheme="majorHAnsi" w:eastAsia="Times New Roman" w:hAnsiTheme="majorHAnsi" w:cstheme="majorHAnsi"/>
+          <w:sz w:val="24"/>
+          <w:szCs w:val="24"/>
+          <w:lang w:eastAsia="hu-HU"/>
+        </w:rPr>
+        <w:t xml:space="preserve">Scenario: Termékek listázása egy kategóriában </w:t>
       </w:r>
     </w:p>
     <w:p>
@@ -6069,25 +5434,14 @@
           <w:lang w:eastAsia="hu-HU"/>
         </w:rPr>
       </w:pPr>
-      <w:proofErr w:type="spellStart"/>
-      <w:r>
-        <w:rPr>
-          <w:rFonts w:asciiTheme="majorHAnsi" w:eastAsia="Times New Roman" w:hAnsiTheme="majorHAnsi" w:cstheme="majorHAnsi"/>
-          <w:sz w:val="24"/>
-          <w:szCs w:val="24"/>
-          <w:lang w:eastAsia="hu-HU"/>
-        </w:rPr>
-        <w:t>Given</w:t>
-      </w:r>
-      <w:proofErr w:type="spellEnd"/>
-      <w:r>
-        <w:rPr>
-          <w:rFonts w:asciiTheme="majorHAnsi" w:eastAsia="Times New Roman" w:hAnsiTheme="majorHAnsi" w:cstheme="majorHAnsi"/>
-          <w:sz w:val="24"/>
-          <w:szCs w:val="24"/>
-          <w:lang w:eastAsia="hu-HU"/>
-        </w:rPr>
-        <w:t xml:space="preserve"> a felhasználó rákattint egy kategóriára </w:t>
+      <w:r>
+        <w:rPr>
+          <w:rFonts w:asciiTheme="majorHAnsi" w:eastAsia="Times New Roman" w:hAnsiTheme="majorHAnsi" w:cstheme="majorHAnsi"/>
+          <w:sz w:val="24"/>
+          <w:szCs w:val="24"/>
+          <w:lang w:eastAsia="hu-HU"/>
+        </w:rPr>
+        <w:t xml:space="preserve">Given a felhasználó rákattint egy kategóriára </w:t>
       </w:r>
       <w:r>
         <w:rPr>
@@ -6098,25 +5452,14 @@
         </w:rPr>
         <w:br/>
       </w:r>
-      <w:proofErr w:type="spellStart"/>
-      <w:r>
-        <w:rPr>
-          <w:rFonts w:asciiTheme="majorHAnsi" w:eastAsia="Times New Roman" w:hAnsiTheme="majorHAnsi" w:cstheme="majorHAnsi"/>
-          <w:sz w:val="24"/>
-          <w:szCs w:val="24"/>
-          <w:lang w:eastAsia="hu-HU"/>
-        </w:rPr>
-        <w:t>Then</w:t>
-      </w:r>
-      <w:proofErr w:type="spellEnd"/>
-      <w:r>
-        <w:rPr>
-          <w:rFonts w:asciiTheme="majorHAnsi" w:eastAsia="Times New Roman" w:hAnsiTheme="majorHAnsi" w:cstheme="majorHAnsi"/>
-          <w:sz w:val="24"/>
-          <w:szCs w:val="24"/>
-          <w:lang w:eastAsia="hu-HU"/>
-        </w:rPr>
-        <w:t xml:space="preserve"> a rendszer megjeleníti a kiválasztott kategória termékeit </w:t>
+      <w:r>
+        <w:rPr>
+          <w:rFonts w:asciiTheme="majorHAnsi" w:eastAsia="Times New Roman" w:hAnsiTheme="majorHAnsi" w:cstheme="majorHAnsi"/>
+          <w:sz w:val="24"/>
+          <w:szCs w:val="24"/>
+          <w:lang w:eastAsia="hu-HU"/>
+        </w:rPr>
+        <w:t xml:space="preserve">Then a rendszer megjeleníti a kiválasztott kategória termékeit </w:t>
       </w:r>
       <w:r>
         <w:rPr>
@@ -6148,25 +5491,14 @@
           <w:lang w:eastAsia="hu-HU"/>
         </w:rPr>
       </w:pPr>
-      <w:proofErr w:type="spellStart"/>
-      <w:r>
-        <w:rPr>
-          <w:rFonts w:asciiTheme="majorHAnsi" w:eastAsia="Times New Roman" w:hAnsiTheme="majorHAnsi" w:cstheme="majorHAnsi"/>
-          <w:sz w:val="24"/>
-          <w:szCs w:val="24"/>
-          <w:lang w:eastAsia="hu-HU"/>
-        </w:rPr>
-        <w:t>Scenario</w:t>
-      </w:r>
-      <w:proofErr w:type="spellEnd"/>
-      <w:r>
-        <w:rPr>
-          <w:rFonts w:asciiTheme="majorHAnsi" w:eastAsia="Times New Roman" w:hAnsiTheme="majorHAnsi" w:cstheme="majorHAnsi"/>
-          <w:sz w:val="24"/>
-          <w:szCs w:val="24"/>
-          <w:lang w:eastAsia="hu-HU"/>
-        </w:rPr>
-        <w:t xml:space="preserve">: Részletes termékoldal megtekintése </w:t>
+      <w:r>
+        <w:rPr>
+          <w:rFonts w:asciiTheme="majorHAnsi" w:eastAsia="Times New Roman" w:hAnsiTheme="majorHAnsi" w:cstheme="majorHAnsi"/>
+          <w:sz w:val="24"/>
+          <w:szCs w:val="24"/>
+          <w:lang w:eastAsia="hu-HU"/>
+        </w:rPr>
+        <w:t xml:space="preserve">Scenario: Részletes termékoldal megtekintése </w:t>
       </w:r>
     </w:p>
     <w:p>
@@ -6180,25 +5512,14 @@
           <w:lang w:eastAsia="hu-HU"/>
         </w:rPr>
       </w:pPr>
-      <w:proofErr w:type="spellStart"/>
-      <w:r>
-        <w:rPr>
-          <w:rFonts w:asciiTheme="majorHAnsi" w:eastAsia="Times New Roman" w:hAnsiTheme="majorHAnsi" w:cstheme="majorHAnsi"/>
-          <w:sz w:val="24"/>
-          <w:szCs w:val="24"/>
-          <w:lang w:eastAsia="hu-HU"/>
-        </w:rPr>
-        <w:t>Given</w:t>
-      </w:r>
-      <w:proofErr w:type="spellEnd"/>
-      <w:r>
-        <w:rPr>
-          <w:rFonts w:asciiTheme="majorHAnsi" w:eastAsia="Times New Roman" w:hAnsiTheme="majorHAnsi" w:cstheme="majorHAnsi"/>
-          <w:sz w:val="24"/>
-          <w:szCs w:val="24"/>
-          <w:lang w:eastAsia="hu-HU"/>
-        </w:rPr>
-        <w:t xml:space="preserve"> a felhasználó rákattint egy termék nevére </w:t>
+      <w:r>
+        <w:rPr>
+          <w:rFonts w:asciiTheme="majorHAnsi" w:eastAsia="Times New Roman" w:hAnsiTheme="majorHAnsi" w:cstheme="majorHAnsi"/>
+          <w:sz w:val="24"/>
+          <w:szCs w:val="24"/>
+          <w:lang w:eastAsia="hu-HU"/>
+        </w:rPr>
+        <w:t xml:space="preserve">Given a felhasználó rákattint egy termék nevére </w:t>
       </w:r>
       <w:r>
         <w:rPr>
@@ -6209,25 +5530,14 @@
         </w:rPr>
         <w:br/>
       </w:r>
-      <w:proofErr w:type="spellStart"/>
-      <w:r>
-        <w:rPr>
-          <w:rFonts w:asciiTheme="majorHAnsi" w:eastAsia="Times New Roman" w:hAnsiTheme="majorHAnsi" w:cstheme="majorHAnsi"/>
-          <w:sz w:val="24"/>
-          <w:szCs w:val="24"/>
-          <w:lang w:eastAsia="hu-HU"/>
-        </w:rPr>
-        <w:t>Then</w:t>
-      </w:r>
-      <w:proofErr w:type="spellEnd"/>
-      <w:r>
-        <w:rPr>
-          <w:rFonts w:asciiTheme="majorHAnsi" w:eastAsia="Times New Roman" w:hAnsiTheme="majorHAnsi" w:cstheme="majorHAnsi"/>
-          <w:sz w:val="24"/>
-          <w:szCs w:val="24"/>
-          <w:lang w:eastAsia="hu-HU"/>
-        </w:rPr>
-        <w:t xml:space="preserve"> a rendszer megjeleníti a termék részletes oldalát </w:t>
+      <w:r>
+        <w:rPr>
+          <w:rFonts w:asciiTheme="majorHAnsi" w:eastAsia="Times New Roman" w:hAnsiTheme="majorHAnsi" w:cstheme="majorHAnsi"/>
+          <w:sz w:val="24"/>
+          <w:szCs w:val="24"/>
+          <w:lang w:eastAsia="hu-HU"/>
+        </w:rPr>
+        <w:t xml:space="preserve">Then a rendszer megjeleníti a termék részletes oldalát </w:t>
       </w:r>
       <w:r>
         <w:rPr>
@@ -6299,27 +5609,7 @@
           <w:szCs w:val="24"/>
           <w:lang w:eastAsia="hu-HU"/>
         </w:rPr>
-        <w:t xml:space="preserve">| Részletes </w:t>
-      </w:r>
-      <w:proofErr w:type="spellStart"/>
-      <w:r>
-        <w:rPr>
-          <w:rFonts w:asciiTheme="majorHAnsi" w:eastAsia="Times New Roman" w:hAnsiTheme="majorHAnsi" w:cstheme="majorHAnsi"/>
-          <w:sz w:val="24"/>
-          <w:szCs w:val="24"/>
-          <w:lang w:eastAsia="hu-HU"/>
-        </w:rPr>
-        <w:t>árképzés</w:t>
-      </w:r>
-      <w:proofErr w:type="spellEnd"/>
-      <w:r>
-        <w:rPr>
-          <w:rFonts w:asciiTheme="majorHAnsi" w:eastAsia="Times New Roman" w:hAnsiTheme="majorHAnsi" w:cstheme="majorHAnsi"/>
-          <w:sz w:val="24"/>
-          <w:szCs w:val="24"/>
-          <w:lang w:eastAsia="hu-HU"/>
-        </w:rPr>
-        <w:t xml:space="preserve"> | </w:t>
+        <w:t xml:space="preserve">| Részletes árképzés | </w:t>
       </w:r>
       <w:r>
         <w:rPr>
@@ -6369,25 +5659,14 @@
           <w:lang w:eastAsia="hu-HU"/>
         </w:rPr>
       </w:pPr>
-      <w:proofErr w:type="spellStart"/>
-      <w:r>
-        <w:rPr>
-          <w:rFonts w:asciiTheme="majorHAnsi" w:eastAsia="Times New Roman" w:hAnsiTheme="majorHAnsi" w:cstheme="majorHAnsi"/>
-          <w:sz w:val="24"/>
-          <w:szCs w:val="24"/>
-          <w:lang w:eastAsia="hu-HU"/>
-        </w:rPr>
-        <w:t>Scenario</w:t>
-      </w:r>
-      <w:proofErr w:type="spellEnd"/>
-      <w:r>
-        <w:rPr>
-          <w:rFonts w:asciiTheme="majorHAnsi" w:eastAsia="Times New Roman" w:hAnsiTheme="majorHAnsi" w:cstheme="majorHAnsi"/>
-          <w:sz w:val="24"/>
-          <w:szCs w:val="24"/>
-          <w:lang w:eastAsia="hu-HU"/>
-        </w:rPr>
-        <w:t xml:space="preserve">: Termékek szűrése </w:t>
+      <w:r>
+        <w:rPr>
+          <w:rFonts w:asciiTheme="majorHAnsi" w:eastAsia="Times New Roman" w:hAnsiTheme="majorHAnsi" w:cstheme="majorHAnsi"/>
+          <w:sz w:val="24"/>
+          <w:szCs w:val="24"/>
+          <w:lang w:eastAsia="hu-HU"/>
+        </w:rPr>
+        <w:t xml:space="preserve">Scenario: Termékek szűrése </w:t>
       </w:r>
     </w:p>
     <w:p>
@@ -6401,25 +5680,14 @@
           <w:lang w:eastAsia="hu-HU"/>
         </w:rPr>
       </w:pPr>
-      <w:proofErr w:type="spellStart"/>
-      <w:r>
-        <w:rPr>
-          <w:rFonts w:asciiTheme="majorHAnsi" w:eastAsia="Times New Roman" w:hAnsiTheme="majorHAnsi" w:cstheme="majorHAnsi"/>
-          <w:sz w:val="24"/>
-          <w:szCs w:val="24"/>
-          <w:lang w:eastAsia="hu-HU"/>
-        </w:rPr>
-        <w:t>Given</w:t>
-      </w:r>
-      <w:proofErr w:type="spellEnd"/>
-      <w:r>
-        <w:rPr>
-          <w:rFonts w:asciiTheme="majorHAnsi" w:eastAsia="Times New Roman" w:hAnsiTheme="majorHAnsi" w:cstheme="majorHAnsi"/>
-          <w:sz w:val="24"/>
-          <w:szCs w:val="24"/>
-          <w:lang w:eastAsia="hu-HU"/>
-        </w:rPr>
-        <w:t xml:space="preserve"> a felhasználó szűrőket alkalmaz a termékek listáján </w:t>
+      <w:r>
+        <w:rPr>
+          <w:rFonts w:asciiTheme="majorHAnsi" w:eastAsia="Times New Roman" w:hAnsiTheme="majorHAnsi" w:cstheme="majorHAnsi"/>
+          <w:sz w:val="24"/>
+          <w:szCs w:val="24"/>
+          <w:lang w:eastAsia="hu-HU"/>
+        </w:rPr>
+        <w:t xml:space="preserve">Given a felhasználó szűrőket alkalmaz a termékek listáján </w:t>
       </w:r>
       <w:r>
         <w:rPr>
@@ -6430,25 +5698,14 @@
         </w:rPr>
         <w:br/>
       </w:r>
-      <w:proofErr w:type="spellStart"/>
-      <w:r>
-        <w:rPr>
-          <w:rFonts w:asciiTheme="majorHAnsi" w:eastAsia="Times New Roman" w:hAnsiTheme="majorHAnsi" w:cstheme="majorHAnsi"/>
-          <w:sz w:val="24"/>
-          <w:szCs w:val="24"/>
-          <w:lang w:eastAsia="hu-HU"/>
-        </w:rPr>
-        <w:t>Then</w:t>
-      </w:r>
-      <w:proofErr w:type="spellEnd"/>
-      <w:r>
-        <w:rPr>
-          <w:rFonts w:asciiTheme="majorHAnsi" w:eastAsia="Times New Roman" w:hAnsiTheme="majorHAnsi" w:cstheme="majorHAnsi"/>
-          <w:sz w:val="24"/>
-          <w:szCs w:val="24"/>
-          <w:lang w:eastAsia="hu-HU"/>
-        </w:rPr>
-        <w:t xml:space="preserve"> a rendszer megjeleníti a szűrésnek megfelelő termékeket</w:t>
+      <w:r>
+        <w:rPr>
+          <w:rFonts w:asciiTheme="majorHAnsi" w:eastAsia="Times New Roman" w:hAnsiTheme="majorHAnsi" w:cstheme="majorHAnsi"/>
+          <w:sz w:val="24"/>
+          <w:szCs w:val="24"/>
+          <w:lang w:eastAsia="hu-HU"/>
+        </w:rPr>
+        <w:t>Then a rendszer megjeleníti a szűrésnek megfelelő termékeket</w:t>
       </w:r>
     </w:p>
     <w:p>
@@ -6479,7 +5736,6 @@
         </w:rPr>
       </w:pPr>
       <w:bookmarkStart w:id="31" w:name="_Toc180747124"/>
-      <w:proofErr w:type="spellStart"/>
       <w:r>
         <w:rPr>
           <w:rFonts w:eastAsia="Times New Roman"/>
@@ -6493,31 +5749,7 @@
           <w:rFonts w:eastAsia="Times New Roman"/>
           <w:lang w:eastAsia="hu-HU"/>
         </w:rPr>
-        <w:t>se</w:t>
-      </w:r>
-      <w:proofErr w:type="spellEnd"/>
-      <w:r>
-        <w:rPr>
-          <w:rFonts w:eastAsia="Times New Roman"/>
-          <w:lang w:eastAsia="hu-HU"/>
-        </w:rPr>
-        <w:t xml:space="preserve"> </w:t>
-      </w:r>
-      <w:proofErr w:type="spellStart"/>
-      <w:r>
-        <w:rPr>
-          <w:rFonts w:eastAsia="Times New Roman"/>
-          <w:lang w:eastAsia="hu-HU"/>
-        </w:rPr>
-        <w:t>case</w:t>
-      </w:r>
-      <w:proofErr w:type="spellEnd"/>
-      <w:r>
-        <w:rPr>
-          <w:rFonts w:eastAsia="Times New Roman"/>
-          <w:lang w:eastAsia="hu-HU"/>
-        </w:rPr>
-        <w:t xml:space="preserve"> esetek</w:t>
+        <w:t>se case esetek</w:t>
       </w:r>
       <w:r>
         <w:rPr>
@@ -6891,6 +6123,7 @@
       <w:r>
         <w:rPr>
           <w:rFonts w:asciiTheme="majorHAnsi" w:eastAsia="Times New Roman" w:hAnsiTheme="majorHAnsi" w:cstheme="majorHAnsi"/>
+          <w:noProof/>
           <w:sz w:val="24"/>
           <w:szCs w:val="24"/>
           <w:lang w:eastAsia="hu-HU"/>
@@ -6954,55 +6187,7 @@
           <w:szCs w:val="24"/>
           <w:lang w:eastAsia="hu-HU"/>
         </w:rPr>
-        <w:t xml:space="preserve">UML </w:t>
-      </w:r>
-      <w:proofErr w:type="spellStart"/>
-      <w:r>
-        <w:rPr>
-          <w:rFonts w:asciiTheme="majorHAnsi" w:eastAsia="Times New Roman" w:hAnsiTheme="majorHAnsi" w:cstheme="majorHAnsi"/>
-          <w:i/>
-          <w:iCs/>
-          <w:sz w:val="24"/>
-          <w:szCs w:val="24"/>
-          <w:lang w:eastAsia="hu-HU"/>
-        </w:rPr>
-        <w:t>use</w:t>
-      </w:r>
-      <w:proofErr w:type="spellEnd"/>
-      <w:r>
-        <w:rPr>
-          <w:rFonts w:asciiTheme="majorHAnsi" w:eastAsia="Times New Roman" w:hAnsiTheme="majorHAnsi" w:cstheme="majorHAnsi"/>
-          <w:i/>
-          <w:iCs/>
-          <w:sz w:val="24"/>
-          <w:szCs w:val="24"/>
-          <w:lang w:eastAsia="hu-HU"/>
-        </w:rPr>
-        <w:t xml:space="preserve"> </w:t>
-      </w:r>
-      <w:proofErr w:type="spellStart"/>
-      <w:r>
-        <w:rPr>
-          <w:rFonts w:asciiTheme="majorHAnsi" w:eastAsia="Times New Roman" w:hAnsiTheme="majorHAnsi" w:cstheme="majorHAnsi"/>
-          <w:i/>
-          <w:iCs/>
-          <w:sz w:val="24"/>
-          <w:szCs w:val="24"/>
-          <w:lang w:eastAsia="hu-HU"/>
-        </w:rPr>
-        <w:t>case</w:t>
-      </w:r>
-      <w:proofErr w:type="spellEnd"/>
-      <w:r>
-        <w:rPr>
-          <w:rFonts w:asciiTheme="majorHAnsi" w:eastAsia="Times New Roman" w:hAnsiTheme="majorHAnsi" w:cstheme="majorHAnsi"/>
-          <w:i/>
-          <w:iCs/>
-          <w:sz w:val="24"/>
-          <w:szCs w:val="24"/>
-          <w:lang w:eastAsia="hu-HU"/>
-        </w:rPr>
-        <w:t xml:space="preserve"> Diagram</w:t>
+        <w:t>UML use case Diagram</w:t>
       </w:r>
     </w:p>
     <w:p>
@@ -7015,45 +6200,14 @@
           <w:lang w:eastAsia="hu-HU"/>
         </w:rPr>
       </w:pPr>
-      <w:proofErr w:type="spellStart"/>
-      <w:r>
-        <w:rPr>
-          <w:rFonts w:asciiTheme="majorHAnsi" w:eastAsia="Times New Roman" w:hAnsiTheme="majorHAnsi" w:cstheme="majorHAnsi"/>
-          <w:sz w:val="24"/>
-          <w:szCs w:val="24"/>
-          <w:lang w:eastAsia="hu-HU"/>
-        </w:rPr>
-        <w:t>Gherkin</w:t>
-      </w:r>
-      <w:proofErr w:type="spellEnd"/>
-      <w:r>
-        <w:rPr>
-          <w:rFonts w:asciiTheme="majorHAnsi" w:eastAsia="Times New Roman" w:hAnsiTheme="majorHAnsi" w:cstheme="majorHAnsi"/>
-          <w:sz w:val="24"/>
-          <w:szCs w:val="24"/>
-          <w:lang w:eastAsia="hu-HU"/>
-        </w:rPr>
-        <w:t xml:space="preserve"> nyelven az első </w:t>
-      </w:r>
-      <w:proofErr w:type="spellStart"/>
-      <w:r>
-        <w:rPr>
-          <w:rFonts w:asciiTheme="majorHAnsi" w:eastAsia="Times New Roman" w:hAnsiTheme="majorHAnsi" w:cstheme="majorHAnsi"/>
-          <w:sz w:val="24"/>
-          <w:szCs w:val="24"/>
-          <w:lang w:eastAsia="hu-HU"/>
-        </w:rPr>
-        <w:t>usecase</w:t>
-      </w:r>
-      <w:proofErr w:type="spellEnd"/>
-      <w:r>
-        <w:rPr>
-          <w:rFonts w:asciiTheme="majorHAnsi" w:eastAsia="Times New Roman" w:hAnsiTheme="majorHAnsi" w:cstheme="majorHAnsi"/>
-          <w:sz w:val="24"/>
-          <w:szCs w:val="24"/>
-          <w:lang w:eastAsia="hu-HU"/>
-        </w:rPr>
-        <w:t>:</w:t>
+      <w:r>
+        <w:rPr>
+          <w:rFonts w:asciiTheme="majorHAnsi" w:eastAsia="Times New Roman" w:hAnsiTheme="majorHAnsi" w:cstheme="majorHAnsi"/>
+          <w:sz w:val="24"/>
+          <w:szCs w:val="24"/>
+          <w:lang w:eastAsia="hu-HU"/>
+        </w:rPr>
+        <w:t>Gherkin nyelven az első usecase:</w:t>
       </w:r>
       <w:r>
         <w:rPr>
@@ -7064,25 +6218,14 @@
         </w:rPr>
         <w:br/>
       </w:r>
-      <w:proofErr w:type="spellStart"/>
-      <w:r>
-        <w:rPr>
-          <w:rFonts w:asciiTheme="majorHAnsi" w:eastAsia="Times New Roman" w:hAnsiTheme="majorHAnsi" w:cstheme="majorHAnsi"/>
-          <w:sz w:val="24"/>
-          <w:szCs w:val="24"/>
-          <w:lang w:eastAsia="hu-HU"/>
-        </w:rPr>
-        <w:t>Feature</w:t>
-      </w:r>
-      <w:proofErr w:type="spellEnd"/>
-      <w:r>
-        <w:rPr>
-          <w:rFonts w:asciiTheme="majorHAnsi" w:eastAsia="Times New Roman" w:hAnsiTheme="majorHAnsi" w:cstheme="majorHAnsi"/>
-          <w:sz w:val="24"/>
-          <w:szCs w:val="24"/>
-          <w:lang w:eastAsia="hu-HU"/>
-        </w:rPr>
-        <w:t xml:space="preserve">: Termék vásárlása </w:t>
+      <w:r>
+        <w:rPr>
+          <w:rFonts w:asciiTheme="majorHAnsi" w:eastAsia="Times New Roman" w:hAnsiTheme="majorHAnsi" w:cstheme="majorHAnsi"/>
+          <w:sz w:val="24"/>
+          <w:szCs w:val="24"/>
+          <w:lang w:eastAsia="hu-HU"/>
+        </w:rPr>
+        <w:t xml:space="preserve">Feature: Termék vásárlása </w:t>
       </w:r>
     </w:p>
     <w:p>
@@ -7096,25 +6239,14 @@
           <w:lang w:eastAsia="hu-HU"/>
         </w:rPr>
       </w:pPr>
-      <w:proofErr w:type="spellStart"/>
-      <w:r>
-        <w:rPr>
-          <w:rFonts w:asciiTheme="majorHAnsi" w:eastAsia="Times New Roman" w:hAnsiTheme="majorHAnsi" w:cstheme="majorHAnsi"/>
-          <w:sz w:val="24"/>
-          <w:szCs w:val="24"/>
-          <w:lang w:eastAsia="hu-HU"/>
-        </w:rPr>
-        <w:t>Scenario</w:t>
-      </w:r>
-      <w:proofErr w:type="spellEnd"/>
-      <w:r>
-        <w:rPr>
-          <w:rFonts w:asciiTheme="majorHAnsi" w:eastAsia="Times New Roman" w:hAnsiTheme="majorHAnsi" w:cstheme="majorHAnsi"/>
-          <w:sz w:val="24"/>
-          <w:szCs w:val="24"/>
-          <w:lang w:eastAsia="hu-HU"/>
-        </w:rPr>
-        <w:t xml:space="preserve">: A felhasználó sikeresen rendel terméket az áruházból </w:t>
+      <w:r>
+        <w:rPr>
+          <w:rFonts w:asciiTheme="majorHAnsi" w:eastAsia="Times New Roman" w:hAnsiTheme="majorHAnsi" w:cstheme="majorHAnsi"/>
+          <w:sz w:val="24"/>
+          <w:szCs w:val="24"/>
+          <w:lang w:eastAsia="hu-HU"/>
+        </w:rPr>
+        <w:t xml:space="preserve">Scenario: A felhasználó sikeresen rendel terméket az áruházból </w:t>
       </w:r>
     </w:p>
     <w:p>
@@ -7128,25 +6260,14 @@
           <w:lang w:eastAsia="hu-HU"/>
         </w:rPr>
       </w:pPr>
-      <w:proofErr w:type="spellStart"/>
-      <w:r>
-        <w:rPr>
-          <w:rFonts w:asciiTheme="majorHAnsi" w:eastAsia="Times New Roman" w:hAnsiTheme="majorHAnsi" w:cstheme="majorHAnsi"/>
-          <w:sz w:val="24"/>
-          <w:szCs w:val="24"/>
-          <w:lang w:eastAsia="hu-HU"/>
-        </w:rPr>
-        <w:t>Given</w:t>
-      </w:r>
-      <w:proofErr w:type="spellEnd"/>
-      <w:r>
-        <w:rPr>
-          <w:rFonts w:asciiTheme="majorHAnsi" w:eastAsia="Times New Roman" w:hAnsiTheme="majorHAnsi" w:cstheme="majorHAnsi"/>
-          <w:sz w:val="24"/>
-          <w:szCs w:val="24"/>
-          <w:lang w:eastAsia="hu-HU"/>
-        </w:rPr>
-        <w:t xml:space="preserve"> a felhasználó be van jelentkezve az áruházba </w:t>
+      <w:r>
+        <w:rPr>
+          <w:rFonts w:asciiTheme="majorHAnsi" w:eastAsia="Times New Roman" w:hAnsiTheme="majorHAnsi" w:cstheme="majorHAnsi"/>
+          <w:sz w:val="24"/>
+          <w:szCs w:val="24"/>
+          <w:lang w:eastAsia="hu-HU"/>
+        </w:rPr>
+        <w:t xml:space="preserve">Given a felhasználó be van jelentkezve az áruházba </w:t>
       </w:r>
       <w:r>
         <w:rPr>
@@ -7175,25 +6296,14 @@
         </w:rPr>
         <w:br/>
       </w:r>
-      <w:proofErr w:type="spellStart"/>
-      <w:r>
-        <w:rPr>
-          <w:rFonts w:asciiTheme="majorHAnsi" w:eastAsia="Times New Roman" w:hAnsiTheme="majorHAnsi" w:cstheme="majorHAnsi"/>
-          <w:sz w:val="24"/>
-          <w:szCs w:val="24"/>
-          <w:lang w:eastAsia="hu-HU"/>
-        </w:rPr>
-        <w:t>When</w:t>
-      </w:r>
-      <w:proofErr w:type="spellEnd"/>
-      <w:r>
-        <w:rPr>
-          <w:rFonts w:asciiTheme="majorHAnsi" w:eastAsia="Times New Roman" w:hAnsiTheme="majorHAnsi" w:cstheme="majorHAnsi"/>
-          <w:sz w:val="24"/>
-          <w:szCs w:val="24"/>
-          <w:lang w:eastAsia="hu-HU"/>
-        </w:rPr>
-        <w:t xml:space="preserve"> a felhasználó a kiválasztott terméket a kosárba helyezi </w:t>
+      <w:r>
+        <w:rPr>
+          <w:rFonts w:asciiTheme="majorHAnsi" w:eastAsia="Times New Roman" w:hAnsiTheme="majorHAnsi" w:cstheme="majorHAnsi"/>
+          <w:sz w:val="24"/>
+          <w:szCs w:val="24"/>
+          <w:lang w:eastAsia="hu-HU"/>
+        </w:rPr>
+        <w:t xml:space="preserve">When a felhasználó a kiválasztott terméket a kosárba helyezi </w:t>
       </w:r>
       <w:r>
         <w:rPr>
@@ -7276,25 +6386,14 @@
         </w:rPr>
         <w:br/>
       </w:r>
-      <w:proofErr w:type="spellStart"/>
-      <w:r>
-        <w:rPr>
-          <w:rFonts w:asciiTheme="majorHAnsi" w:eastAsia="Times New Roman" w:hAnsiTheme="majorHAnsi" w:cstheme="majorHAnsi"/>
-          <w:sz w:val="24"/>
-          <w:szCs w:val="24"/>
-          <w:lang w:eastAsia="hu-HU"/>
-        </w:rPr>
-        <w:t>Then</w:t>
-      </w:r>
-      <w:proofErr w:type="spellEnd"/>
-      <w:r>
-        <w:rPr>
-          <w:rFonts w:asciiTheme="majorHAnsi" w:eastAsia="Times New Roman" w:hAnsiTheme="majorHAnsi" w:cstheme="majorHAnsi"/>
-          <w:sz w:val="24"/>
-          <w:szCs w:val="24"/>
-          <w:lang w:eastAsia="hu-HU"/>
-        </w:rPr>
-        <w:t xml:space="preserve"> a rendszer visszaigazolást küld a rendelésről </w:t>
+      <w:r>
+        <w:rPr>
+          <w:rFonts w:asciiTheme="majorHAnsi" w:eastAsia="Times New Roman" w:hAnsiTheme="majorHAnsi" w:cstheme="majorHAnsi"/>
+          <w:sz w:val="24"/>
+          <w:szCs w:val="24"/>
+          <w:lang w:eastAsia="hu-HU"/>
+        </w:rPr>
+        <w:t xml:space="preserve">Then a rendszer visszaigazolást küld a rendelésről </w:t>
       </w:r>
       <w:r>
         <w:rPr>
@@ -10019,6 +9118,18 @@
       <w:u w:val="single"/>
     </w:rPr>
   </w:style>
+  <w:style w:type="character" w:styleId="Feloldatlanmegemlts">
+    <w:name w:val="Unresolved Mention"/>
+    <w:basedOn w:val="Bekezdsalapbettpusa"/>
+    <w:uiPriority w:val="99"/>
+    <w:semiHidden/>
+    <w:unhideWhenUsed/>
+    <w:rsid w:val="00406C32"/>
+    <w:rPr>
+      <w:color w:val="605E5C"/>
+      <w:shd w:val="clear" w:color="auto" w:fill="E1DFDD"/>
+    </w:rPr>
+  </w:style>
 </w:styles>
 </file>
 

</xml_diff>